<commit_message>
Moving stuff trying to get it to like me
Gah
</commit_message>
<xml_diff>
--- a/System Requirements Specs.docx
+++ b/System Requirements Specs.docx
@@ -1,6 +1,6 @@
 
 <file path=word/document.xml><?xml version="1.0" encoding="utf-8"?>
-<w:document xmlns:wpc="http://schemas.microsoft.com/office/word/2010/wordprocessingCanvas" xmlns:mo="http://schemas.microsoft.com/office/mac/office/2008/main" xmlns:mc="http://schemas.openxmlformats.org/markup-compatibility/2006" xmlns:mv="urn:schemas-microsoft-com:mac:vml" xmlns:o="urn:schemas-microsoft-com:office:office" xmlns:r="http://schemas.openxmlformats.org/officeDocument/2006/relationships" xmlns:m="http://schemas.openxmlformats.org/officeDocument/2006/math" xmlns:v="urn:schemas-microsoft-com:vml" xmlns:wp14="http://schemas.microsoft.com/office/word/2010/wordprocessingDrawing" xmlns:wp="http://schemas.openxmlformats.org/drawingml/2006/wordprocessingDrawing" xmlns:w10="urn:schemas-microsoft-com:office:word" xmlns:w="http://schemas.openxmlformats.org/wordprocessingml/2006/main" xmlns:w14="http://schemas.microsoft.com/office/word/2010/wordml" xmlns:wpg="http://schemas.microsoft.com/office/word/2010/wordprocessingGroup" xmlns:wpi="http://schemas.microsoft.com/office/word/2010/wordprocessingInk" xmlns:wne="http://schemas.microsoft.com/office/word/2006/wordml" xmlns:wps="http://schemas.microsoft.com/office/word/2010/wordprocessingShape" mc:Ignorable="w14 wp14">
+<w:document xmlns:wpc="http://schemas.microsoft.com/office/word/2010/wordprocessingCanvas" xmlns:mc="http://schemas.openxmlformats.org/markup-compatibility/2006" xmlns:o="urn:schemas-microsoft-com:office:office" xmlns:r="http://schemas.openxmlformats.org/officeDocument/2006/relationships" xmlns:m="http://schemas.openxmlformats.org/officeDocument/2006/math" xmlns:v="urn:schemas-microsoft-com:vml" xmlns:wp14="http://schemas.microsoft.com/office/word/2010/wordprocessingDrawing" xmlns:wp="http://schemas.openxmlformats.org/drawingml/2006/wordprocessingDrawing" xmlns:w10="urn:schemas-microsoft-com:office:word" xmlns:w="http://schemas.openxmlformats.org/wordprocessingml/2006/main" xmlns:w14="http://schemas.microsoft.com/office/word/2010/wordml" xmlns:w15="http://schemas.microsoft.com/office/word/2012/wordml" xmlns:wpg="http://schemas.microsoft.com/office/word/2010/wordprocessingGroup" xmlns:wpi="http://schemas.microsoft.com/office/word/2010/wordprocessingInk" xmlns:wne="http://schemas.microsoft.com/office/word/2006/wordml" xmlns:wps="http://schemas.microsoft.com/office/word/2010/wordprocessingShape" mc:Ignorable="w14 w15 wp14">
   <w:body>
     <w:p>
       <w:pPr>
@@ -11,6 +11,8 @@
           <w:szCs w:val="40"/>
         </w:rPr>
       </w:pPr>
+      <w:bookmarkStart w:id="0" w:name="_GoBack"/>
+      <w:bookmarkEnd w:id="0"/>
       <w:r>
         <w:rPr>
           <w:sz w:val="40"/>
@@ -208,10 +210,8 @@
           <w:sz w:val="32"/>
           <w:szCs w:val="32"/>
         </w:rPr>
-        <w:t>IDC</w:t>
-      </w:r>
-      <w:bookmarkStart w:id="0" w:name="_GoBack"/>
-      <w:bookmarkEnd w:id="0"/>
+        <w:t>IDK</w:t>
+      </w:r>
     </w:p>
     <w:p>
       <w:pPr>
@@ -1509,21 +1509,83 @@
         <w:spacing w:after="0" w:line="240" w:lineRule="auto"/>
       </w:pPr>
       <w:r>
-        <w:t xml:space="preserve">Once you have installed the software to your system, open up the application and you should be prompted to register a username and password. Usernames will be kept in a DB for users to be able to continue where user was last. </w:t>
-      </w:r>
-    </w:p>
-    <w:p>
-      <w:pPr>
-        <w:spacing w:after="0" w:line="240" w:lineRule="auto"/>
-      </w:pPr>
-    </w:p>
-    <w:p>
-      <w:pPr>
-        <w:spacing w:after="0" w:line="240" w:lineRule="auto"/>
-      </w:pPr>
+        <w:t xml:space="preserve">Once </w:t>
+      </w:r>
+      <w:r>
+        <w:t>the user has</w:t>
+      </w:r>
+      <w:r>
+        <w:t xml:space="preserve"> installed the software to </w:t>
+      </w:r>
+      <w:r>
+        <w:t>their system they will</w:t>
+      </w:r>
+      <w:r>
+        <w:t xml:space="preserve"> </w:t>
+      </w:r>
+      <w:r>
+        <w:t xml:space="preserve">open up the application and </w:t>
+      </w:r>
+      <w:r>
+        <w:t>should be prompted to choose a difficulty level ranging from easy, me</w:t>
+      </w:r>
+      <w:r>
+        <w:t>dium, and hard. These levels</w:t>
+      </w:r>
+      <w:r>
+        <w:t xml:space="preserve"> indicate how big the size of the maze will be</w:t>
+      </w:r>
+      <w:r>
+        <w:t xml:space="preserve"> for the duration of the game</w:t>
+      </w:r>
+      <w:r>
+        <w:t xml:space="preserve">. </w:t>
+      </w:r>
+      <w:r>
+        <w:t xml:space="preserve">Next the user </w:t>
+      </w:r>
+      <w:r>
+        <w:t xml:space="preserve">will begin </w:t>
+      </w:r>
+      <w:r>
+        <w:t>their quest to find the</w:t>
+      </w:r>
+      <w:r>
+        <w:t xml:space="preserve"> exit </w:t>
+      </w:r>
+      <w:r>
+        <w:t>at the end of the maze. To do so the user must travel through the doors towards the exit. Each door</w:t>
+      </w:r>
+      <w:r>
+        <w:t xml:space="preserve"> will contain a random question</w:t>
+      </w:r>
+      <w:r>
+        <w:t>, true/false or multiple choice</w:t>
+      </w:r>
+      <w:r>
+        <w:t xml:space="preserve">, if answered correctly the door will </w:t>
+      </w:r>
       <w:r>
         <w:lastRenderedPageBreak/>
-        <w:t xml:space="preserve">After entering username you will then be prompt to choose a difficulty level ranging from easy, medium and hard. These levels will indicate how big the size of the maze will be. Now you will begin your quest to find an exit within the maze. To do so, every door will contain a random question, true/false or multiple choices, if answered correctly the door will open, if answered incorrectly the current door will lock. </w:t>
+        <w:t>open</w:t>
+      </w:r>
+      <w:r>
+        <w:t xml:space="preserve"> and stay that way for the duration of the game. If answered incorrectly the </w:t>
+      </w:r>
+      <w:r>
+        <w:t>door will lock</w:t>
+      </w:r>
+      <w:r>
+        <w:t xml:space="preserve"> and the user will be unable to access the door for the duration of the game</w:t>
+      </w:r>
+      <w:r>
+        <w:t>.</w:t>
+      </w:r>
+      <w:r>
+        <w:t xml:space="preserve"> If there is at any point no way for the user to make it from their position to the exit, they will lose the game and be prompted with a question asking if they wish to play again. This will be a text based game rather than a GUI based game.</w:t>
+      </w:r>
+      <w:r>
+        <w:t xml:space="preserve"> </w:t>
       </w:r>
     </w:p>
     <w:p>
@@ -1616,7 +1678,10 @@
         <w:t>4.4.1</w:t>
       </w:r>
       <w:r>
-        <w:t xml:space="preserve"> Trivial software will connect to the questions DB to get a new question once a door has been triggered. </w:t>
+        <w:t xml:space="preserve"> Trivia</w:t>
+      </w:r>
+      <w:r>
+        <w:t xml:space="preserve"> software will connect to the questions DB to get a new question once a door has been triggered. </w:t>
       </w:r>
     </w:p>
     <w:p>
@@ -1639,7 +1704,10 @@
         <w:t>4.4.2</w:t>
       </w:r>
       <w:r>
-        <w:t xml:space="preserve"> Trivial software will save users progress in a user </w:t>
+        <w:t xml:space="preserve"> Trivia</w:t>
+      </w:r>
+      <w:r>
+        <w:t xml:space="preserve"> software will save users progress in a user </w:t>
       </w:r>
       <w:r>
         <w:t>save</w:t>
@@ -1731,7 +1799,7 @@
 </file>
 
 <file path=word/numbering.xml><?xml version="1.0" encoding="utf-8"?>
-<w:numbering xmlns:wpc="http://schemas.microsoft.com/office/word/2010/wordprocessingCanvas" xmlns:mo="http://schemas.microsoft.com/office/mac/office/2008/main" xmlns:mc="http://schemas.openxmlformats.org/markup-compatibility/2006" xmlns:mv="urn:schemas-microsoft-com:mac:vml" xmlns:o="urn:schemas-microsoft-com:office:office" xmlns:r="http://schemas.openxmlformats.org/officeDocument/2006/relationships" xmlns:m="http://schemas.openxmlformats.org/officeDocument/2006/math" xmlns:v="urn:schemas-microsoft-com:vml" xmlns:wp14="http://schemas.microsoft.com/office/word/2010/wordprocessingDrawing" xmlns:wp="http://schemas.openxmlformats.org/drawingml/2006/wordprocessingDrawing" xmlns:w10="urn:schemas-microsoft-com:office:word" xmlns:w="http://schemas.openxmlformats.org/wordprocessingml/2006/main" xmlns:w14="http://schemas.microsoft.com/office/word/2010/wordml" xmlns:wpg="http://schemas.microsoft.com/office/word/2010/wordprocessingGroup" xmlns:wpi="http://schemas.microsoft.com/office/word/2010/wordprocessingInk" xmlns:wne="http://schemas.microsoft.com/office/word/2006/wordml" xmlns:wps="http://schemas.microsoft.com/office/word/2010/wordprocessingShape" mc:Ignorable="w14 wp14">
+<w:numbering xmlns:wpc="http://schemas.microsoft.com/office/word/2010/wordprocessingCanvas" xmlns:mc="http://schemas.openxmlformats.org/markup-compatibility/2006" xmlns:o="urn:schemas-microsoft-com:office:office" xmlns:r="http://schemas.openxmlformats.org/officeDocument/2006/relationships" xmlns:m="http://schemas.openxmlformats.org/officeDocument/2006/math" xmlns:v="urn:schemas-microsoft-com:vml" xmlns:wp14="http://schemas.microsoft.com/office/word/2010/wordprocessingDrawing" xmlns:wp="http://schemas.openxmlformats.org/drawingml/2006/wordprocessingDrawing" xmlns:w10="urn:schemas-microsoft-com:office:word" xmlns:w="http://schemas.openxmlformats.org/wordprocessingml/2006/main" xmlns:w14="http://schemas.microsoft.com/office/word/2010/wordml" xmlns:w15="http://schemas.microsoft.com/office/word/2012/wordml" xmlns:wpg="http://schemas.microsoft.com/office/word/2010/wordprocessingGroup" xmlns:wpi="http://schemas.microsoft.com/office/word/2010/wordprocessingInk" xmlns:wne="http://schemas.microsoft.com/office/word/2006/wordml" xmlns:wps="http://schemas.microsoft.com/office/word/2010/wordprocessingShape" mc:Ignorable="w14 w15 wp14">
   <w:abstractNum w:abstractNumId="0">
     <w:nsid w:val="14C6163E"/>
     <w:multiLevelType w:val="hybridMultilevel"/>
@@ -2476,7 +2544,7 @@
 </file>
 
 <file path=word/styles.xml><?xml version="1.0" encoding="utf-8"?>
-<w:styles xmlns:mc="http://schemas.openxmlformats.org/markup-compatibility/2006" xmlns:r="http://schemas.openxmlformats.org/officeDocument/2006/relationships" xmlns:w="http://schemas.openxmlformats.org/wordprocessingml/2006/main" xmlns:w14="http://schemas.microsoft.com/office/word/2010/wordml" mc:Ignorable="w14">
+<w:styles xmlns:mc="http://schemas.openxmlformats.org/markup-compatibility/2006" xmlns:r="http://schemas.openxmlformats.org/officeDocument/2006/relationships" xmlns:w="http://schemas.openxmlformats.org/wordprocessingml/2006/main" xmlns:w14="http://schemas.microsoft.com/office/word/2010/wordml" xmlns:w15="http://schemas.microsoft.com/office/word/2012/wordml" mc:Ignorable="w14 w15">
   <w:docDefaults>
     <w:rPrDefault>
       <w:rPr>
@@ -2492,371 +2560,369 @@
       </w:pPr>
     </w:pPrDefault>
   </w:docDefaults>
-  <w:latentStyles w:defLockedState="0" w:defUIPriority="99" w:defSemiHidden="1" w:defUnhideWhenUsed="1" w:defQFormat="0" w:count="276">
-    <w:lsdException w:name="Normal" w:semiHidden="0" w:uiPriority="0" w:unhideWhenUsed="0" w:qFormat="1"/>
-    <w:lsdException w:name="heading 1" w:semiHidden="0" w:uiPriority="9" w:unhideWhenUsed="0" w:qFormat="1"/>
-    <w:lsdException w:name="heading 2" w:uiPriority="9" w:qFormat="1"/>
-    <w:lsdException w:name="heading 3" w:uiPriority="9" w:qFormat="1"/>
-    <w:lsdException w:name="heading 4" w:uiPriority="9" w:qFormat="1"/>
-    <w:lsdException w:name="heading 5" w:uiPriority="9" w:qFormat="1"/>
-    <w:lsdException w:name="heading 6" w:uiPriority="9" w:qFormat="1"/>
-    <w:lsdException w:name="heading 7" w:uiPriority="9" w:qFormat="1"/>
-    <w:lsdException w:name="heading 8" w:uiPriority="9" w:qFormat="1"/>
-    <w:lsdException w:name="heading 9" w:uiPriority="9" w:qFormat="1"/>
-    <w:lsdException w:name="toc 1" w:uiPriority="39"/>
-    <w:lsdException w:name="toc 2" w:uiPriority="39"/>
-    <w:lsdException w:name="toc 3" w:uiPriority="39"/>
-    <w:lsdException w:name="toc 4" w:uiPriority="39"/>
-    <w:lsdException w:name="toc 5" w:uiPriority="39"/>
-    <w:lsdException w:name="toc 6" w:uiPriority="39"/>
-    <w:lsdException w:name="toc 7" w:uiPriority="39"/>
-    <w:lsdException w:name="toc 8" w:uiPriority="39"/>
-    <w:lsdException w:name="toc 9" w:uiPriority="39"/>
-    <w:lsdException w:name="caption" w:uiPriority="35" w:qFormat="1"/>
-    <w:lsdException w:name="Title" w:semiHidden="0" w:uiPriority="10" w:unhideWhenUsed="0" w:qFormat="1"/>
-    <w:lsdException w:name="Default Paragraph Font" w:uiPriority="1"/>
-    <w:lsdException w:name="Subtitle" w:semiHidden="0" w:uiPriority="11" w:unhideWhenUsed="0" w:qFormat="1"/>
-    <w:lsdException w:name="Strong" w:semiHidden="0" w:uiPriority="22" w:unhideWhenUsed="0" w:qFormat="1"/>
-    <w:lsdException w:name="Emphasis" w:semiHidden="0" w:uiPriority="20" w:unhideWhenUsed="0" w:qFormat="1"/>
-    <w:lsdException w:name="Table Grid" w:semiHidden="0" w:uiPriority="59" w:unhideWhenUsed="0"/>
-    <w:lsdException w:name="Placeholder Text" w:unhideWhenUsed="0"/>
-    <w:lsdException w:name="No Spacing" w:semiHidden="0" w:uiPriority="1" w:unhideWhenUsed="0" w:qFormat="1"/>
-    <w:lsdException w:name="Light Shading" w:semiHidden="0" w:uiPriority="60" w:unhideWhenUsed="0"/>
-    <w:lsdException w:name="Light List" w:semiHidden="0" w:uiPriority="61" w:unhideWhenUsed="0"/>
-    <w:lsdException w:name="Light Grid" w:semiHidden="0" w:uiPriority="62" w:unhideWhenUsed="0"/>
-    <w:lsdException w:name="Medium Shading 1" w:semiHidden="0" w:uiPriority="63" w:unhideWhenUsed="0"/>
-    <w:lsdException w:name="Medium Shading 2" w:semiHidden="0" w:uiPriority="64" w:unhideWhenUsed="0"/>
-    <w:lsdException w:name="Medium List 1" w:semiHidden="0" w:uiPriority="65" w:unhideWhenUsed="0"/>
-    <w:lsdException w:name="Medium List 2" w:semiHidden="0" w:uiPriority="66" w:unhideWhenUsed="0"/>
-    <w:lsdException w:name="Medium Grid 1" w:semiHidden="0" w:uiPriority="67" w:unhideWhenUsed="0"/>
-    <w:lsdException w:name="Medium Grid 2" w:semiHidden="0" w:uiPriority="68" w:unhideWhenUsed="0"/>
-    <w:lsdException w:name="Medium Grid 3" w:semiHidden="0" w:uiPriority="69" w:unhideWhenUsed="0"/>
-    <w:lsdException w:name="Dark List" w:semiHidden="0" w:uiPriority="70" w:unhideWhenUsed="0"/>
-    <w:lsdException w:name="Colorful Shading" w:semiHidden="0" w:uiPriority="71" w:unhideWhenUsed="0"/>
-    <w:lsdException w:name="Colorful List" w:semiHidden="0" w:uiPriority="72" w:unhideWhenUsed="0"/>
-    <w:lsdException w:name="Colorful Grid" w:semiHidden="0" w:uiPriority="73" w:unhideWhenUsed="0"/>
-    <w:lsdException w:name="Light Shading Accent 1" w:semiHidden="0" w:uiPriority="60" w:unhideWhenUsed="0"/>
-    <w:lsdException w:name="Light List Accent 1" w:semiHidden="0" w:uiPriority="61" w:unhideWhenUsed="0"/>
-    <w:lsdException w:name="Light Grid Accent 1" w:semiHidden="0" w:uiPriority="62" w:unhideWhenUsed="0"/>
-    <w:lsdException w:name="Medium Shading 1 Accent 1" w:semiHidden="0" w:uiPriority="63" w:unhideWhenUsed="0"/>
-    <w:lsdException w:name="Medium Shading 2 Accent 1" w:semiHidden="0" w:uiPriority="64" w:unhideWhenUsed="0"/>
-    <w:lsdException w:name="Medium List 1 Accent 1" w:semiHidden="0" w:uiPriority="65" w:unhideWhenUsed="0"/>
-    <w:lsdException w:name="Revision" w:unhideWhenUsed="0"/>
-    <w:lsdException w:name="List Paragraph" w:semiHidden="0" w:uiPriority="34" w:unhideWhenUsed="0" w:qFormat="1"/>
-    <w:lsdException w:name="Quote" w:semiHidden="0" w:uiPriority="29" w:unhideWhenUsed="0" w:qFormat="1"/>
-    <w:lsdException w:name="Intense Quote" w:semiHidden="0" w:uiPriority="30" w:unhideWhenUsed="0" w:qFormat="1"/>
-    <w:lsdException w:name="Medium List 2 Accent 1" w:semiHidden="0" w:uiPriority="66" w:unhideWhenUsed="0"/>
-    <w:lsdException w:name="Medium Grid 1 Accent 1" w:semiHidden="0" w:uiPriority="67" w:unhideWhenUsed="0"/>
-    <w:lsdException w:name="Medium Grid 2 Accent 1" w:semiHidden="0" w:uiPriority="68" w:unhideWhenUsed="0"/>
-    <w:lsdException w:name="Medium Grid 3 Accent 1" w:semiHidden="0" w:uiPriority="69" w:unhideWhenUsed="0"/>
-    <w:lsdException w:name="Dark List Accent 1" w:semiHidden="0" w:uiPriority="70" w:unhideWhenUsed="0"/>
-    <w:lsdException w:name="Colorful Shading Accent 1" w:semiHidden="0" w:uiPriority="71" w:unhideWhenUsed="0"/>
-    <w:lsdException w:name="Colorful List Accent 1" w:semiHidden="0" w:uiPriority="72" w:unhideWhenUsed="0"/>
-    <w:lsdException w:name="Colorful Grid Accent 1" w:semiHidden="0" w:uiPriority="73" w:unhideWhenUsed="0"/>
-    <w:lsdException w:name="Light Shading Accent 2" w:semiHidden="0" w:uiPriority="60" w:unhideWhenUsed="0"/>
-    <w:lsdException w:name="Light List Accent 2" w:semiHidden="0" w:uiPriority="61" w:unhideWhenUsed="0"/>
-    <w:lsdException w:name="Light Grid Accent 2" w:semiHidden="0" w:uiPriority="62" w:unhideWhenUsed="0"/>
-    <w:lsdException w:name="Medium Shading 1 Accent 2" w:semiHidden="0" w:uiPriority="63" w:unhideWhenUsed="0"/>
-    <w:lsdException w:name="Medium Shading 2 Accent 2" w:semiHidden="0" w:uiPriority="64" w:unhideWhenUsed="0"/>
-    <w:lsdException w:name="Medium List 1 Accent 2" w:semiHidden="0" w:uiPriority="65" w:unhideWhenUsed="0"/>
-    <w:lsdException w:name="Medium List 2 Accent 2" w:semiHidden="0" w:uiPriority="66" w:unhideWhenUsed="0"/>
-    <w:lsdException w:name="Medium Grid 1 Accent 2" w:semiHidden="0" w:uiPriority="67" w:unhideWhenUsed="0"/>
-    <w:lsdException w:name="Medium Grid 2 Accent 2" w:semiHidden="0" w:uiPriority="68" w:unhideWhenUsed="0"/>
-    <w:lsdException w:name="Medium Grid 3 Accent 2" w:semiHidden="0" w:uiPriority="69" w:unhideWhenUsed="0"/>
-    <w:lsdException w:name="Dark List Accent 2" w:semiHidden="0" w:uiPriority="70" w:unhideWhenUsed="0"/>
-    <w:lsdException w:name="Colorful Shading Accent 2" w:semiHidden="0" w:uiPriority="71" w:unhideWhenUsed="0"/>
-    <w:lsdException w:name="Colorful List Accent 2" w:semiHidden="0" w:uiPriority="72" w:unhideWhenUsed="0"/>
-    <w:lsdException w:name="Colorful Grid Accent 2" w:semiHidden="0" w:uiPriority="73" w:unhideWhenUsed="0"/>
-    <w:lsdException w:name="Light Shading Accent 3" w:semiHidden="0" w:uiPriority="60" w:unhideWhenUsed="0"/>
-    <w:lsdException w:name="Light List Accent 3" w:semiHidden="0" w:uiPriority="61" w:unhideWhenUsed="0"/>
-    <w:lsdException w:name="Light Grid Accent 3" w:semiHidden="0" w:uiPriority="62" w:unhideWhenUsed="0"/>
-    <w:lsdException w:name="Medium Shading 1 Accent 3" w:semiHidden="0" w:uiPriority="63" w:unhideWhenUsed="0"/>
-    <w:lsdException w:name="Medium Shading 2 Accent 3" w:semiHidden="0" w:uiPriority="64" w:unhideWhenUsed="0"/>
-    <w:lsdException w:name="Medium List 1 Accent 3" w:semiHidden="0" w:uiPriority="65" w:unhideWhenUsed="0"/>
-    <w:lsdException w:name="Medium List 2 Accent 3" w:semiHidden="0" w:uiPriority="66" w:unhideWhenUsed="0"/>
-    <w:lsdException w:name="Medium Grid 1 Accent 3" w:semiHidden="0" w:uiPriority="67" w:unhideWhenUsed="0"/>
-    <w:lsdException w:name="Medium Grid 2 Accent 3" w:semiHidden="0" w:uiPriority="68" w:unhideWhenUsed="0"/>
-    <w:lsdException w:name="Medium Grid 3 Accent 3" w:semiHidden="0" w:uiPriority="69" w:unhideWhenUsed="0"/>
-    <w:lsdException w:name="Dark List Accent 3" w:semiHidden="0" w:uiPriority="70" w:unhideWhenUsed="0"/>
-    <w:lsdException w:name="Colorful Shading Accent 3" w:semiHidden="0" w:uiPriority="71" w:unhideWhenUsed="0"/>
-    <w:lsdException w:name="Colorful List Accent 3" w:semiHidden="0" w:uiPriority="72" w:unhideWhenUsed="0"/>
-    <w:lsdException w:name="Colorful Grid Accent 3" w:semiHidden="0" w:uiPriority="73" w:unhideWhenUsed="0"/>
-    <w:lsdException w:name="Light Shading Accent 4" w:semiHidden="0" w:uiPriority="60" w:unhideWhenUsed="0"/>
-    <w:lsdException w:name="Light List Accent 4" w:semiHidden="0" w:uiPriority="61" w:unhideWhenUsed="0"/>
-    <w:lsdException w:name="Light Grid Accent 4" w:semiHidden="0" w:uiPriority="62" w:unhideWhenUsed="0"/>
-    <w:lsdException w:name="Medium Shading 1 Accent 4" w:semiHidden="0" w:uiPriority="63" w:unhideWhenUsed="0"/>
-    <w:lsdException w:name="Medium Shading 2 Accent 4" w:semiHidden="0" w:uiPriority="64" w:unhideWhenUsed="0"/>
-    <w:lsdException w:name="Medium List 1 Accent 4" w:semiHidden="0" w:uiPriority="65" w:unhideWhenUsed="0"/>
-    <w:lsdException w:name="Medium List 2 Accent 4" w:semiHidden="0" w:uiPriority="66" w:unhideWhenUsed="0"/>
-    <w:lsdException w:name="Medium Grid 1 Accent 4" w:semiHidden="0" w:uiPriority="67" w:unhideWhenUsed="0"/>
-    <w:lsdException w:name="Medium Grid 2 Accent 4" w:semiHidden="0" w:uiPriority="68" w:unhideWhenUsed="0"/>
-    <w:lsdException w:name="Medium Grid 3 Accent 4" w:semiHidden="0" w:uiPriority="69" w:unhideWhenUsed="0"/>
-    <w:lsdException w:name="Dark List Accent 4" w:semiHidden="0" w:uiPriority="70" w:unhideWhenUsed="0"/>
-    <w:lsdException w:name="Colorful Shading Accent 4" w:semiHidden="0" w:uiPriority="71" w:unhideWhenUsed="0"/>
-    <w:lsdException w:name="Colorful List Accent 4" w:semiHidden="0" w:uiPriority="72" w:unhideWhenUsed="0"/>
-    <w:lsdException w:name="Colorful Grid Accent 4" w:semiHidden="0" w:uiPriority="73" w:unhideWhenUsed="0"/>
-    <w:lsdException w:name="Light Shading Accent 5" w:semiHidden="0" w:uiPriority="60" w:unhideWhenUsed="0"/>
-    <w:lsdException w:name="Light List Accent 5" w:semiHidden="0" w:uiPriority="61" w:unhideWhenUsed="0"/>
-    <w:lsdException w:name="Light Grid Accent 5" w:semiHidden="0" w:uiPriority="62" w:unhideWhenUsed="0"/>
-    <w:lsdException w:name="Medium Shading 1 Accent 5" w:semiHidden="0" w:uiPriority="63" w:unhideWhenUsed="0"/>
-    <w:lsdException w:name="Medium Shading 2 Accent 5" w:semiHidden="0" w:uiPriority="64" w:unhideWhenUsed="0"/>
-    <w:lsdException w:name="Medium List 1 Accent 5" w:semiHidden="0" w:uiPriority="65" w:unhideWhenUsed="0"/>
-    <w:lsdException w:name="Medium List 2 Accent 5" w:semiHidden="0" w:uiPriority="66" w:unhideWhenUsed="0"/>
-    <w:lsdException w:name="Medium Grid 1 Accent 5" w:semiHidden="0" w:uiPriority="67" w:unhideWhenUsed="0"/>
-    <w:lsdException w:name="Medium Grid 2 Accent 5" w:semiHidden="0" w:uiPriority="68" w:unhideWhenUsed="0"/>
-    <w:lsdException w:name="Medium Grid 3 Accent 5" w:semiHidden="0" w:uiPriority="69" w:unhideWhenUsed="0"/>
-    <w:lsdException w:name="Dark List Accent 5" w:semiHidden="0" w:uiPriority="70" w:unhideWhenUsed="0"/>
-    <w:lsdException w:name="Colorful Shading Accent 5" w:semiHidden="0" w:uiPriority="71" w:unhideWhenUsed="0"/>
-    <w:lsdException w:name="Colorful List Accent 5" w:semiHidden="0" w:uiPriority="72" w:unhideWhenUsed="0"/>
-    <w:lsdException w:name="Colorful Grid Accent 5" w:semiHidden="0" w:uiPriority="73" w:unhideWhenUsed="0"/>
-    <w:lsdException w:name="Light Shading Accent 6" w:semiHidden="0" w:uiPriority="60" w:unhideWhenUsed="0"/>
-    <w:lsdException w:name="Light List Accent 6" w:semiHidden="0" w:uiPriority="61" w:unhideWhenUsed="0"/>
-    <w:lsdException w:name="Light Grid Accent 6" w:semiHidden="0" w:uiPriority="62" w:unhideWhenUsed="0"/>
-    <w:lsdException w:name="Medium Shading 1 Accent 6" w:semiHidden="0" w:uiPriority="63" w:unhideWhenUsed="0"/>
-    <w:lsdException w:name="Medium Shading 2 Accent 6" w:semiHidden="0" w:uiPriority="64" w:unhideWhenUsed="0"/>
-    <w:lsdException w:name="Medium List 1 Accent 6" w:semiHidden="0" w:uiPriority="65" w:unhideWhenUsed="0"/>
-    <w:lsdException w:name="Medium List 2 Accent 6" w:semiHidden="0" w:uiPriority="66" w:unhideWhenUsed="0"/>
-    <w:lsdException w:name="Medium Grid 1 Accent 6" w:semiHidden="0" w:uiPriority="67" w:unhideWhenUsed="0"/>
-    <w:lsdException w:name="Medium Grid 2 Accent 6" w:semiHidden="0" w:uiPriority="68" w:unhideWhenUsed="0"/>
-    <w:lsdException w:name="Medium Grid 3 Accent 6" w:semiHidden="0" w:uiPriority="69" w:unhideWhenUsed="0"/>
-    <w:lsdException w:name="Dark List Accent 6" w:semiHidden="0" w:uiPriority="70" w:unhideWhenUsed="0"/>
-    <w:lsdException w:name="Colorful Shading Accent 6" w:semiHidden="0" w:uiPriority="71" w:unhideWhenUsed="0"/>
-    <w:lsdException w:name="Colorful List Accent 6" w:semiHidden="0" w:uiPriority="72" w:unhideWhenUsed="0"/>
-    <w:lsdException w:name="Colorful Grid Accent 6" w:semiHidden="0" w:uiPriority="73" w:unhideWhenUsed="0"/>
-    <w:lsdException w:name="Subtle Emphasis" w:semiHidden="0" w:uiPriority="19" w:unhideWhenUsed="0" w:qFormat="1"/>
-    <w:lsdException w:name="Intense Emphasis" w:semiHidden="0" w:uiPriority="21" w:unhideWhenUsed="0" w:qFormat="1"/>
-    <w:lsdException w:name="Subtle Reference" w:semiHidden="0" w:uiPriority="31" w:unhideWhenUsed="0" w:qFormat="1"/>
-    <w:lsdException w:name="Intense Reference" w:semiHidden="0" w:uiPriority="32" w:unhideWhenUsed="0" w:qFormat="1"/>
-    <w:lsdException w:name="Book Title" w:semiHidden="0" w:uiPriority="33" w:unhideWhenUsed="0" w:qFormat="1"/>
-    <w:lsdException w:name="Bibliography" w:uiPriority="37"/>
-    <w:lsdException w:name="TOC Heading" w:uiPriority="39" w:qFormat="1"/>
-  </w:latentStyles>
-  <w:style w:type="paragraph" w:default="1" w:styleId="Normal">
-    <w:name w:val="Normal"/>
-    <w:qFormat/>
-  </w:style>
-  <w:style w:type="character" w:default="1" w:styleId="DefaultParagraphFont">
-    <w:name w:val="Default Paragraph Font"/>
-    <w:uiPriority w:val="1"/>
-    <w:semiHidden/>
-    <w:unhideWhenUsed/>
-  </w:style>
-  <w:style w:type="table" w:default="1" w:styleId="TableNormal">
-    <w:name w:val="Normal Table"/>
-    <w:uiPriority w:val="99"/>
-    <w:semiHidden/>
-    <w:unhideWhenUsed/>
-    <w:tblPr>
-      <w:tblInd w:w="0" w:type="dxa"/>
-      <w:tblCellMar>
-        <w:top w:w="0" w:type="dxa"/>
-        <w:left w:w="108" w:type="dxa"/>
-        <w:bottom w:w="0" w:type="dxa"/>
-        <w:right w:w="108" w:type="dxa"/>
-      </w:tblCellMar>
-    </w:tblPr>
-  </w:style>
-  <w:style w:type="numbering" w:default="1" w:styleId="NoList">
-    <w:name w:val="No List"/>
-    <w:uiPriority w:val="99"/>
-    <w:semiHidden/>
-    <w:unhideWhenUsed/>
-  </w:style>
-  <w:style w:type="paragraph" w:styleId="ListParagraph">
-    <w:name w:val="List Paragraph"/>
-    <w:basedOn w:val="Normal"/>
-    <w:uiPriority w:val="34"/>
-    <w:qFormat/>
-    <w:rsid w:val="00566BB5"/>
-    <w:pPr>
-      <w:ind w:left="720"/>
-      <w:contextualSpacing/>
-    </w:pPr>
-  </w:style>
-  <w:style w:type="table" w:styleId="TableGrid">
-    <w:name w:val="Table Grid"/>
-    <w:basedOn w:val="TableNormal"/>
-    <w:uiPriority w:val="59"/>
-    <w:rsid w:val="00AE4246"/>
-    <w:pPr>
-      <w:spacing w:after="0" w:line="240" w:lineRule="auto"/>
-    </w:pPr>
-    <w:tblPr>
-      <w:tblInd w:w="0" w:type="dxa"/>
-      <w:tblBorders>
-        <w:top w:val="single" w:sz="4" w:space="0" w:color="auto"/>
-        <w:left w:val="single" w:sz="4" w:space="0" w:color="auto"/>
-        <w:bottom w:val="single" w:sz="4" w:space="0" w:color="auto"/>
-        <w:right w:val="single" w:sz="4" w:space="0" w:color="auto"/>
-        <w:insideH w:val="single" w:sz="4" w:space="0" w:color="auto"/>
-        <w:insideV w:val="single" w:sz="4" w:space="0" w:color="auto"/>
-      </w:tblBorders>
-      <w:tblCellMar>
-        <w:top w:w="0" w:type="dxa"/>
-        <w:left w:w="108" w:type="dxa"/>
-        <w:bottom w:w="0" w:type="dxa"/>
-        <w:right w:w="108" w:type="dxa"/>
-      </w:tblCellMar>
-    </w:tblPr>
-  </w:style>
-</w:styles>
-</file>
-
-<file path=word/stylesWithEffects.xml><?xml version="1.0" encoding="utf-8"?>
-<w:styles xmlns:wpc="http://schemas.microsoft.com/office/word/2010/wordprocessingCanvas" xmlns:mo="http://schemas.microsoft.com/office/mac/office/2008/main" xmlns:mc="http://schemas.openxmlformats.org/markup-compatibility/2006" xmlns:mv="urn:schemas-microsoft-com:mac:vml" xmlns:o="urn:schemas-microsoft-com:office:office" xmlns:r="http://schemas.openxmlformats.org/officeDocument/2006/relationships" xmlns:m="http://schemas.openxmlformats.org/officeDocument/2006/math" xmlns:v="urn:schemas-microsoft-com:vml" xmlns:wp14="http://schemas.microsoft.com/office/word/2010/wordprocessingDrawing" xmlns:wp="http://schemas.openxmlformats.org/drawingml/2006/wordprocessingDrawing" xmlns:w10="urn:schemas-microsoft-com:office:word" xmlns:w="http://schemas.openxmlformats.org/wordprocessingml/2006/main" xmlns:w14="http://schemas.microsoft.com/office/word/2010/wordml" xmlns:wpg="http://schemas.microsoft.com/office/word/2010/wordprocessingGroup" xmlns:wpi="http://schemas.microsoft.com/office/word/2010/wordprocessingInk" xmlns:wne="http://schemas.microsoft.com/office/word/2006/wordml" xmlns:wps="http://schemas.microsoft.com/office/word/2010/wordprocessingShape" mc:Ignorable="w14 wp14">
-  <w:docDefaults>
-    <w:rPrDefault>
-      <w:rPr>
-        <w:rFonts w:asciiTheme="minorHAnsi" w:eastAsiaTheme="minorHAnsi" w:hAnsiTheme="minorHAnsi" w:cstheme="minorBidi"/>
-        <w:sz w:val="22"/>
-        <w:szCs w:val="22"/>
-        <w:lang w:val="en-US" w:eastAsia="en-US" w:bidi="ar-SA"/>
-      </w:rPr>
-    </w:rPrDefault>
-    <w:pPrDefault>
-      <w:pPr>
-        <w:spacing w:after="200" w:line="276" w:lineRule="auto"/>
-      </w:pPr>
-    </w:pPrDefault>
-  </w:docDefaults>
-  <w:latentStyles w:defLockedState="0" w:defUIPriority="99" w:defSemiHidden="1" w:defUnhideWhenUsed="1" w:defQFormat="0" w:count="276">
-    <w:lsdException w:name="Normal" w:semiHidden="0" w:uiPriority="0" w:unhideWhenUsed="0" w:qFormat="1"/>
-    <w:lsdException w:name="heading 1" w:semiHidden="0" w:uiPriority="9" w:unhideWhenUsed="0" w:qFormat="1"/>
-    <w:lsdException w:name="heading 2" w:uiPriority="9" w:qFormat="1"/>
-    <w:lsdException w:name="heading 3" w:uiPriority="9" w:qFormat="1"/>
-    <w:lsdException w:name="heading 4" w:uiPriority="9" w:qFormat="1"/>
-    <w:lsdException w:name="heading 5" w:uiPriority="9" w:qFormat="1"/>
-    <w:lsdException w:name="heading 6" w:uiPriority="9" w:qFormat="1"/>
-    <w:lsdException w:name="heading 7" w:uiPriority="9" w:qFormat="1"/>
-    <w:lsdException w:name="heading 8" w:uiPriority="9" w:qFormat="1"/>
-    <w:lsdException w:name="heading 9" w:uiPriority="9" w:qFormat="1"/>
-    <w:lsdException w:name="toc 1" w:uiPriority="39"/>
-    <w:lsdException w:name="toc 2" w:uiPriority="39"/>
-    <w:lsdException w:name="toc 3" w:uiPriority="39"/>
-    <w:lsdException w:name="toc 4" w:uiPriority="39"/>
-    <w:lsdException w:name="toc 5" w:uiPriority="39"/>
-    <w:lsdException w:name="toc 6" w:uiPriority="39"/>
-    <w:lsdException w:name="toc 7" w:uiPriority="39"/>
-    <w:lsdException w:name="toc 8" w:uiPriority="39"/>
-    <w:lsdException w:name="toc 9" w:uiPriority="39"/>
-    <w:lsdException w:name="caption" w:uiPriority="35" w:qFormat="1"/>
-    <w:lsdException w:name="Title" w:semiHidden="0" w:uiPriority="10" w:unhideWhenUsed="0" w:qFormat="1"/>
-    <w:lsdException w:name="Default Paragraph Font" w:uiPriority="1"/>
-    <w:lsdException w:name="Subtitle" w:semiHidden="0" w:uiPriority="11" w:unhideWhenUsed="0" w:qFormat="1"/>
-    <w:lsdException w:name="Strong" w:semiHidden="0" w:uiPriority="22" w:unhideWhenUsed="0" w:qFormat="1"/>
-    <w:lsdException w:name="Emphasis" w:semiHidden="0" w:uiPriority="20" w:unhideWhenUsed="0" w:qFormat="1"/>
-    <w:lsdException w:name="Table Grid" w:semiHidden="0" w:uiPriority="59" w:unhideWhenUsed="0"/>
-    <w:lsdException w:name="Placeholder Text" w:unhideWhenUsed="0"/>
-    <w:lsdException w:name="No Spacing" w:semiHidden="0" w:uiPriority="1" w:unhideWhenUsed="0" w:qFormat="1"/>
-    <w:lsdException w:name="Light Shading" w:semiHidden="0" w:uiPriority="60" w:unhideWhenUsed="0"/>
-    <w:lsdException w:name="Light List" w:semiHidden="0" w:uiPriority="61" w:unhideWhenUsed="0"/>
-    <w:lsdException w:name="Light Grid" w:semiHidden="0" w:uiPriority="62" w:unhideWhenUsed="0"/>
-    <w:lsdException w:name="Medium Shading 1" w:semiHidden="0" w:uiPriority="63" w:unhideWhenUsed="0"/>
-    <w:lsdException w:name="Medium Shading 2" w:semiHidden="0" w:uiPriority="64" w:unhideWhenUsed="0"/>
-    <w:lsdException w:name="Medium List 1" w:semiHidden="0" w:uiPriority="65" w:unhideWhenUsed="0"/>
-    <w:lsdException w:name="Medium List 2" w:semiHidden="0" w:uiPriority="66" w:unhideWhenUsed="0"/>
-    <w:lsdException w:name="Medium Grid 1" w:semiHidden="0" w:uiPriority="67" w:unhideWhenUsed="0"/>
-    <w:lsdException w:name="Medium Grid 2" w:semiHidden="0" w:uiPriority="68" w:unhideWhenUsed="0"/>
-    <w:lsdException w:name="Medium Grid 3" w:semiHidden="0" w:uiPriority="69" w:unhideWhenUsed="0"/>
-    <w:lsdException w:name="Dark List" w:semiHidden="0" w:uiPriority="70" w:unhideWhenUsed="0"/>
-    <w:lsdException w:name="Colorful Shading" w:semiHidden="0" w:uiPriority="71" w:unhideWhenUsed="0"/>
-    <w:lsdException w:name="Colorful List" w:semiHidden="0" w:uiPriority="72" w:unhideWhenUsed="0"/>
-    <w:lsdException w:name="Colorful Grid" w:semiHidden="0" w:uiPriority="73" w:unhideWhenUsed="0"/>
-    <w:lsdException w:name="Light Shading Accent 1" w:semiHidden="0" w:uiPriority="60" w:unhideWhenUsed="0"/>
-    <w:lsdException w:name="Light List Accent 1" w:semiHidden="0" w:uiPriority="61" w:unhideWhenUsed="0"/>
-    <w:lsdException w:name="Light Grid Accent 1" w:semiHidden="0" w:uiPriority="62" w:unhideWhenUsed="0"/>
-    <w:lsdException w:name="Medium Shading 1 Accent 1" w:semiHidden="0" w:uiPriority="63" w:unhideWhenUsed="0"/>
-    <w:lsdException w:name="Medium Shading 2 Accent 1" w:semiHidden="0" w:uiPriority="64" w:unhideWhenUsed="0"/>
-    <w:lsdException w:name="Medium List 1 Accent 1" w:semiHidden="0" w:uiPriority="65" w:unhideWhenUsed="0"/>
-    <w:lsdException w:name="Revision" w:unhideWhenUsed="0"/>
-    <w:lsdException w:name="List Paragraph" w:semiHidden="0" w:uiPriority="34" w:unhideWhenUsed="0" w:qFormat="1"/>
-    <w:lsdException w:name="Quote" w:semiHidden="0" w:uiPriority="29" w:unhideWhenUsed="0" w:qFormat="1"/>
-    <w:lsdException w:name="Intense Quote" w:semiHidden="0" w:uiPriority="30" w:unhideWhenUsed="0" w:qFormat="1"/>
-    <w:lsdException w:name="Medium List 2 Accent 1" w:semiHidden="0" w:uiPriority="66" w:unhideWhenUsed="0"/>
-    <w:lsdException w:name="Medium Grid 1 Accent 1" w:semiHidden="0" w:uiPriority="67" w:unhideWhenUsed="0"/>
-    <w:lsdException w:name="Medium Grid 2 Accent 1" w:semiHidden="0" w:uiPriority="68" w:unhideWhenUsed="0"/>
-    <w:lsdException w:name="Medium Grid 3 Accent 1" w:semiHidden="0" w:uiPriority="69" w:unhideWhenUsed="0"/>
-    <w:lsdException w:name="Dark List Accent 1" w:semiHidden="0" w:uiPriority="70" w:unhideWhenUsed="0"/>
-    <w:lsdException w:name="Colorful Shading Accent 1" w:semiHidden="0" w:uiPriority="71" w:unhideWhenUsed="0"/>
-    <w:lsdException w:name="Colorful List Accent 1" w:semiHidden="0" w:uiPriority="72" w:unhideWhenUsed="0"/>
-    <w:lsdException w:name="Colorful Grid Accent 1" w:semiHidden="0" w:uiPriority="73" w:unhideWhenUsed="0"/>
-    <w:lsdException w:name="Light Shading Accent 2" w:semiHidden="0" w:uiPriority="60" w:unhideWhenUsed="0"/>
-    <w:lsdException w:name="Light List Accent 2" w:semiHidden="0" w:uiPriority="61" w:unhideWhenUsed="0"/>
-    <w:lsdException w:name="Light Grid Accent 2" w:semiHidden="0" w:uiPriority="62" w:unhideWhenUsed="0"/>
-    <w:lsdException w:name="Medium Shading 1 Accent 2" w:semiHidden="0" w:uiPriority="63" w:unhideWhenUsed="0"/>
-    <w:lsdException w:name="Medium Shading 2 Accent 2" w:semiHidden="0" w:uiPriority="64" w:unhideWhenUsed="0"/>
-    <w:lsdException w:name="Medium List 1 Accent 2" w:semiHidden="0" w:uiPriority="65" w:unhideWhenUsed="0"/>
-    <w:lsdException w:name="Medium List 2 Accent 2" w:semiHidden="0" w:uiPriority="66" w:unhideWhenUsed="0"/>
-    <w:lsdException w:name="Medium Grid 1 Accent 2" w:semiHidden="0" w:uiPriority="67" w:unhideWhenUsed="0"/>
-    <w:lsdException w:name="Medium Grid 2 Accent 2" w:semiHidden="0" w:uiPriority="68" w:unhideWhenUsed="0"/>
-    <w:lsdException w:name="Medium Grid 3 Accent 2" w:semiHidden="0" w:uiPriority="69" w:unhideWhenUsed="0"/>
-    <w:lsdException w:name="Dark List Accent 2" w:semiHidden="0" w:uiPriority="70" w:unhideWhenUsed="0"/>
-    <w:lsdException w:name="Colorful Shading Accent 2" w:semiHidden="0" w:uiPriority="71" w:unhideWhenUsed="0"/>
-    <w:lsdException w:name="Colorful List Accent 2" w:semiHidden="0" w:uiPriority="72" w:unhideWhenUsed="0"/>
-    <w:lsdException w:name="Colorful Grid Accent 2" w:semiHidden="0" w:uiPriority="73" w:unhideWhenUsed="0"/>
-    <w:lsdException w:name="Light Shading Accent 3" w:semiHidden="0" w:uiPriority="60" w:unhideWhenUsed="0"/>
-    <w:lsdException w:name="Light List Accent 3" w:semiHidden="0" w:uiPriority="61" w:unhideWhenUsed="0"/>
-    <w:lsdException w:name="Light Grid Accent 3" w:semiHidden="0" w:uiPriority="62" w:unhideWhenUsed="0"/>
-    <w:lsdException w:name="Medium Shading 1 Accent 3" w:semiHidden="0" w:uiPriority="63" w:unhideWhenUsed="0"/>
-    <w:lsdException w:name="Medium Shading 2 Accent 3" w:semiHidden="0" w:uiPriority="64" w:unhideWhenUsed="0"/>
-    <w:lsdException w:name="Medium List 1 Accent 3" w:semiHidden="0" w:uiPriority="65" w:unhideWhenUsed="0"/>
-    <w:lsdException w:name="Medium List 2 Accent 3" w:semiHidden="0" w:uiPriority="66" w:unhideWhenUsed="0"/>
-    <w:lsdException w:name="Medium Grid 1 Accent 3" w:semiHidden="0" w:uiPriority="67" w:unhideWhenUsed="0"/>
-    <w:lsdException w:name="Medium Grid 2 Accent 3" w:semiHidden="0" w:uiPriority="68" w:unhideWhenUsed="0"/>
-    <w:lsdException w:name="Medium Grid 3 Accent 3" w:semiHidden="0" w:uiPriority="69" w:unhideWhenUsed="0"/>
-    <w:lsdException w:name="Dark List Accent 3" w:semiHidden="0" w:uiPriority="70" w:unhideWhenUsed="0"/>
-    <w:lsdException w:name="Colorful Shading Accent 3" w:semiHidden="0" w:uiPriority="71" w:unhideWhenUsed="0"/>
-    <w:lsdException w:name="Colorful List Accent 3" w:semiHidden="0" w:uiPriority="72" w:unhideWhenUsed="0"/>
-    <w:lsdException w:name="Colorful Grid Accent 3" w:semiHidden="0" w:uiPriority="73" w:unhideWhenUsed="0"/>
-    <w:lsdException w:name="Light Shading Accent 4" w:semiHidden="0" w:uiPriority="60" w:unhideWhenUsed="0"/>
-    <w:lsdException w:name="Light List Accent 4" w:semiHidden="0" w:uiPriority="61" w:unhideWhenUsed="0"/>
-    <w:lsdException w:name="Light Grid Accent 4" w:semiHidden="0" w:uiPriority="62" w:unhideWhenUsed="0"/>
-    <w:lsdException w:name="Medium Shading 1 Accent 4" w:semiHidden="0" w:uiPriority="63" w:unhideWhenUsed="0"/>
-    <w:lsdException w:name="Medium Shading 2 Accent 4" w:semiHidden="0" w:uiPriority="64" w:unhideWhenUsed="0"/>
-    <w:lsdException w:name="Medium List 1 Accent 4" w:semiHidden="0" w:uiPriority="65" w:unhideWhenUsed="0"/>
-    <w:lsdException w:name="Medium List 2 Accent 4" w:semiHidden="0" w:uiPriority="66" w:unhideWhenUsed="0"/>
-    <w:lsdException w:name="Medium Grid 1 Accent 4" w:semiHidden="0" w:uiPriority="67" w:unhideWhenUsed="0"/>
-    <w:lsdException w:name="Medium Grid 2 Accent 4" w:semiHidden="0" w:uiPriority="68" w:unhideWhenUsed="0"/>
-    <w:lsdException w:name="Medium Grid 3 Accent 4" w:semiHidden="0" w:uiPriority="69" w:unhideWhenUsed="0"/>
-    <w:lsdException w:name="Dark List Accent 4" w:semiHidden="0" w:uiPriority="70" w:unhideWhenUsed="0"/>
-    <w:lsdException w:name="Colorful Shading Accent 4" w:semiHidden="0" w:uiPriority="71" w:unhideWhenUsed="0"/>
-    <w:lsdException w:name="Colorful List Accent 4" w:semiHidden="0" w:uiPriority="72" w:unhideWhenUsed="0"/>
-    <w:lsdException w:name="Colorful Grid Accent 4" w:semiHidden="0" w:uiPriority="73" w:unhideWhenUsed="0"/>
-    <w:lsdException w:name="Light Shading Accent 5" w:semiHidden="0" w:uiPriority="60" w:unhideWhenUsed="0"/>
-    <w:lsdException w:name="Light List Accent 5" w:semiHidden="0" w:uiPriority="61" w:unhideWhenUsed="0"/>
-    <w:lsdException w:name="Light Grid Accent 5" w:semiHidden="0" w:uiPriority="62" w:unhideWhenUsed="0"/>
-    <w:lsdException w:name="Medium Shading 1 Accent 5" w:semiHidden="0" w:uiPriority="63" w:unhideWhenUsed="0"/>
-    <w:lsdException w:name="Medium Shading 2 Accent 5" w:semiHidden="0" w:uiPriority="64" w:unhideWhenUsed="0"/>
-    <w:lsdException w:name="Medium List 1 Accent 5" w:semiHidden="0" w:uiPriority="65" w:unhideWhenUsed="0"/>
-    <w:lsdException w:name="Medium List 2 Accent 5" w:semiHidden="0" w:uiPriority="66" w:unhideWhenUsed="0"/>
-    <w:lsdException w:name="Medium Grid 1 Accent 5" w:semiHidden="0" w:uiPriority="67" w:unhideWhenUsed="0"/>
-    <w:lsdException w:name="Medium Grid 2 Accent 5" w:semiHidden="0" w:uiPriority="68" w:unhideWhenUsed="0"/>
-    <w:lsdException w:name="Medium Grid 3 Accent 5" w:semiHidden="0" w:uiPriority="69" w:unhideWhenUsed="0"/>
-    <w:lsdException w:name="Dark List Accent 5" w:semiHidden="0" w:uiPriority="70" w:unhideWhenUsed="0"/>
-    <w:lsdException w:name="Colorful Shading Accent 5" w:semiHidden="0" w:uiPriority="71" w:unhideWhenUsed="0"/>
-    <w:lsdException w:name="Colorful List Accent 5" w:semiHidden="0" w:uiPriority="72" w:unhideWhenUsed="0"/>
-    <w:lsdException w:name="Colorful Grid Accent 5" w:semiHidden="0" w:uiPriority="73" w:unhideWhenUsed="0"/>
-    <w:lsdException w:name="Light Shading Accent 6" w:semiHidden="0" w:uiPriority="60" w:unhideWhenUsed="0"/>
-    <w:lsdException w:name="Light List Accent 6" w:semiHidden="0" w:uiPriority="61" w:unhideWhenUsed="0"/>
-    <w:lsdException w:name="Light Grid Accent 6" w:semiHidden="0" w:uiPriority="62" w:unhideWhenUsed="0"/>
-    <w:lsdException w:name="Medium Shading 1 Accent 6" w:semiHidden="0" w:uiPriority="63" w:unhideWhenUsed="0"/>
-    <w:lsdException w:name="Medium Shading 2 Accent 6" w:semiHidden="0" w:uiPriority="64" w:unhideWhenUsed="0"/>
-    <w:lsdException w:name="Medium List 1 Accent 6" w:semiHidden="0" w:uiPriority="65" w:unhideWhenUsed="0"/>
-    <w:lsdException w:name="Medium List 2 Accent 6" w:semiHidden="0" w:uiPriority="66" w:unhideWhenUsed="0"/>
-    <w:lsdException w:name="Medium Grid 1 Accent 6" w:semiHidden="0" w:uiPriority="67" w:unhideWhenUsed="0"/>
-    <w:lsdException w:name="Medium Grid 2 Accent 6" w:semiHidden="0" w:uiPriority="68" w:unhideWhenUsed="0"/>
-    <w:lsdException w:name="Medium Grid 3 Accent 6" w:semiHidden="0" w:uiPriority="69" w:unhideWhenUsed="0"/>
-    <w:lsdException w:name="Dark List Accent 6" w:semiHidden="0" w:uiPriority="70" w:unhideWhenUsed="0"/>
-    <w:lsdException w:name="Colorful Shading Accent 6" w:semiHidden="0" w:uiPriority="71" w:unhideWhenUsed="0"/>
-    <w:lsdException w:name="Colorful List Accent 6" w:semiHidden="0" w:uiPriority="72" w:unhideWhenUsed="0"/>
-    <w:lsdException w:name="Colorful Grid Accent 6" w:semiHidden="0" w:uiPriority="73" w:unhideWhenUsed="0"/>
-    <w:lsdException w:name="Subtle Emphasis" w:semiHidden="0" w:uiPriority="19" w:unhideWhenUsed="0" w:qFormat="1"/>
-    <w:lsdException w:name="Intense Emphasis" w:semiHidden="0" w:uiPriority="21" w:unhideWhenUsed="0" w:qFormat="1"/>
-    <w:lsdException w:name="Subtle Reference" w:semiHidden="0" w:uiPriority="31" w:unhideWhenUsed="0" w:qFormat="1"/>
-    <w:lsdException w:name="Intense Reference" w:semiHidden="0" w:uiPriority="32" w:unhideWhenUsed="0" w:qFormat="1"/>
-    <w:lsdException w:name="Book Title" w:semiHidden="0" w:uiPriority="33" w:unhideWhenUsed="0" w:qFormat="1"/>
-    <w:lsdException w:name="Bibliography" w:uiPriority="37"/>
-    <w:lsdException w:name="TOC Heading" w:uiPriority="39" w:qFormat="1"/>
+  <w:latentStyles w:defLockedState="0" w:defUIPriority="99" w:defSemiHidden="0" w:defUnhideWhenUsed="0" w:defQFormat="0" w:count="371">
+    <w:lsdException w:name="Normal" w:uiPriority="0" w:qFormat="1"/>
+    <w:lsdException w:name="heading 1" w:uiPriority="9" w:qFormat="1"/>
+    <w:lsdException w:name="heading 2" w:semiHidden="1" w:uiPriority="9" w:unhideWhenUsed="1" w:qFormat="1"/>
+    <w:lsdException w:name="heading 3" w:semiHidden="1" w:uiPriority="9" w:unhideWhenUsed="1" w:qFormat="1"/>
+    <w:lsdException w:name="heading 4" w:semiHidden="1" w:uiPriority="9" w:unhideWhenUsed="1" w:qFormat="1"/>
+    <w:lsdException w:name="heading 5" w:semiHidden="1" w:uiPriority="9" w:unhideWhenUsed="1" w:qFormat="1"/>
+    <w:lsdException w:name="heading 6" w:semiHidden="1" w:uiPriority="9" w:unhideWhenUsed="1" w:qFormat="1"/>
+    <w:lsdException w:name="heading 7" w:semiHidden="1" w:uiPriority="9" w:unhideWhenUsed="1" w:qFormat="1"/>
+    <w:lsdException w:name="heading 8" w:semiHidden="1" w:uiPriority="9" w:unhideWhenUsed="1" w:qFormat="1"/>
+    <w:lsdException w:name="heading 9" w:semiHidden="1" w:uiPriority="9" w:unhideWhenUsed="1" w:qFormat="1"/>
+    <w:lsdException w:name="index 1" w:semiHidden="1" w:unhideWhenUsed="1"/>
+    <w:lsdException w:name="index 2" w:semiHidden="1" w:unhideWhenUsed="1"/>
+    <w:lsdException w:name="index 3" w:semiHidden="1" w:unhideWhenUsed="1"/>
+    <w:lsdException w:name="index 4" w:semiHidden="1" w:unhideWhenUsed="1"/>
+    <w:lsdException w:name="index 5" w:semiHidden="1" w:unhideWhenUsed="1"/>
+    <w:lsdException w:name="index 6" w:semiHidden="1" w:unhideWhenUsed="1"/>
+    <w:lsdException w:name="index 7" w:semiHidden="1" w:unhideWhenUsed="1"/>
+    <w:lsdException w:name="index 8" w:semiHidden="1" w:unhideWhenUsed="1"/>
+    <w:lsdException w:name="index 9" w:semiHidden="1" w:unhideWhenUsed="1"/>
+    <w:lsdException w:name="toc 1" w:semiHidden="1" w:uiPriority="39" w:unhideWhenUsed="1"/>
+    <w:lsdException w:name="toc 2" w:semiHidden="1" w:uiPriority="39" w:unhideWhenUsed="1"/>
+    <w:lsdException w:name="toc 3" w:semiHidden="1" w:uiPriority="39" w:unhideWhenUsed="1"/>
+    <w:lsdException w:name="toc 4" w:semiHidden="1" w:uiPriority="39" w:unhideWhenUsed="1"/>
+    <w:lsdException w:name="toc 5" w:semiHidden="1" w:uiPriority="39" w:unhideWhenUsed="1"/>
+    <w:lsdException w:name="toc 6" w:semiHidden="1" w:uiPriority="39" w:unhideWhenUsed="1"/>
+    <w:lsdException w:name="toc 7" w:semiHidden="1" w:uiPriority="39" w:unhideWhenUsed="1"/>
+    <w:lsdException w:name="toc 8" w:semiHidden="1" w:uiPriority="39" w:unhideWhenUsed="1"/>
+    <w:lsdException w:name="toc 9" w:semiHidden="1" w:uiPriority="39" w:unhideWhenUsed="1"/>
+    <w:lsdException w:name="Normal Indent" w:semiHidden="1" w:unhideWhenUsed="1"/>
+    <w:lsdException w:name="footnote text" w:semiHidden="1" w:unhideWhenUsed="1"/>
+    <w:lsdException w:name="annotation text" w:semiHidden="1" w:unhideWhenUsed="1"/>
+    <w:lsdException w:name="header" w:semiHidden="1" w:unhideWhenUsed="1"/>
+    <w:lsdException w:name="footer" w:semiHidden="1" w:unhideWhenUsed="1"/>
+    <w:lsdException w:name="index heading" w:semiHidden="1" w:unhideWhenUsed="1"/>
+    <w:lsdException w:name="caption" w:semiHidden="1" w:uiPriority="35" w:unhideWhenUsed="1" w:qFormat="1"/>
+    <w:lsdException w:name="table of figures" w:semiHidden="1" w:unhideWhenUsed="1"/>
+    <w:lsdException w:name="envelope address" w:semiHidden="1" w:unhideWhenUsed="1"/>
+    <w:lsdException w:name="envelope return" w:semiHidden="1" w:unhideWhenUsed="1"/>
+    <w:lsdException w:name="footnote reference" w:semiHidden="1" w:unhideWhenUsed="1"/>
+    <w:lsdException w:name="annotation reference" w:semiHidden="1" w:unhideWhenUsed="1"/>
+    <w:lsdException w:name="line number" w:semiHidden="1" w:unhideWhenUsed="1"/>
+    <w:lsdException w:name="page number" w:semiHidden="1" w:unhideWhenUsed="1"/>
+    <w:lsdException w:name="endnote reference" w:semiHidden="1" w:unhideWhenUsed="1"/>
+    <w:lsdException w:name="endnote text" w:semiHidden="1" w:unhideWhenUsed="1"/>
+    <w:lsdException w:name="table of authorities" w:semiHidden="1" w:unhideWhenUsed="1"/>
+    <w:lsdException w:name="macro" w:semiHidden="1" w:unhideWhenUsed="1"/>
+    <w:lsdException w:name="toa heading" w:semiHidden="1" w:unhideWhenUsed="1"/>
+    <w:lsdException w:name="List" w:semiHidden="1" w:unhideWhenUsed="1"/>
+    <w:lsdException w:name="List Bullet" w:semiHidden="1" w:unhideWhenUsed="1"/>
+    <w:lsdException w:name="List Number" w:semiHidden="1" w:unhideWhenUsed="1"/>
+    <w:lsdException w:name="List 2" w:semiHidden="1" w:unhideWhenUsed="1"/>
+    <w:lsdException w:name="List 3" w:semiHidden="1" w:unhideWhenUsed="1"/>
+    <w:lsdException w:name="List 4" w:semiHidden="1" w:unhideWhenUsed="1"/>
+    <w:lsdException w:name="List 5" w:semiHidden="1" w:unhideWhenUsed="1"/>
+    <w:lsdException w:name="List Bullet 2" w:semiHidden="1" w:unhideWhenUsed="1"/>
+    <w:lsdException w:name="List Bullet 3" w:semiHidden="1" w:unhideWhenUsed="1"/>
+    <w:lsdException w:name="List Bullet 4" w:semiHidden="1" w:unhideWhenUsed="1"/>
+    <w:lsdException w:name="List Bullet 5" w:semiHidden="1" w:unhideWhenUsed="1"/>
+    <w:lsdException w:name="List Number 2" w:semiHidden="1" w:unhideWhenUsed="1"/>
+    <w:lsdException w:name="List Number 3" w:semiHidden="1" w:unhideWhenUsed="1"/>
+    <w:lsdException w:name="List Number 4" w:semiHidden="1" w:unhideWhenUsed="1"/>
+    <w:lsdException w:name="List Number 5" w:semiHidden="1" w:unhideWhenUsed="1"/>
+    <w:lsdException w:name="Title" w:uiPriority="10" w:qFormat="1"/>
+    <w:lsdException w:name="Closing" w:semiHidden="1" w:unhideWhenUsed="1"/>
+    <w:lsdException w:name="Signature" w:semiHidden="1" w:unhideWhenUsed="1"/>
+    <w:lsdException w:name="Default Paragraph Font" w:semiHidden="1" w:uiPriority="1" w:unhideWhenUsed="1"/>
+    <w:lsdException w:name="Body Text" w:semiHidden="1" w:unhideWhenUsed="1"/>
+    <w:lsdException w:name="Body Text Indent" w:semiHidden="1" w:unhideWhenUsed="1"/>
+    <w:lsdException w:name="List Continue" w:semiHidden="1" w:unhideWhenUsed="1"/>
+    <w:lsdException w:name="List Continue 2" w:semiHidden="1" w:unhideWhenUsed="1"/>
+    <w:lsdException w:name="List Continue 3" w:semiHidden="1" w:unhideWhenUsed="1"/>
+    <w:lsdException w:name="List Continue 4" w:semiHidden="1" w:unhideWhenUsed="1"/>
+    <w:lsdException w:name="List Continue 5" w:semiHidden="1" w:unhideWhenUsed="1"/>
+    <w:lsdException w:name="Message Header" w:semiHidden="1" w:unhideWhenUsed="1"/>
+    <w:lsdException w:name="Subtitle" w:uiPriority="11" w:qFormat="1"/>
+    <w:lsdException w:name="Salutation" w:semiHidden="1" w:unhideWhenUsed="1"/>
+    <w:lsdException w:name="Date" w:semiHidden="1" w:unhideWhenUsed="1"/>
+    <w:lsdException w:name="Body Text First Indent" w:semiHidden="1" w:unhideWhenUsed="1"/>
+    <w:lsdException w:name="Body Text First Indent 2" w:semiHidden="1" w:unhideWhenUsed="1"/>
+    <w:lsdException w:name="Note Heading" w:semiHidden="1" w:unhideWhenUsed="1"/>
+    <w:lsdException w:name="Body Text 2" w:semiHidden="1" w:unhideWhenUsed="1"/>
+    <w:lsdException w:name="Body Text 3" w:semiHidden="1" w:unhideWhenUsed="1"/>
+    <w:lsdException w:name="Body Text Indent 2" w:semiHidden="1" w:unhideWhenUsed="1"/>
+    <w:lsdException w:name="Body Text Indent 3" w:semiHidden="1" w:unhideWhenUsed="1"/>
+    <w:lsdException w:name="Block Text" w:semiHidden="1" w:unhideWhenUsed="1"/>
+    <w:lsdException w:name="Hyperlink" w:semiHidden="1" w:unhideWhenUsed="1"/>
+    <w:lsdException w:name="FollowedHyperlink" w:semiHidden="1" w:unhideWhenUsed="1"/>
+    <w:lsdException w:name="Strong" w:uiPriority="22" w:qFormat="1"/>
+    <w:lsdException w:name="Emphasis" w:uiPriority="20" w:qFormat="1"/>
+    <w:lsdException w:name="Document Map" w:semiHidden="1" w:unhideWhenUsed="1"/>
+    <w:lsdException w:name="Plain Text" w:semiHidden="1" w:unhideWhenUsed="1"/>
+    <w:lsdException w:name="E-mail Signature" w:semiHidden="1" w:unhideWhenUsed="1"/>
+    <w:lsdException w:name="HTML Top of Form" w:semiHidden="1" w:unhideWhenUsed="1"/>
+    <w:lsdException w:name="HTML Bottom of Form" w:semiHidden="1" w:unhideWhenUsed="1"/>
+    <w:lsdException w:name="Normal (Web)" w:semiHidden="1" w:unhideWhenUsed="1"/>
+    <w:lsdException w:name="HTML Acronym" w:semiHidden="1" w:unhideWhenUsed="1"/>
+    <w:lsdException w:name="HTML Address" w:semiHidden="1" w:unhideWhenUsed="1"/>
+    <w:lsdException w:name="HTML Cite" w:semiHidden="1" w:unhideWhenUsed="1"/>
+    <w:lsdException w:name="HTML Code" w:semiHidden="1" w:unhideWhenUsed="1"/>
+    <w:lsdException w:name="HTML Definition" w:semiHidden="1" w:unhideWhenUsed="1"/>
+    <w:lsdException w:name="HTML Keyboard" w:semiHidden="1" w:unhideWhenUsed="1"/>
+    <w:lsdException w:name="HTML Preformatted" w:semiHidden="1" w:unhideWhenUsed="1"/>
+    <w:lsdException w:name="HTML Sample" w:semiHidden="1" w:unhideWhenUsed="1"/>
+    <w:lsdException w:name="HTML Typewriter" w:semiHidden="1" w:unhideWhenUsed="1"/>
+    <w:lsdException w:name="HTML Variable" w:semiHidden="1" w:unhideWhenUsed="1"/>
+    <w:lsdException w:name="Normal Table" w:semiHidden="1" w:unhideWhenUsed="1"/>
+    <w:lsdException w:name="annotation subject" w:semiHidden="1" w:unhideWhenUsed="1"/>
+    <w:lsdException w:name="No List" w:semiHidden="1" w:unhideWhenUsed="1"/>
+    <w:lsdException w:name="Outline List 1" w:semiHidden="1" w:unhideWhenUsed="1"/>
+    <w:lsdException w:name="Outline List 2" w:semiHidden="1" w:unhideWhenUsed="1"/>
+    <w:lsdException w:name="Outline List 3" w:semiHidden="1" w:unhideWhenUsed="1"/>
+    <w:lsdException w:name="Table Simple 1" w:semiHidden="1" w:unhideWhenUsed="1"/>
+    <w:lsdException w:name="Table Simple 2" w:semiHidden="1" w:unhideWhenUsed="1"/>
+    <w:lsdException w:name="Table Simple 3" w:semiHidden="1" w:unhideWhenUsed="1"/>
+    <w:lsdException w:name="Table Classic 1" w:semiHidden="1" w:unhideWhenUsed="1"/>
+    <w:lsdException w:name="Table Classic 2" w:semiHidden="1" w:unhideWhenUsed="1"/>
+    <w:lsdException w:name="Table Classic 3" w:semiHidden="1" w:unhideWhenUsed="1"/>
+    <w:lsdException w:name="Table Classic 4" w:semiHidden="1" w:unhideWhenUsed="1"/>
+    <w:lsdException w:name="Table Colorful 1" w:semiHidden="1" w:unhideWhenUsed="1"/>
+    <w:lsdException w:name="Table Colorful 2" w:semiHidden="1" w:unhideWhenUsed="1"/>
+    <w:lsdException w:name="Table Colorful 3" w:semiHidden="1" w:unhideWhenUsed="1"/>
+    <w:lsdException w:name="Table Columns 1" w:semiHidden="1" w:unhideWhenUsed="1"/>
+    <w:lsdException w:name="Table Columns 2" w:semiHidden="1" w:unhideWhenUsed="1"/>
+    <w:lsdException w:name="Table Columns 3" w:semiHidden="1" w:unhideWhenUsed="1"/>
+    <w:lsdException w:name="Table Columns 4" w:semiHidden="1" w:unhideWhenUsed="1"/>
+    <w:lsdException w:name="Table Columns 5" w:semiHidden="1" w:unhideWhenUsed="1"/>
+    <w:lsdException w:name="Table Grid 1" w:semiHidden="1" w:unhideWhenUsed="1"/>
+    <w:lsdException w:name="Table Grid 2" w:semiHidden="1" w:unhideWhenUsed="1"/>
+    <w:lsdException w:name="Table Grid 3" w:semiHidden="1" w:unhideWhenUsed="1"/>
+    <w:lsdException w:name="Table Grid 4" w:semiHidden="1" w:unhideWhenUsed="1"/>
+    <w:lsdException w:name="Table Grid 5" w:semiHidden="1" w:unhideWhenUsed="1"/>
+    <w:lsdException w:name="Table Grid 6" w:semiHidden="1" w:unhideWhenUsed="1"/>
+    <w:lsdException w:name="Table Grid 7" w:semiHidden="1" w:unhideWhenUsed="1"/>
+    <w:lsdException w:name="Table Grid 8" w:semiHidden="1" w:unhideWhenUsed="1"/>
+    <w:lsdException w:name="Table List 1" w:semiHidden="1" w:unhideWhenUsed="1"/>
+    <w:lsdException w:name="Table List 2" w:semiHidden="1" w:unhideWhenUsed="1"/>
+    <w:lsdException w:name="Table List 3" w:semiHidden="1" w:unhideWhenUsed="1"/>
+    <w:lsdException w:name="Table List 4" w:semiHidden="1" w:unhideWhenUsed="1"/>
+    <w:lsdException w:name="Table List 5" w:semiHidden="1" w:unhideWhenUsed="1"/>
+    <w:lsdException w:name="Table List 6" w:semiHidden="1" w:unhideWhenUsed="1"/>
+    <w:lsdException w:name="Table List 7" w:semiHidden="1" w:unhideWhenUsed="1"/>
+    <w:lsdException w:name="Table List 8" w:semiHidden="1" w:unhideWhenUsed="1"/>
+    <w:lsdException w:name="Table 3D effects 1" w:semiHidden="1" w:unhideWhenUsed="1"/>
+    <w:lsdException w:name="Table 3D effects 2" w:semiHidden="1" w:unhideWhenUsed="1"/>
+    <w:lsdException w:name="Table 3D effects 3" w:semiHidden="1" w:unhideWhenUsed="1"/>
+    <w:lsdException w:name="Table Contemporary" w:semiHidden="1" w:unhideWhenUsed="1"/>
+    <w:lsdException w:name="Table Elegant" w:semiHidden="1" w:unhideWhenUsed="1"/>
+    <w:lsdException w:name="Table Professional" w:semiHidden="1" w:unhideWhenUsed="1"/>
+    <w:lsdException w:name="Table Subtle 1" w:semiHidden="1" w:unhideWhenUsed="1"/>
+    <w:lsdException w:name="Table Subtle 2" w:semiHidden="1" w:unhideWhenUsed="1"/>
+    <w:lsdException w:name="Table Web 1" w:semiHidden="1" w:unhideWhenUsed="1"/>
+    <w:lsdException w:name="Table Web 2" w:semiHidden="1" w:unhideWhenUsed="1"/>
+    <w:lsdException w:name="Table Web 3" w:semiHidden="1" w:unhideWhenUsed="1"/>
+    <w:lsdException w:name="Balloon Text" w:semiHidden="1" w:unhideWhenUsed="1"/>
+    <w:lsdException w:name="Table Grid" w:uiPriority="59"/>
+    <w:lsdException w:name="Table Theme" w:semiHidden="1" w:unhideWhenUsed="1"/>
+    <w:lsdException w:name="Placeholder Text" w:semiHidden="1"/>
+    <w:lsdException w:name="No Spacing" w:uiPriority="1" w:qFormat="1"/>
+    <w:lsdException w:name="Light Shading" w:uiPriority="60"/>
+    <w:lsdException w:name="Light List" w:uiPriority="61"/>
+    <w:lsdException w:name="Light Grid" w:uiPriority="62"/>
+    <w:lsdException w:name="Medium Shading 1" w:uiPriority="63"/>
+    <w:lsdException w:name="Medium Shading 2" w:uiPriority="64"/>
+    <w:lsdException w:name="Medium List 1" w:uiPriority="65"/>
+    <w:lsdException w:name="Medium List 2" w:uiPriority="66"/>
+    <w:lsdException w:name="Medium Grid 1" w:uiPriority="67"/>
+    <w:lsdException w:name="Medium Grid 2" w:uiPriority="68"/>
+    <w:lsdException w:name="Medium Grid 3" w:uiPriority="69"/>
+    <w:lsdException w:name="Dark List" w:uiPriority="70"/>
+    <w:lsdException w:name="Colorful Shading" w:uiPriority="71"/>
+    <w:lsdException w:name="Colorful List" w:uiPriority="72"/>
+    <w:lsdException w:name="Colorful Grid" w:uiPriority="73"/>
+    <w:lsdException w:name="Light Shading Accent 1" w:uiPriority="60"/>
+    <w:lsdException w:name="Light List Accent 1" w:uiPriority="61"/>
+    <w:lsdException w:name="Light Grid Accent 1" w:uiPriority="62"/>
+    <w:lsdException w:name="Medium Shading 1 Accent 1" w:uiPriority="63"/>
+    <w:lsdException w:name="Medium Shading 2 Accent 1" w:uiPriority="64"/>
+    <w:lsdException w:name="Medium List 1 Accent 1" w:uiPriority="65"/>
+    <w:lsdException w:name="Revision" w:semiHidden="1"/>
+    <w:lsdException w:name="List Paragraph" w:uiPriority="34" w:qFormat="1"/>
+    <w:lsdException w:name="Quote" w:uiPriority="29" w:qFormat="1"/>
+    <w:lsdException w:name="Intense Quote" w:uiPriority="30" w:qFormat="1"/>
+    <w:lsdException w:name="Medium List 2 Accent 1" w:uiPriority="66"/>
+    <w:lsdException w:name="Medium Grid 1 Accent 1" w:uiPriority="67"/>
+    <w:lsdException w:name="Medium Grid 2 Accent 1" w:uiPriority="68"/>
+    <w:lsdException w:name="Medium Grid 3 Accent 1" w:uiPriority="69"/>
+    <w:lsdException w:name="Dark List Accent 1" w:uiPriority="70"/>
+    <w:lsdException w:name="Colorful Shading Accent 1" w:uiPriority="71"/>
+    <w:lsdException w:name="Colorful List Accent 1" w:uiPriority="72"/>
+    <w:lsdException w:name="Colorful Grid Accent 1" w:uiPriority="73"/>
+    <w:lsdException w:name="Light Shading Accent 2" w:uiPriority="60"/>
+    <w:lsdException w:name="Light List Accent 2" w:uiPriority="61"/>
+    <w:lsdException w:name="Light Grid Accent 2" w:uiPriority="62"/>
+    <w:lsdException w:name="Medium Shading 1 Accent 2" w:uiPriority="63"/>
+    <w:lsdException w:name="Medium Shading 2 Accent 2" w:uiPriority="64"/>
+    <w:lsdException w:name="Medium List 1 Accent 2" w:uiPriority="65"/>
+    <w:lsdException w:name="Medium List 2 Accent 2" w:uiPriority="66"/>
+    <w:lsdException w:name="Medium Grid 1 Accent 2" w:uiPriority="67"/>
+    <w:lsdException w:name="Medium Grid 2 Accent 2" w:uiPriority="68"/>
+    <w:lsdException w:name="Medium Grid 3 Accent 2" w:uiPriority="69"/>
+    <w:lsdException w:name="Dark List Accent 2" w:uiPriority="70"/>
+    <w:lsdException w:name="Colorful Shading Accent 2" w:uiPriority="71"/>
+    <w:lsdException w:name="Colorful List Accent 2" w:uiPriority="72"/>
+    <w:lsdException w:name="Colorful Grid Accent 2" w:uiPriority="73"/>
+    <w:lsdException w:name="Light Shading Accent 3" w:uiPriority="60"/>
+    <w:lsdException w:name="Light List Accent 3" w:uiPriority="61"/>
+    <w:lsdException w:name="Light Grid Accent 3" w:uiPriority="62"/>
+    <w:lsdException w:name="Medium Shading 1 Accent 3" w:uiPriority="63"/>
+    <w:lsdException w:name="Medium Shading 2 Accent 3" w:uiPriority="64"/>
+    <w:lsdException w:name="Medium List 1 Accent 3" w:uiPriority="65"/>
+    <w:lsdException w:name="Medium List 2 Accent 3" w:uiPriority="66"/>
+    <w:lsdException w:name="Medium Grid 1 Accent 3" w:uiPriority="67"/>
+    <w:lsdException w:name="Medium Grid 2 Accent 3" w:uiPriority="68"/>
+    <w:lsdException w:name="Medium Grid 3 Accent 3" w:uiPriority="69"/>
+    <w:lsdException w:name="Dark List Accent 3" w:uiPriority="70"/>
+    <w:lsdException w:name="Colorful Shading Accent 3" w:uiPriority="71"/>
+    <w:lsdException w:name="Colorful List Accent 3" w:uiPriority="72"/>
+    <w:lsdException w:name="Colorful Grid Accent 3" w:uiPriority="73"/>
+    <w:lsdException w:name="Light Shading Accent 4" w:uiPriority="60"/>
+    <w:lsdException w:name="Light List Accent 4" w:uiPriority="61"/>
+    <w:lsdException w:name="Light Grid Accent 4" w:uiPriority="62"/>
+    <w:lsdException w:name="Medium Shading 1 Accent 4" w:uiPriority="63"/>
+    <w:lsdException w:name="Medium Shading 2 Accent 4" w:uiPriority="64"/>
+    <w:lsdException w:name="Medium List 1 Accent 4" w:uiPriority="65"/>
+    <w:lsdException w:name="Medium List 2 Accent 4" w:uiPriority="66"/>
+    <w:lsdException w:name="Medium Grid 1 Accent 4" w:uiPriority="67"/>
+    <w:lsdException w:name="Medium Grid 2 Accent 4" w:uiPriority="68"/>
+    <w:lsdException w:name="Medium Grid 3 Accent 4" w:uiPriority="69"/>
+    <w:lsdException w:name="Dark List Accent 4" w:uiPriority="70"/>
+    <w:lsdException w:name="Colorful Shading Accent 4" w:uiPriority="71"/>
+    <w:lsdException w:name="Colorful List Accent 4" w:uiPriority="72"/>
+    <w:lsdException w:name="Colorful Grid Accent 4" w:uiPriority="73"/>
+    <w:lsdException w:name="Light Shading Accent 5" w:uiPriority="60"/>
+    <w:lsdException w:name="Light List Accent 5" w:uiPriority="61"/>
+    <w:lsdException w:name="Light Grid Accent 5" w:uiPriority="62"/>
+    <w:lsdException w:name="Medium Shading 1 Accent 5" w:uiPriority="63"/>
+    <w:lsdException w:name="Medium Shading 2 Accent 5" w:uiPriority="64"/>
+    <w:lsdException w:name="Medium List 1 Accent 5" w:uiPriority="65"/>
+    <w:lsdException w:name="Medium List 2 Accent 5" w:uiPriority="66"/>
+    <w:lsdException w:name="Medium Grid 1 Accent 5" w:uiPriority="67"/>
+    <w:lsdException w:name="Medium Grid 2 Accent 5" w:uiPriority="68"/>
+    <w:lsdException w:name="Medium Grid 3 Accent 5" w:uiPriority="69"/>
+    <w:lsdException w:name="Dark List Accent 5" w:uiPriority="70"/>
+    <w:lsdException w:name="Colorful Shading Accent 5" w:uiPriority="71"/>
+    <w:lsdException w:name="Colorful List Accent 5" w:uiPriority="72"/>
+    <w:lsdException w:name="Colorful Grid Accent 5" w:uiPriority="73"/>
+    <w:lsdException w:name="Light Shading Accent 6" w:uiPriority="60"/>
+    <w:lsdException w:name="Light List Accent 6" w:uiPriority="61"/>
+    <w:lsdException w:name="Light Grid Accent 6" w:uiPriority="62"/>
+    <w:lsdException w:name="Medium Shading 1 Accent 6" w:uiPriority="63"/>
+    <w:lsdException w:name="Medium Shading 2 Accent 6" w:uiPriority="64"/>
+    <w:lsdException w:name="Medium List 1 Accent 6" w:uiPriority="65"/>
+    <w:lsdException w:name="Medium List 2 Accent 6" w:uiPriority="66"/>
+    <w:lsdException w:name="Medium Grid 1 Accent 6" w:uiPriority="67"/>
+    <w:lsdException w:name="Medium Grid 2 Accent 6" w:uiPriority="68"/>
+    <w:lsdException w:name="Medium Grid 3 Accent 6" w:uiPriority="69"/>
+    <w:lsdException w:name="Dark List Accent 6" w:uiPriority="70"/>
+    <w:lsdException w:name="Colorful Shading Accent 6" w:uiPriority="71"/>
+    <w:lsdException w:name="Colorful List Accent 6" w:uiPriority="72"/>
+    <w:lsdException w:name="Colorful Grid Accent 6" w:uiPriority="73"/>
+    <w:lsdException w:name="Subtle Emphasis" w:uiPriority="19" w:qFormat="1"/>
+    <w:lsdException w:name="Intense Emphasis" w:uiPriority="21" w:qFormat="1"/>
+    <w:lsdException w:name="Subtle Reference" w:uiPriority="31" w:qFormat="1"/>
+    <w:lsdException w:name="Intense Reference" w:uiPriority="32" w:qFormat="1"/>
+    <w:lsdException w:name="Book Title" w:uiPriority="33" w:qFormat="1"/>
+    <w:lsdException w:name="Bibliography" w:semiHidden="1" w:uiPriority="37" w:unhideWhenUsed="1"/>
+    <w:lsdException w:name="TOC Heading" w:semiHidden="1" w:uiPriority="39" w:unhideWhenUsed="1" w:qFormat="1"/>
+    <w:lsdException w:name="Grid Table 4" w:uiPriority="49"/>
+    <w:lsdException w:name="Grid Table 5 Dark" w:uiPriority="50"/>
+    <w:lsdException w:name="Grid Table 6 Colorful" w:uiPriority="51"/>
+    <w:lsdException w:name="Grid Table 7 Colorful" w:uiPriority="52"/>
+    <w:lsdException w:name="Grid Table 1 Light Accent 1" w:uiPriority="46"/>
+    <w:lsdException w:name="Grid Table 2 Accent 1" w:uiPriority="47"/>
+    <w:lsdException w:name="Grid Table 3 Accent 1" w:uiPriority="48"/>
+    <w:lsdException w:name="Grid Table 4 Accent 1" w:uiPriority="49"/>
+    <w:lsdException w:name="Grid Table 5 Dark Accent 1" w:uiPriority="50"/>
+    <w:lsdException w:name="Grid Table 6 Colorful Accent 1" w:uiPriority="51"/>
+    <w:lsdException w:name="Grid Table 7 Colorful Accent 1" w:uiPriority="52"/>
+    <w:lsdException w:name="Grid Table 1 Light Accent 2" w:uiPriority="46"/>
+    <w:lsdException w:name="Grid Table 2 Accent 2" w:uiPriority="47"/>
+    <w:lsdException w:name="Grid Table 3 Accent 2" w:uiPriority="48"/>
+    <w:lsdException w:name="Grid Table 4 Accent 2" w:uiPriority="49"/>
+    <w:lsdException w:name="Grid Table 5 Dark Accent 2" w:uiPriority="50"/>
+    <w:lsdException w:name="Grid Table 6 Colorful Accent 2" w:uiPriority="51"/>
+    <w:lsdException w:name="Grid Table 7 Colorful Accent 2" w:uiPriority="52"/>
+    <w:lsdException w:name="Grid Table 1 Light Accent 3" w:uiPriority="46"/>
+    <w:lsdException w:name="Grid Table 2 Accent 3" w:uiPriority="47"/>
+    <w:lsdException w:name="Grid Table 3 Accent 3" w:uiPriority="48"/>
+    <w:lsdException w:name="Grid Table 4 Accent 3" w:uiPriority="49"/>
+    <w:lsdException w:name="Grid Table 5 Dark Accent 3" w:uiPriority="50"/>
+    <w:lsdException w:name="Grid Table 6 Colorful Accent 3" w:uiPriority="51"/>
+    <w:lsdException w:name="Grid Table 7 Colorful Accent 3" w:uiPriority="52"/>
+    <w:lsdException w:name="Grid Table 1 Light Accent 4" w:uiPriority="46"/>
+    <w:lsdException w:name="Grid Table 2 Accent 4" w:uiPriority="47"/>
+    <w:lsdException w:name="Grid Table 3 Accent 4" w:uiPriority="48"/>
+    <w:lsdException w:name="Grid Table 4 Accent 4" w:uiPriority="49"/>
+    <w:lsdException w:name="Grid Table 5 Dark Accent 4" w:uiPriority="50"/>
+    <w:lsdException w:name="Grid Table 6 Colorful Accent 4" w:uiPriority="51"/>
+    <w:lsdException w:name="Grid Table 7 Colorful Accent 4" w:uiPriority="52"/>
+    <w:lsdException w:name="Grid Table 1 Light Accent 5" w:uiPriority="46"/>
+    <w:lsdException w:name="Grid Table 2 Accent 5" w:uiPriority="47"/>
+    <w:lsdException w:name="Grid Table 3 Accent 5" w:uiPriority="48"/>
+    <w:lsdException w:name="Grid Table 4 Accent 5" w:uiPriority="49"/>
+    <w:lsdException w:name="Grid Table 5 Dark Accent 5" w:uiPriority="50"/>
+    <w:lsdException w:name="Grid Table 6 Colorful Accent 5" w:uiPriority="51"/>
+    <w:lsdException w:name="Grid Table 7 Colorful Accent 5" w:uiPriority="52"/>
+    <w:lsdException w:name="Grid Table 1 Light Accent 6" w:uiPriority="46"/>
+    <w:lsdException w:name="Grid Table 2 Accent 6" w:uiPriority="47"/>
+    <w:lsdException w:name="Grid Table 3 Accent 6" w:uiPriority="48"/>
+    <w:lsdException w:name="Grid Table 4 Accent 6" w:uiPriority="49"/>
+    <w:lsdException w:name="Grid Table 5 Dark Accent 6" w:uiPriority="50"/>
+    <w:lsdException w:name="Grid Table 6 Colorful Accent 6" w:uiPriority="51"/>
+    <w:lsdException w:name="Grid Table 7 Colorful Accent 6" w:uiPriority="52"/>
+    <w:lsdException w:name="List Table 1 Light" w:uiPriority="46"/>
+    <w:lsdException w:name="List Table 2" w:uiPriority="47"/>
+    <w:lsdException w:name="List Table 3" w:uiPriority="48"/>
+    <w:lsdException w:name="List Table 4" w:uiPriority="49"/>
+    <w:lsdException w:name="List Table 5 Dark" w:uiPriority="50"/>
+    <w:lsdException w:name="List Table 6 Colorful" w:uiPriority="51"/>
+    <w:lsdException w:name="List Table 7 Colorful" w:uiPriority="52"/>
+    <w:lsdException w:name="List Table 1 Light Accent 1" w:uiPriority="46"/>
+    <w:lsdException w:name="List Table 2 Accent 1" w:uiPriority="47"/>
+    <w:lsdException w:name="List Table 3 Accent 1" w:uiPriority="48"/>
+    <w:lsdException w:name="List Table 4 Accent 1" w:uiPriority="49"/>
+    <w:lsdException w:name="List Table 5 Dark Accent 1" w:uiPriority="50"/>
+    <w:lsdException w:name="List Table 6 Colorful Accent 1" w:uiPriority="51"/>
+    <w:lsdException w:name="List Table 7 Colorful Accent 1" w:uiPriority="52"/>
+    <w:lsdException w:name="List Table 1 Light Accent 2" w:uiPriority="46"/>
+    <w:lsdException w:name="List Table 2 Accent 2" w:uiPriority="47"/>
+    <w:lsdException w:name="List Table 3 Accent 2" w:uiPriority="48"/>
+    <w:lsdException w:name="List Table 4 Accent 2" w:uiPriority="49"/>
+    <w:lsdException w:name="List Table 5 Dark Accent 2" w:uiPriority="50"/>
+    <w:lsdException w:name="List Table 6 Colorful Accent 2" w:uiPriority="51"/>
+    <w:lsdException w:name="List Table 7 Colorful Accent 2" w:uiPriority="52"/>
+    <w:lsdException w:name="List Table 1 Light Accent 3" w:uiPriority="46"/>
+    <w:lsdException w:name="List Table 2 Accent 3" w:uiPriority="47"/>
+    <w:lsdException w:name="List Table 3 Accent 3" w:uiPriority="48"/>
+    <w:lsdException w:name="List Table 4 Accent 3" w:uiPriority="49"/>
+    <w:lsdException w:name="List Table 5 Dark Accent 3" w:uiPriority="50"/>
+    <w:lsdException w:name="List Table 6 Colorful Accent 3" w:uiPriority="51"/>
+    <w:lsdException w:name="List Table 7 Colorful Accent 3" w:uiPriority="52"/>
+    <w:lsdException w:name="List Table 1 Light Accent 4" w:uiPriority="46"/>
+    <w:lsdException w:name="List Table 2 Accent 4" w:uiPriority="47"/>
+    <w:lsdException w:name="List Table 3 Accent 4" w:uiPriority="48"/>
+    <w:lsdException w:name="List Table 4 Accent 4" w:uiPriority="49"/>
+    <w:lsdException w:name="List Table 5 Dark Accent 4" w:uiPriority="50"/>
+    <w:lsdException w:name="List Table 6 Colorful Accent 4" w:uiPriority="51"/>
+    <w:lsdException w:name="List Table 7 Colorful Accent 4" w:uiPriority="52"/>
+    <w:lsdException w:name="List Table 1 Light Accent 5" w:uiPriority="46"/>
+    <w:lsdException w:name="List Table 2 Accent 5" w:uiPriority="47"/>
+    <w:lsdException w:name="List Table 3 Accent 5" w:uiPriority="48"/>
+    <w:lsdException w:name="List Table 4 Accent 5" w:uiPriority="49"/>
+    <w:lsdException w:name="List Table 5 Dark Accent 5" w:uiPriority="50"/>
+    <w:lsdException w:name="List Table 6 Colorful Accent 5" w:uiPriority="51"/>
+    <w:lsdException w:name="List Table 7 Colorful Accent 5" w:uiPriority="52"/>
+    <w:lsdException w:name="List Table 1 Light Accent 6" w:uiPriority="46"/>
+    <w:lsdException w:name="List Table 2 Accent 6" w:uiPriority="47"/>
+    <w:lsdException w:name="List Table 3 Accent 6" w:uiPriority="48"/>
+    <w:lsdException w:name="List Table 4 Accent 6" w:uiPriority="49"/>
+    <w:lsdException w:name="List Table 5 Dark Accent 6" w:uiPriority="50"/>
+    <w:lsdException w:name="List Table 6 Colorful Accent 6" w:uiPriority="51"/>
+    <w:lsdException w:name="List Table 7 Colorful Accent 6" w:uiPriority="52"/>
   </w:latentStyles>
   <w:style w:type="paragraph" w:default="1" w:styleId="Normal">
     <w:name w:val="Normal"/>
@@ -3219,7 +3285,7 @@
 </file>
 
 <file path=customXml/itemProps1.xml><?xml version="1.0" encoding="utf-8"?>
-<ds:datastoreItem xmlns:ds="http://schemas.openxmlformats.org/officeDocument/2006/customXml" ds:itemID="{E3E3546A-75F3-514F-92DA-38E7434132EF}">
+<ds:datastoreItem xmlns:ds="http://schemas.openxmlformats.org/officeDocument/2006/customXml" ds:itemID="{BE007C5A-9617-445B-90BB-872664B923D3}">
   <ds:schemaRefs>
     <ds:schemaRef ds:uri="http://schemas.openxmlformats.org/officeDocument/2006/bibliography"/>
   </ds:schemaRefs>

</xml_diff>

<commit_message>
SRS updated. The Amazing Maze
</commit_message>
<xml_diff>
--- a/System Requirements Specs.docx
+++ b/System Requirements Specs.docx
@@ -1,6 +1,6 @@
 
 <file path=word/document.xml><?xml version="1.0" encoding="utf-8"?>
-<w:document xmlns:wpc="http://schemas.microsoft.com/office/word/2010/wordprocessingCanvas" xmlns:mc="http://schemas.openxmlformats.org/markup-compatibility/2006" xmlns:o="urn:schemas-microsoft-com:office:office" xmlns:r="http://schemas.openxmlformats.org/officeDocument/2006/relationships" xmlns:m="http://schemas.openxmlformats.org/officeDocument/2006/math" xmlns:v="urn:schemas-microsoft-com:vml" xmlns:wp14="http://schemas.microsoft.com/office/word/2010/wordprocessingDrawing" xmlns:wp="http://schemas.openxmlformats.org/drawingml/2006/wordprocessingDrawing" xmlns:w10="urn:schemas-microsoft-com:office:word" xmlns:w="http://schemas.openxmlformats.org/wordprocessingml/2006/main" xmlns:w14="http://schemas.microsoft.com/office/word/2010/wordml" xmlns:w15="http://schemas.microsoft.com/office/word/2012/wordml" xmlns:wpg="http://schemas.microsoft.com/office/word/2010/wordprocessingGroup" xmlns:wpi="http://schemas.microsoft.com/office/word/2010/wordprocessingInk" xmlns:wne="http://schemas.microsoft.com/office/word/2006/wordml" xmlns:wps="http://schemas.microsoft.com/office/word/2010/wordprocessingShape" mc:Ignorable="w14 w15 wp14">
+<w:document xmlns:wpc="http://schemas.microsoft.com/office/word/2010/wordprocessingCanvas" xmlns:mo="http://schemas.microsoft.com/office/mac/office/2008/main" xmlns:mc="http://schemas.openxmlformats.org/markup-compatibility/2006" xmlns:mv="urn:schemas-microsoft-com:mac:vml" xmlns:o="urn:schemas-microsoft-com:office:office" xmlns:r="http://schemas.openxmlformats.org/officeDocument/2006/relationships" xmlns:m="http://schemas.openxmlformats.org/officeDocument/2006/math" xmlns:v="urn:schemas-microsoft-com:vml" xmlns:wp14="http://schemas.microsoft.com/office/word/2010/wordprocessingDrawing" xmlns:wp="http://schemas.openxmlformats.org/drawingml/2006/wordprocessingDrawing" xmlns:w10="urn:schemas-microsoft-com:office:word" xmlns:w="http://schemas.openxmlformats.org/wordprocessingml/2006/main" xmlns:w14="http://schemas.microsoft.com/office/word/2010/wordml" xmlns:wpg="http://schemas.microsoft.com/office/word/2010/wordprocessingGroup" xmlns:wpi="http://schemas.microsoft.com/office/word/2010/wordprocessingInk" xmlns:wne="http://schemas.microsoft.com/office/word/2006/wordml" xmlns:wps="http://schemas.microsoft.com/office/word/2010/wordprocessingShape" mc:Ignorable="w14 wp14">
   <w:body>
     <w:p>
       <w:pPr>
@@ -66,7 +66,7 @@
           <w:szCs w:val="28"/>
           <w:u w:val="single"/>
         </w:rPr>
-        <w:t>Trivial Maze</w:t>
+        <w:t>Maze</w:t>
       </w:r>
     </w:p>
     <w:p>
@@ -237,12 +237,21 @@
           <w:szCs w:val="24"/>
         </w:rPr>
       </w:pPr>
+      <w:proofErr w:type="spellStart"/>
       <w:r>
         <w:rPr>
           <w:sz w:val="24"/>
           <w:szCs w:val="24"/>
         </w:rPr>
-        <w:t>Giang Bui</w:t>
+        <w:t>Giang</w:t>
+      </w:r>
+      <w:proofErr w:type="spellEnd"/>
+      <w:r>
+        <w:rPr>
+          <w:sz w:val="24"/>
+          <w:szCs w:val="24"/>
+        </w:rPr>
+        <w:t xml:space="preserve"> Bui</w:t>
       </w:r>
     </w:p>
     <w:p>
@@ -662,6 +671,124 @@
     </w:p>
     <w:p>
       <w:pPr>
+        <w:pStyle w:val="ListParagraph"/>
+        <w:numPr>
+          <w:ilvl w:val="0"/>
+          <w:numId w:val="2"/>
+        </w:numPr>
+        <w:spacing w:line="240" w:lineRule="auto"/>
+        <w:rPr>
+          <w:b/>
+          <w:sz w:val="28"/>
+          <w:szCs w:val="28"/>
+        </w:rPr>
+      </w:pPr>
+      <w:r>
+        <w:rPr>
+          <w:b/>
+          <w:sz w:val="28"/>
+          <w:szCs w:val="28"/>
+        </w:rPr>
+        <w:t>Validation Criteria</w:t>
+      </w:r>
+    </w:p>
+    <w:p>
+      <w:pPr>
+        <w:pStyle w:val="ListParagraph"/>
+        <w:numPr>
+          <w:ilvl w:val="1"/>
+          <w:numId w:val="2"/>
+        </w:numPr>
+        <w:spacing w:line="240" w:lineRule="auto"/>
+      </w:pPr>
+      <w:r>
+        <w:t>Tests</w:t>
+      </w:r>
+    </w:p>
+    <w:p>
+      <w:pPr>
+        <w:pStyle w:val="ListParagraph"/>
+        <w:numPr>
+          <w:ilvl w:val="0"/>
+          <w:numId w:val="2"/>
+        </w:numPr>
+        <w:spacing w:line="240" w:lineRule="auto"/>
+        <w:rPr>
+          <w:b/>
+          <w:sz w:val="28"/>
+          <w:szCs w:val="28"/>
+        </w:rPr>
+      </w:pPr>
+      <w:r>
+        <w:rPr>
+          <w:b/>
+          <w:sz w:val="28"/>
+          <w:szCs w:val="28"/>
+        </w:rPr>
+        <w:t>Models and Description</w:t>
+      </w:r>
+    </w:p>
+    <w:p>
+      <w:pPr>
+        <w:pStyle w:val="ListParagraph"/>
+        <w:numPr>
+          <w:ilvl w:val="1"/>
+          <w:numId w:val="2"/>
+        </w:numPr>
+        <w:spacing w:line="240" w:lineRule="auto"/>
+      </w:pPr>
+      <w:r>
+        <w:t>Data Objects</w:t>
+      </w:r>
+    </w:p>
+    <w:p>
+      <w:pPr>
+        <w:pStyle w:val="ListParagraph"/>
+        <w:numPr>
+          <w:ilvl w:val="1"/>
+          <w:numId w:val="2"/>
+        </w:numPr>
+        <w:spacing w:line="240" w:lineRule="auto"/>
+      </w:pPr>
+      <w:r>
+        <w:t>Sequence Diagram</w:t>
+      </w:r>
+    </w:p>
+    <w:p>
+      <w:pPr>
+        <w:pStyle w:val="ListParagraph"/>
+        <w:numPr>
+          <w:ilvl w:val="1"/>
+          <w:numId w:val="2"/>
+        </w:numPr>
+        <w:spacing w:line="240" w:lineRule="auto"/>
+      </w:pPr>
+      <w:r>
+        <w:t>State Diagram</w:t>
+      </w:r>
+    </w:p>
+    <w:p>
+      <w:pPr>
+        <w:pStyle w:val="ListParagraph"/>
+        <w:numPr>
+          <w:ilvl w:val="1"/>
+          <w:numId w:val="2"/>
+        </w:numPr>
+        <w:spacing w:line="240" w:lineRule="auto"/>
+      </w:pPr>
+      <w:r>
+        <w:t>UML</w:t>
+      </w:r>
+    </w:p>
+    <w:p>
+      <w:pPr>
+        <w:pStyle w:val="ListParagraph"/>
+        <w:spacing w:line="240" w:lineRule="auto"/>
+        <w:ind w:left="612"/>
+      </w:pPr>
+    </w:p>
+    <w:p>
+      <w:pPr>
         <w:spacing w:line="240" w:lineRule="auto"/>
       </w:pPr>
     </w:p>
@@ -749,7 +876,13 @@
         <w:t xml:space="preserve">The purpose of this document </w:t>
       </w:r>
       <w:r>
-        <w:t xml:space="preserve">is to provide a detailed description and requirements for the trivial maze </w:t>
+        <w:t xml:space="preserve">is to provide a detailed description and requirements for the </w:t>
+      </w:r>
+      <w:r>
+        <w:t>Amazing</w:t>
+      </w:r>
+      <w:r>
+        <w:t xml:space="preserve"> maze </w:t>
       </w:r>
       <w:r>
         <w:t>software</w:t>
@@ -826,7 +959,19 @@
         <w:spacing w:after="0" w:line="240" w:lineRule="auto"/>
       </w:pPr>
       <w:r>
-        <w:t xml:space="preserve">By answering questions correctly the door you have chosen to go through will open. If answered incorrectly the door will lock and user will not be able to open the door again. If all doors that surround the rooms are locked the game will be over.  </w:t>
+        <w:t>By answering questions correctly the door you have chosen to go through will open. If answered incorrectly the door will lock and user will not be able to open the</w:t>
+      </w:r>
+      <w:r>
+        <w:t xml:space="preserve"> same</w:t>
+      </w:r>
+      <w:r>
+        <w:t xml:space="preserve"> door again. </w:t>
+      </w:r>
+      <w:r>
+        <w:t xml:space="preserve">You have the option to skip the question (up to 3 questions) but the door will not open for you. </w:t>
+      </w:r>
+      <w:r>
+        <w:t xml:space="preserve">If all doors that surround the rooms are locked the game will be over.  </w:t>
       </w:r>
       <w:r>
         <w:t xml:space="preserve">User may back track their way back to previous rooms through the door that was unlocked. Doors will forever stay locked or unlocked depending if the answer </w:t>
@@ -954,6 +1099,31 @@
           </w:p>
         </w:tc>
       </w:tr>
+      <w:tr>
+        <w:trPr>
+          <w:trHeight w:val="347"/>
+        </w:trPr>
+        <w:tc>
+          <w:tcPr>
+            <w:tcW w:w="4828" w:type="dxa"/>
+          </w:tcPr>
+          <w:p>
+            <w:r>
+              <w:t>MC</w:t>
+            </w:r>
+          </w:p>
+        </w:tc>
+        <w:tc>
+          <w:tcPr>
+            <w:tcW w:w="4828" w:type="dxa"/>
+          </w:tcPr>
+          <w:p>
+            <w:r>
+              <w:t>Multiple Choice</w:t>
+            </w:r>
+          </w:p>
+        </w:tc>
+      </w:tr>
     </w:tbl>
     <w:p>
       <w:pPr>
@@ -1096,43 +1266,116 @@
         <w:spacing w:after="0" w:line="240" w:lineRule="auto"/>
       </w:pPr>
       <w:r>
-        <w:t>With this software you will choose a level of difficulty, easy, medium and hard. Once difficult</w:t>
-      </w:r>
-      <w:r>
-        <w:t xml:space="preserve">y level is chosen, </w:t>
-      </w:r>
-      <w:r>
-        <w:t xml:space="preserve">the user will enter a name and </w:t>
-      </w:r>
-      <w:bookmarkStart w:id="0" w:name="_GoBack"/>
-      <w:bookmarkEnd w:id="0"/>
-      <w:r>
-        <w:t xml:space="preserve">the game </w:t>
-      </w:r>
-      <w:r>
-        <w:t xml:space="preserve">will begin. </w:t>
-      </w:r>
-      <w:r>
-        <w:t xml:space="preserve">You will then be placed in a room; location coordinates will be visible for users, as the starting point. Once door is selected, users will be prompted with a randomized question. If answered correctly then the door will open, if answer incorrectly the door will lock and you may never open it again for the remaining duration of the game. You win when you reached the exit and lose when all doors leading to the exit are locked. </w:t>
-      </w:r>
-    </w:p>
-    <w:p>
-      <w:pPr>
-        <w:spacing w:after="0" w:line="240" w:lineRule="auto"/>
-      </w:pPr>
-    </w:p>
-    <w:p>
-      <w:pPr>
-        <w:spacing w:after="0" w:line="240" w:lineRule="auto"/>
-        <w:rPr>
-          <w:b/>
-        </w:rPr>
-      </w:pPr>
-      <w:r>
-        <w:rPr>
-          <w:b/>
-        </w:rPr>
+        <w:t xml:space="preserve">With this software </w:t>
+      </w:r>
+      <w:r>
+        <w:t>it will begin by prompting the user for a name. Once name has been entered</w:t>
+      </w:r>
+      <w:r>
+        <w:t xml:space="preserve"> </w:t>
+      </w:r>
+      <w:r>
+        <w:t xml:space="preserve">software you will allow you to choose a level of difficulty, easy, medium and hard. </w:t>
+      </w:r>
+      <w:r>
+        <w:t>You will then be placed in a room</w:t>
+      </w:r>
+      <w:r>
+        <w:t xml:space="preserve"> starting at coordinates (0,0)</w:t>
+      </w:r>
+      <w:r>
+        <w:t>; location coordi</w:t>
+      </w:r>
+      <w:r>
+        <w:t>nates will be visible for users</w:t>
+      </w:r>
+      <w:r>
+        <w:t xml:space="preserve"> Once door is selected, users will be prompted with a randomized question. If answered correctly then the door will open, if answer incorrectly the door will lock and you may never open it again for the remaining </w:t>
+      </w:r>
+      <w:r>
         <w:lastRenderedPageBreak/>
+        <w:t xml:space="preserve">duration of the game. You win when you reached the exit and lose when all doors leading to the exit are locked. </w:t>
+      </w:r>
+    </w:p>
+    <w:p>
+      <w:pPr>
+        <w:spacing w:after="0" w:line="240" w:lineRule="auto"/>
+      </w:pPr>
+    </w:p>
+    <w:p>
+      <w:pPr>
+        <w:spacing w:after="0" w:line="240" w:lineRule="auto"/>
+      </w:pPr>
+      <w:r>
+        <w:t xml:space="preserve">The game will print out a map every time you answer a question right or wrong. Answer the question with something that is not specified and the game will keep asking you the question. </w:t>
+      </w:r>
+    </w:p>
+    <w:p>
+      <w:pPr>
+        <w:spacing w:after="0" w:line="240" w:lineRule="auto"/>
+      </w:pPr>
+    </w:p>
+    <w:p>
+      <w:pPr>
+        <w:spacing w:after="0" w:line="240" w:lineRule="auto"/>
+      </w:pPr>
+      <w:r>
+        <w:t>:  (</w:t>
+      </w:r>
+      <w:proofErr w:type="gramStart"/>
+      <w:r>
+        <w:t>colon</w:t>
+      </w:r>
+      <w:proofErr w:type="gramEnd"/>
+      <w:r>
+        <w:t>) – the door to the room is opened.</w:t>
+      </w:r>
+    </w:p>
+    <w:p>
+      <w:pPr>
+        <w:spacing w:after="0" w:line="240" w:lineRule="auto"/>
+      </w:pPr>
+      <w:r>
+        <w:t># (</w:t>
+      </w:r>
+      <w:proofErr w:type="gramStart"/>
+      <w:r>
+        <w:t>pound</w:t>
+      </w:r>
+      <w:proofErr w:type="gramEnd"/>
+      <w:r>
+        <w:t xml:space="preserve">) -  the door to the rooms is locked. </w:t>
+      </w:r>
+    </w:p>
+    <w:p>
+      <w:pPr>
+        <w:spacing w:after="0" w:line="240" w:lineRule="auto"/>
+      </w:pPr>
+    </w:p>
+    <w:p>
+      <w:pPr>
+        <w:spacing w:after="0" w:line="240" w:lineRule="auto"/>
+      </w:pPr>
+      <w:r>
+        <w:t xml:space="preserve"> </w:t>
+      </w:r>
+    </w:p>
+    <w:p>
+      <w:pPr>
+        <w:spacing w:after="0" w:line="240" w:lineRule="auto"/>
+      </w:pPr>
+    </w:p>
+    <w:p>
+      <w:pPr>
+        <w:spacing w:after="0" w:line="240" w:lineRule="auto"/>
+        <w:rPr>
+          <w:b/>
+        </w:rPr>
+      </w:pPr>
+      <w:r>
+        <w:rPr>
+          <w:b/>
+        </w:rPr>
         <w:t>2.3 User Characteristics</w:t>
       </w:r>
     </w:p>
@@ -1166,41 +1409,32 @@
         <w:t xml:space="preserve">The user </w:t>
       </w:r>
       <w:r>
-        <w:t xml:space="preserve">playing the game will only be able to play the game as directed. This means the user has to be able to choose a difficulty level, transverse through the maze, choose doors, answer the question that is randomly given by the questionnaire DB, </w:t>
+        <w:t xml:space="preserve">playing the game will only be able to play the game as directed. This means the user has to be able to choose a difficulty level, enter a user name, transverse through the maze, choose doors, answer the question that is randomly given by the questionnaire DB, </w:t>
       </w:r>
       <w:r>
         <w:t xml:space="preserve">retrace user path if user </w:t>
       </w:r>
       <w:r>
-        <w:t xml:space="preserve">decide to go </w:t>
-      </w:r>
-      <w:r>
-        <w:t xml:space="preserve">back through the unlocked doors, </w:t>
-      </w:r>
-      <w:r>
-        <w:t>allow user to win or lose depending on the state of where they are at</w:t>
-      </w:r>
-      <w:r>
-        <w:t>, as well as allow users to save their game to come back to next time</w:t>
-      </w:r>
-      <w:r>
-        <w:t xml:space="preserve">. </w:t>
-      </w:r>
-      <w:r>
-        <w:t>The save feature will be similar to free-cell or other preloaded games where saving simply saves the instance until the user either decides to start a new game or keep playing.</w:t>
-      </w:r>
-    </w:p>
-    <w:p>
-      <w:pPr>
-        <w:spacing w:after="0" w:line="240" w:lineRule="auto"/>
-      </w:pPr>
-    </w:p>
-    <w:p>
-      <w:pPr>
-        <w:spacing w:after="0" w:line="240" w:lineRule="auto"/>
-      </w:pPr>
-      <w:r>
-        <w:t xml:space="preserve">The administrators will interact with the software directly if software malfunctioning occurs, updates, and do what is necessary for the game to run smooth. </w:t>
+        <w:t xml:space="preserve">decide to go back through the unlocked doors and allow user to win or lose depending on the state of where they are at. </w:t>
+      </w:r>
+    </w:p>
+    <w:p>
+      <w:pPr>
+        <w:spacing w:after="0" w:line="240" w:lineRule="auto"/>
+      </w:pPr>
+    </w:p>
+    <w:p>
+      <w:pPr>
+        <w:spacing w:after="0" w:line="240" w:lineRule="auto"/>
+      </w:pPr>
+      <w:r>
+        <w:t xml:space="preserve">The administrators will interact with the software directly if software malfunctioning occurs, updates, </w:t>
+      </w:r>
+      <w:r>
+        <w:t xml:space="preserve">add and remove questions </w:t>
+      </w:r>
+      <w:r>
+        <w:t xml:space="preserve">and do what is necessary for the game to run smooth. </w:t>
       </w:r>
     </w:p>
     <w:p>
@@ -1456,6 +1690,7 @@
         <w:ind w:left="1440"/>
       </w:pPr>
       <w:r>
+        <w:lastRenderedPageBreak/>
         <w:t>Response: triggers door to lock for the rest of the game</w:t>
       </w:r>
     </w:p>
@@ -1527,83 +1762,26 @@
         <w:spacing w:after="0" w:line="240" w:lineRule="auto"/>
       </w:pPr>
       <w:r>
-        <w:t xml:space="preserve">Once </w:t>
-      </w:r>
-      <w:r>
-        <w:t>the user has</w:t>
-      </w:r>
-      <w:r>
-        <w:t xml:space="preserve"> installed the software to </w:t>
-      </w:r>
-      <w:r>
-        <w:t>their system they will</w:t>
-      </w:r>
-      <w:r>
-        <w:t xml:space="preserve"> </w:t>
-      </w:r>
-      <w:r>
-        <w:t xml:space="preserve">open up the application and </w:t>
-      </w:r>
-      <w:r>
-        <w:t>should be prompted to choose a difficulty level ranging from easy, me</w:t>
-      </w:r>
-      <w:r>
-        <w:t>dium, and hard. These levels</w:t>
-      </w:r>
-      <w:r>
-        <w:t xml:space="preserve"> indicate how </w:t>
-      </w:r>
-      <w:r>
-        <w:lastRenderedPageBreak/>
-        <w:t>big the size of the maze will be</w:t>
-      </w:r>
-      <w:r>
-        <w:t xml:space="preserve"> for the duration of the game</w:t>
-      </w:r>
-      <w:r>
-        <w:t xml:space="preserve">. </w:t>
-      </w:r>
-      <w:r>
-        <w:t xml:space="preserve">Next the user </w:t>
-      </w:r>
-      <w:r>
-        <w:t xml:space="preserve">will begin </w:t>
-      </w:r>
-      <w:r>
-        <w:t>their quest to find the</w:t>
-      </w:r>
-      <w:r>
-        <w:t xml:space="preserve"> exit </w:t>
-      </w:r>
-      <w:r>
-        <w:t>at the end of the maze. To do so the user must travel through the doors towards the exit. Each door</w:t>
-      </w:r>
-      <w:r>
-        <w:t xml:space="preserve"> will contain a random question</w:t>
-      </w:r>
-      <w:r>
-        <w:t>, true/false or multiple choice</w:t>
-      </w:r>
-      <w:r>
-        <w:t>, if answered correctly the door will open</w:t>
-      </w:r>
-      <w:r>
-        <w:t xml:space="preserve"> and stay that way for the duration of the game. If answered incorrectly the </w:t>
-      </w:r>
-      <w:r>
-        <w:t>door will lock</w:t>
-      </w:r>
-      <w:r>
-        <w:t xml:space="preserve"> and the user will be unable to access the door for the duration of the game</w:t>
-      </w:r>
-      <w:r>
-        <w:t>.</w:t>
-      </w:r>
-      <w:r>
-        <w:t xml:space="preserve"> If there is at any point no way for the user to make it from their position to the exit, they will lose the game and be prompted with a question asking if they wish to play again. This will be a text based game rather than a GUI based game.</w:t>
-      </w:r>
-      <w:r>
-        <w:t xml:space="preserve"> </w:t>
+        <w:t xml:space="preserve">Once you have installed the software to your system, open up the application and you should be prompted to </w:t>
+      </w:r>
+      <w:r>
+        <w:t xml:space="preserve">enter a name. There will be no save. </w:t>
+      </w:r>
+      <w:r>
+        <w:t xml:space="preserve">Your progress will reset everything you win, lose or decide to quit the game. </w:t>
+      </w:r>
+    </w:p>
+    <w:p>
+      <w:pPr>
+        <w:spacing w:after="0" w:line="240" w:lineRule="auto"/>
+      </w:pPr>
+    </w:p>
+    <w:p>
+      <w:pPr>
+        <w:spacing w:after="0" w:line="240" w:lineRule="auto"/>
+      </w:pPr>
+      <w:r>
+        <w:t xml:space="preserve">After entering username you will then be prompt to choose a difficulty level ranging from easy, medium and hard. These levels will indicate how big the size of the maze will be. Now you will begin your quest to find an exit within the maze. To do so, every door will contain a random question, true/false or multiple choices, if answered correctly the door will open, if answered incorrectly the current door will lock. </w:t>
       </w:r>
     </w:p>
     <w:p>
@@ -1696,10 +1874,7 @@
         <w:t>4.4.1</w:t>
       </w:r>
       <w:r>
-        <w:t xml:space="preserve"> Trivia</w:t>
-      </w:r>
-      <w:r>
-        <w:t xml:space="preserve"> software will connect to the questions DB to get a new question once a door has been triggered. </w:t>
+        <w:t xml:space="preserve"> Trivial software will connect to the questions DB to get a new question once a door has been triggered. </w:t>
       </w:r>
     </w:p>
     <w:p>
@@ -1722,16 +1897,10 @@
         <w:t>4.4.2</w:t>
       </w:r>
       <w:r>
-        <w:t xml:space="preserve"> Trivia</w:t>
-      </w:r>
-      <w:r>
-        <w:t xml:space="preserve"> software will save users progress in a user </w:t>
-      </w:r>
-      <w:r>
-        <w:t>save</w:t>
-      </w:r>
-      <w:r>
-        <w:t xml:space="preserve"> DB. </w:t>
+        <w:t xml:space="preserve"> Trivial software will </w:t>
+      </w:r>
+      <w:r>
+        <w:t>not save users progress.</w:t>
       </w:r>
     </w:p>
     <w:p>
@@ -1805,6 +1974,952 @@
       <w:r>
         <w:t>No safety requirements</w:t>
       </w:r>
+    </w:p>
+    <w:p>
+      <w:pPr>
+        <w:spacing w:after="0" w:line="240" w:lineRule="auto"/>
+      </w:pPr>
+    </w:p>
+    <w:p>
+      <w:pPr>
+        <w:pStyle w:val="ListParagraph"/>
+        <w:numPr>
+          <w:ilvl w:val="0"/>
+          <w:numId w:val="3"/>
+        </w:numPr>
+        <w:spacing w:after="0" w:line="240" w:lineRule="auto"/>
+        <w:rPr>
+          <w:b/>
+          <w:sz w:val="28"/>
+          <w:szCs w:val="28"/>
+        </w:rPr>
+      </w:pPr>
+      <w:r>
+        <w:rPr>
+          <w:b/>
+          <w:sz w:val="28"/>
+          <w:szCs w:val="28"/>
+        </w:rPr>
+        <w:t xml:space="preserve">Validation Criteria </w:t>
+      </w:r>
+    </w:p>
+    <w:p>
+      <w:pPr>
+        <w:spacing w:after="0" w:line="240" w:lineRule="auto"/>
+        <w:rPr>
+          <w:b/>
+          <w:sz w:val="28"/>
+          <w:szCs w:val="28"/>
+        </w:rPr>
+      </w:pPr>
+    </w:p>
+    <w:p>
+      <w:pPr>
+        <w:spacing w:after="0" w:line="240" w:lineRule="auto"/>
+        <w:rPr>
+          <w:b/>
+        </w:rPr>
+      </w:pPr>
+      <w:r>
+        <w:rPr>
+          <w:b/>
+        </w:rPr>
+        <w:t>6.1 Test Cases</w:t>
+      </w:r>
+    </w:p>
+    <w:p>
+      <w:pPr>
+        <w:spacing w:after="0" w:line="240" w:lineRule="auto"/>
+        <w:rPr>
+          <w:b/>
+        </w:rPr>
+      </w:pPr>
+    </w:p>
+    <w:p>
+      <w:pPr>
+        <w:spacing w:after="0" w:line="240" w:lineRule="auto"/>
+      </w:pPr>
+      <w:r>
+        <w:t xml:space="preserve">The test cases that we have included in our test is to check for doors, </w:t>
+      </w:r>
+      <w:r>
+        <w:t xml:space="preserve">out of bounds, are there enough questions, does the answer comply, a valid path and to check that the column and row are correct. </w:t>
+      </w:r>
+    </w:p>
+    <w:p>
+      <w:pPr>
+        <w:spacing w:after="0" w:line="240" w:lineRule="auto"/>
+      </w:pPr>
+    </w:p>
+    <w:p>
+      <w:pPr>
+        <w:spacing w:after="0" w:line="240" w:lineRule="auto"/>
+      </w:pPr>
+      <w:r>
+        <w:t>To test for doors we have to make sure that the player will not go out of bounds. Make sure that it’s a door and not the out of bounds line</w:t>
+      </w:r>
+    </w:p>
+    <w:p>
+      <w:pPr>
+        <w:spacing w:after="0" w:line="240" w:lineRule="auto"/>
+      </w:pPr>
+    </w:p>
+    <w:p>
+      <w:pPr>
+        <w:spacing w:after="0" w:line="240" w:lineRule="auto"/>
+      </w:pPr>
+      <w:r>
+        <w:t xml:space="preserve">We need to make sure that there are questions in the database at all times. If one table of question runs out then the software will ask for another question from the table that has questions. </w:t>
+      </w:r>
+    </w:p>
+    <w:p>
+      <w:pPr>
+        <w:spacing w:after="0" w:line="240" w:lineRule="auto"/>
+      </w:pPr>
+    </w:p>
+    <w:p>
+      <w:pPr>
+        <w:spacing w:after="0" w:line="240" w:lineRule="auto"/>
+      </w:pPr>
+      <w:r>
+        <w:t xml:space="preserve">Make sure that the DB will send the correct answer to the mazes to compare with the answer that the player gives us. If we test NULL then the DB is not sending the answer to the maze class to be compared. </w:t>
+      </w:r>
+    </w:p>
+    <w:p>
+      <w:pPr>
+        <w:spacing w:after="0" w:line="240" w:lineRule="auto"/>
+      </w:pPr>
+    </w:p>
+    <w:p>
+      <w:pPr>
+        <w:spacing w:after="0" w:line="240" w:lineRule="auto"/>
+      </w:pPr>
+      <w:r>
+        <w:t xml:space="preserve">Make sure that there is always a valid path. </w:t>
+      </w:r>
+      <w:r>
+        <w:t xml:space="preserve">If valid path complies then continue the game. </w:t>
+      </w:r>
+      <w:r>
+        <w:t xml:space="preserve">If there’s not a valid path then make sure the software knows that the game is over. </w:t>
+      </w:r>
+    </w:p>
+    <w:p>
+      <w:pPr>
+        <w:spacing w:after="0" w:line="240" w:lineRule="auto"/>
+      </w:pPr>
+    </w:p>
+    <w:p>
+      <w:pPr>
+        <w:spacing w:after="0" w:line="240" w:lineRule="auto"/>
+      </w:pPr>
+      <w:r>
+        <w:t xml:space="preserve">Make sure that when the player choses his/her size for the maze, that the rows and columns get their size. If one is off then the test will let us know that something is wrong with the columns and rows. </w:t>
+      </w:r>
+    </w:p>
+    <w:p>
+      <w:pPr>
+        <w:spacing w:after="0" w:line="240" w:lineRule="auto"/>
+      </w:pPr>
+    </w:p>
+    <w:p>
+      <w:pPr>
+        <w:spacing w:after="0" w:line="240" w:lineRule="auto"/>
+      </w:pPr>
+    </w:p>
+    <w:p>
+      <w:pPr>
+        <w:pStyle w:val="ListParagraph"/>
+        <w:numPr>
+          <w:ilvl w:val="0"/>
+          <w:numId w:val="3"/>
+        </w:numPr>
+        <w:spacing w:after="0" w:line="240" w:lineRule="auto"/>
+        <w:rPr>
+          <w:b/>
+          <w:sz w:val="28"/>
+          <w:szCs w:val="28"/>
+        </w:rPr>
+      </w:pPr>
+      <w:r>
+        <w:rPr>
+          <w:b/>
+          <w:sz w:val="28"/>
+          <w:szCs w:val="28"/>
+        </w:rPr>
+        <w:t xml:space="preserve">Models and Descriptions </w:t>
+      </w:r>
+    </w:p>
+    <w:p>
+      <w:pPr>
+        <w:spacing w:after="0" w:line="240" w:lineRule="auto"/>
+        <w:rPr>
+          <w:b/>
+          <w:sz w:val="28"/>
+          <w:szCs w:val="28"/>
+        </w:rPr>
+      </w:pPr>
+    </w:p>
+    <w:p>
+      <w:pPr>
+        <w:spacing w:after="0" w:line="240" w:lineRule="auto"/>
+        <w:rPr>
+          <w:b/>
+        </w:rPr>
+      </w:pPr>
+      <w:r>
+        <w:rPr>
+          <w:b/>
+        </w:rPr>
+        <w:t>7</w:t>
+      </w:r>
+      <w:r>
+        <w:rPr>
+          <w:b/>
+        </w:rPr>
+        <w:t xml:space="preserve">.1 </w:t>
+      </w:r>
+      <w:r>
+        <w:rPr>
+          <w:b/>
+        </w:rPr>
+        <w:t>Data Objects</w:t>
+      </w:r>
+    </w:p>
+    <w:p>
+      <w:pPr>
+        <w:spacing w:after="0" w:line="240" w:lineRule="auto"/>
+        <w:rPr>
+          <w:b/>
+        </w:rPr>
+      </w:pPr>
+    </w:p>
+    <w:p>
+      <w:pPr>
+        <w:spacing w:after="0" w:line="240" w:lineRule="auto"/>
+      </w:pPr>
+      <w:r>
+        <w:t xml:space="preserve">Game class: Main will be held in the game class. This class will also prompt the user for a name and communicate with the maze class. </w:t>
+      </w:r>
+    </w:p>
+    <w:p>
+      <w:pPr>
+        <w:spacing w:after="0" w:line="240" w:lineRule="auto"/>
+      </w:pPr>
+    </w:p>
+    <w:p>
+      <w:pPr>
+        <w:spacing w:after="0" w:line="240" w:lineRule="auto"/>
+      </w:pPr>
+      <w:r>
+        <w:t>Maze class: Maze class will communicate with the game class, door class, room class and the database fill with questions. Between maze and door class, the maze will want to know what door the user wants to go into. Once that is known the maze will communicate with the room class to get the room. The question will th</w:t>
+      </w:r>
+      <w:r>
+        <w:t>en be granted to the user for the user to</w:t>
+      </w:r>
+      <w:r>
+        <w:t xml:space="preserve"> answer. </w:t>
+      </w:r>
+      <w:r>
+        <w:t xml:space="preserve">Once an answer is entered, maze class will go back to the room and grab the answer for the room. Room will talk to the DB and the answer will be compared the users answer. </w:t>
+      </w:r>
+    </w:p>
+    <w:p>
+      <w:pPr>
+        <w:spacing w:after="0" w:line="240" w:lineRule="auto"/>
+      </w:pPr>
+    </w:p>
+    <w:p>
+      <w:pPr>
+        <w:spacing w:after="0" w:line="240" w:lineRule="auto"/>
+      </w:pPr>
+      <w:r>
+        <w:t xml:space="preserve">Door class: This class will trigger a question after the user has chosen the direction. It will get a question and get the answer for the question and compare it with the users answer. </w:t>
+      </w:r>
+    </w:p>
+    <w:p>
+      <w:pPr>
+        <w:spacing w:after="0" w:line="240" w:lineRule="auto"/>
+        <w:rPr>
+          <w:b/>
+          <w:sz w:val="28"/>
+          <w:szCs w:val="28"/>
+        </w:rPr>
+      </w:pPr>
+    </w:p>
+    <w:p>
+      <w:pPr>
+        <w:spacing w:after="0" w:line="240" w:lineRule="auto"/>
+      </w:pPr>
+      <w:r>
+        <w:t xml:space="preserve">Room class: </w:t>
+      </w:r>
+      <w:r>
+        <w:t xml:space="preserve">this class will get the room you want to go to. </w:t>
+      </w:r>
+    </w:p>
+    <w:p>
+      <w:pPr>
+        <w:spacing w:after="0" w:line="240" w:lineRule="auto"/>
+      </w:pPr>
+    </w:p>
+    <w:p>
+      <w:pPr>
+        <w:spacing w:after="0" w:line="240" w:lineRule="auto"/>
+      </w:pPr>
+    </w:p>
+    <w:p>
+      <w:pPr>
+        <w:spacing w:after="0" w:line="240" w:lineRule="auto"/>
+        <w:rPr>
+          <w:b/>
+          <w:sz w:val="28"/>
+          <w:szCs w:val="28"/>
+        </w:rPr>
+      </w:pPr>
+    </w:p>
+    <w:p>
+      <w:pPr>
+        <w:spacing w:after="0" w:line="240" w:lineRule="auto"/>
+        <w:rPr>
+          <w:b/>
+        </w:rPr>
+      </w:pPr>
+    </w:p>
+    <w:p>
+      <w:pPr>
+        <w:spacing w:after="0" w:line="240" w:lineRule="auto"/>
+        <w:rPr>
+          <w:b/>
+        </w:rPr>
+      </w:pPr>
+    </w:p>
+    <w:p>
+      <w:pPr>
+        <w:spacing w:after="0" w:line="240" w:lineRule="auto"/>
+        <w:rPr>
+          <w:b/>
+        </w:rPr>
+      </w:pPr>
+    </w:p>
+    <w:p>
+      <w:pPr>
+        <w:spacing w:after="0" w:line="240" w:lineRule="auto"/>
+        <w:rPr>
+          <w:b/>
+        </w:rPr>
+      </w:pPr>
+    </w:p>
+    <w:p>
+      <w:pPr>
+        <w:spacing w:after="0" w:line="240" w:lineRule="auto"/>
+        <w:rPr>
+          <w:b/>
+        </w:rPr>
+      </w:pPr>
+    </w:p>
+    <w:p>
+      <w:pPr>
+        <w:spacing w:after="0" w:line="240" w:lineRule="auto"/>
+        <w:rPr>
+          <w:b/>
+        </w:rPr>
+      </w:pPr>
+    </w:p>
+    <w:p>
+      <w:pPr>
+        <w:spacing w:after="0" w:line="240" w:lineRule="auto"/>
+        <w:rPr>
+          <w:b/>
+        </w:rPr>
+      </w:pPr>
+    </w:p>
+    <w:p>
+      <w:pPr>
+        <w:spacing w:after="0" w:line="240" w:lineRule="auto"/>
+        <w:rPr>
+          <w:b/>
+        </w:rPr>
+      </w:pPr>
+    </w:p>
+    <w:p>
+      <w:pPr>
+        <w:spacing w:after="0" w:line="240" w:lineRule="auto"/>
+        <w:rPr>
+          <w:b/>
+        </w:rPr>
+      </w:pPr>
+    </w:p>
+    <w:p>
+      <w:pPr>
+        <w:spacing w:after="0" w:line="240" w:lineRule="auto"/>
+        <w:rPr>
+          <w:b/>
+        </w:rPr>
+      </w:pPr>
+    </w:p>
+    <w:p>
+      <w:pPr>
+        <w:spacing w:after="0" w:line="240" w:lineRule="auto"/>
+        <w:rPr>
+          <w:b/>
+        </w:rPr>
+      </w:pPr>
+    </w:p>
+    <w:p>
+      <w:pPr>
+        <w:spacing w:after="0" w:line="240" w:lineRule="auto"/>
+        <w:rPr>
+          <w:b/>
+        </w:rPr>
+      </w:pPr>
+    </w:p>
+    <w:p>
+      <w:pPr>
+        <w:spacing w:after="0" w:line="240" w:lineRule="auto"/>
+        <w:rPr>
+          <w:b/>
+        </w:rPr>
+      </w:pPr>
+    </w:p>
+    <w:p>
+      <w:pPr>
+        <w:spacing w:after="0" w:line="240" w:lineRule="auto"/>
+        <w:rPr>
+          <w:b/>
+        </w:rPr>
+      </w:pPr>
+    </w:p>
+    <w:p>
+      <w:pPr>
+        <w:spacing w:after="0" w:line="240" w:lineRule="auto"/>
+        <w:rPr>
+          <w:b/>
+        </w:rPr>
+      </w:pPr>
+    </w:p>
+    <w:p>
+      <w:pPr>
+        <w:spacing w:after="0" w:line="240" w:lineRule="auto"/>
+        <w:rPr>
+          <w:b/>
+        </w:rPr>
+      </w:pPr>
+      <w:bookmarkStart w:id="0" w:name="_GoBack"/>
+      <w:bookmarkEnd w:id="0"/>
+      <w:r>
+        <w:rPr>
+          <w:b/>
+        </w:rPr>
+        <w:lastRenderedPageBreak/>
+        <w:t>7</w:t>
+      </w:r>
+      <w:r>
+        <w:rPr>
+          <w:b/>
+        </w:rPr>
+        <w:t>.2</w:t>
+      </w:r>
+      <w:r>
+        <w:rPr>
+          <w:b/>
+        </w:rPr>
+        <w:t xml:space="preserve"> Sequence Diagram </w:t>
+      </w:r>
+    </w:p>
+    <w:p>
+      <w:pPr>
+        <w:spacing w:after="0" w:line="240" w:lineRule="auto"/>
+        <w:rPr>
+          <w:b/>
+        </w:rPr>
+      </w:pPr>
+    </w:p>
+    <w:p>
+      <w:pPr>
+        <w:spacing w:after="0" w:line="240" w:lineRule="auto"/>
+      </w:pPr>
+      <w:r>
+        <w:t>The game will ask the user how big the user wants his/her maze. After the size is chosen the maze class will build the maze and send it back to the game class. Once the game gets a hold of it then the game will print out the maze. Next, the game will ask user which direction the user wants to go, right, left, up or down. Once a direction is chosen, the game class will talk to the maze class to move.  Maze will then talk to the door class and the door class will talk to the room class to get the room that you want to be in. Once the room is acquire, it will ask the D</w:t>
+      </w:r>
+      <w:r>
+        <w:t xml:space="preserve">B for a question. The question </w:t>
+      </w:r>
+      <w:r>
+        <w:t xml:space="preserve">is then sent back to the maze to display the question to the console. </w:t>
+      </w:r>
+      <w:r>
+        <w:t>An</w:t>
+      </w:r>
+      <w:r>
+        <w:t xml:space="preserve"> ans</w:t>
+      </w:r>
+      <w:r>
+        <w:t>wer is wanted by the console from the user and o</w:t>
+      </w:r>
+      <w:r>
+        <w:t>nce the user has enter a answer</w:t>
+      </w:r>
+      <w:r>
+        <w:t>, the answer will get sent back to the room class so the console can get the answer for the question in that room you want to travel to. Once the answer is retrieved from the DB it goes back to the maze class to check and compare both answers. If they are equal then that door to that room opens. If it is not equal then the door is looked fro the enti</w:t>
+      </w:r>
+      <w:r>
+        <w:t xml:space="preserve">re </w:t>
+      </w:r>
+      <w:r>
+        <w:t xml:space="preserve">game. </w:t>
+      </w:r>
+    </w:p>
+    <w:p>
+      <w:pPr>
+        <w:spacing w:after="0" w:line="240" w:lineRule="auto"/>
+      </w:pPr>
+      <w:r>
+        <w:t xml:space="preserve">Repeats itself till you get to the end of the maze and win or you lock all your paths to the exit and lose. </w:t>
+      </w:r>
+    </w:p>
+    <w:p>
+      <w:pPr>
+        <w:spacing w:after="0" w:line="240" w:lineRule="auto"/>
+      </w:pPr>
+      <w:r>
+        <w:drawing>
+          <wp:inline distT="0" distB="0" distL="0" distR="0" wp14:anchorId="67CB47AD" wp14:editId="02BBC204">
+            <wp:extent cx="5943600" cy="4770755"/>
+            <wp:effectExtent l="0" t="0" r="0" b="4445"/>
+            <wp:docPr id="5" name="Picture 5"/>
+            <wp:cNvGraphicFramePr>
+              <a:graphicFrameLocks xmlns:a="http://schemas.openxmlformats.org/drawingml/2006/main" noChangeAspect="1"/>
+            </wp:cNvGraphicFramePr>
+            <a:graphic xmlns:a="http://schemas.openxmlformats.org/drawingml/2006/main">
+              <a:graphicData uri="http://schemas.openxmlformats.org/drawingml/2006/picture">
+                <pic:pic xmlns:pic="http://schemas.openxmlformats.org/drawingml/2006/picture">
+                  <pic:nvPicPr>
+                    <pic:cNvPr id="0" name="Trivia Maze Sequence Diagram-2.png"/>
+                    <pic:cNvPicPr/>
+                  </pic:nvPicPr>
+                  <pic:blipFill>
+                    <a:blip r:embed="rId7">
+                      <a:extLst>
+                        <a:ext uri="{28A0092B-C50C-407E-A947-70E740481C1C}">
+                          <a14:useLocalDpi xmlns:a14="http://schemas.microsoft.com/office/drawing/2010/main" val="0"/>
+                        </a:ext>
+                      </a:extLst>
+                    </a:blip>
+                    <a:stretch>
+                      <a:fillRect/>
+                    </a:stretch>
+                  </pic:blipFill>
+                  <pic:spPr>
+                    <a:xfrm>
+                      <a:off x="0" y="0"/>
+                      <a:ext cx="5943600" cy="4770755"/>
+                    </a:xfrm>
+                    <a:prstGeom prst="rect">
+                      <a:avLst/>
+                    </a:prstGeom>
+                  </pic:spPr>
+                </pic:pic>
+              </a:graphicData>
+            </a:graphic>
+          </wp:inline>
+        </w:drawing>
+      </w:r>
+    </w:p>
+    <w:p>
+      <w:pPr>
+        <w:spacing w:after="0" w:line="240" w:lineRule="auto"/>
+      </w:pPr>
+    </w:p>
+    <w:p>
+      <w:pPr>
+        <w:spacing w:after="0" w:line="240" w:lineRule="auto"/>
+        <w:rPr>
+          <w:b/>
+        </w:rPr>
+      </w:pPr>
+    </w:p>
+    <w:p>
+      <w:pPr>
+        <w:spacing w:after="0" w:line="240" w:lineRule="auto"/>
+        <w:rPr>
+          <w:b/>
+        </w:rPr>
+      </w:pPr>
+    </w:p>
+    <w:p>
+      <w:pPr>
+        <w:spacing w:after="0" w:line="240" w:lineRule="auto"/>
+        <w:rPr>
+          <w:b/>
+        </w:rPr>
+      </w:pPr>
+    </w:p>
+    <w:p>
+      <w:pPr>
+        <w:spacing w:after="0" w:line="240" w:lineRule="auto"/>
+        <w:rPr>
+          <w:b/>
+        </w:rPr>
+      </w:pPr>
+      <w:r>
+        <w:rPr>
+          <w:b/>
+        </w:rPr>
+        <w:lastRenderedPageBreak/>
+        <w:t>7</w:t>
+      </w:r>
+      <w:r>
+        <w:rPr>
+          <w:b/>
+        </w:rPr>
+        <w:t>.3</w:t>
+      </w:r>
+      <w:r>
+        <w:rPr>
+          <w:b/>
+        </w:rPr>
+        <w:t xml:space="preserve"> State Diagram</w:t>
+      </w:r>
+      <w:r>
+        <w:rPr>
+          <w:b/>
+          <w:noProof/>
+        </w:rPr>
+        <w:drawing>
+          <wp:inline distT="0" distB="0" distL="0" distR="0" wp14:anchorId="75B1A551" wp14:editId="4D8730FC">
+            <wp:extent cx="5943600" cy="3820795"/>
+            <wp:effectExtent l="0" t="0" r="0" b="0"/>
+            <wp:docPr id="3" name="Picture 3"/>
+            <wp:cNvGraphicFramePr>
+              <a:graphicFrameLocks xmlns:a="http://schemas.openxmlformats.org/drawingml/2006/main" noChangeAspect="1"/>
+            </wp:cNvGraphicFramePr>
+            <a:graphic xmlns:a="http://schemas.openxmlformats.org/drawingml/2006/main">
+              <a:graphicData uri="http://schemas.openxmlformats.org/drawingml/2006/picture">
+                <pic:pic xmlns:pic="http://schemas.openxmlformats.org/drawingml/2006/picture">
+                  <pic:nvPicPr>
+                    <pic:cNvPr id="0" name="10466667_765933593426999_67868570_n.jpg"/>
+                    <pic:cNvPicPr/>
+                  </pic:nvPicPr>
+                  <pic:blipFill>
+                    <a:blip r:embed="rId8">
+                      <a:extLst>
+                        <a:ext uri="{28A0092B-C50C-407E-A947-70E740481C1C}">
+                          <a14:useLocalDpi xmlns:a14="http://schemas.microsoft.com/office/drawing/2010/main" val="0"/>
+                        </a:ext>
+                      </a:extLst>
+                    </a:blip>
+                    <a:stretch>
+                      <a:fillRect/>
+                    </a:stretch>
+                  </pic:blipFill>
+                  <pic:spPr>
+                    <a:xfrm>
+                      <a:off x="0" y="0"/>
+                      <a:ext cx="5943600" cy="3820795"/>
+                    </a:xfrm>
+                    <a:prstGeom prst="rect">
+                      <a:avLst/>
+                    </a:prstGeom>
+                  </pic:spPr>
+                </pic:pic>
+              </a:graphicData>
+            </a:graphic>
+          </wp:inline>
+        </w:drawing>
+      </w:r>
+    </w:p>
+    <w:p>
+      <w:pPr>
+        <w:spacing w:after="0" w:line="240" w:lineRule="auto"/>
+        <w:rPr>
+          <w:b/>
+        </w:rPr>
+      </w:pPr>
+    </w:p>
+    <w:p>
+      <w:pPr>
+        <w:spacing w:after="0" w:line="240" w:lineRule="auto"/>
+        <w:rPr>
+          <w:b/>
+        </w:rPr>
+      </w:pPr>
+      <w:r>
+        <w:rPr>
+          <w:b/>
+        </w:rPr>
+        <w:t xml:space="preserve">State diagram shows you what state you are in and what it delivers to the next state. As you see in the diagram above, user will start a new game every time they launch the application. New game will prompt the user for a name, and ask for a size the user wants. Next the maze will be created. The </w:t>
+      </w:r>
+      <w:r>
+        <w:rPr>
+          <w:b/>
+        </w:rPr>
+        <w:t>player will</w:t>
+      </w:r>
+      <w:r>
+        <w:rPr>
+          <w:b/>
+        </w:rPr>
+        <w:t xml:space="preserve"> transverse </w:t>
+      </w:r>
+      <w:r>
+        <w:rPr>
+          <w:b/>
+        </w:rPr>
+        <w:t xml:space="preserve">and make its way </w:t>
+      </w:r>
+      <w:r>
+        <w:rPr>
+          <w:b/>
+        </w:rPr>
+        <w:t>through the maze by answer</w:t>
+      </w:r>
+      <w:r>
+        <w:rPr>
+          <w:b/>
+        </w:rPr>
+        <w:t>ing</w:t>
+      </w:r>
+      <w:r>
+        <w:rPr>
+          <w:b/>
+        </w:rPr>
+        <w:t xml:space="preserve"> questions. The player must answer the question once question is answered, if answered correctly player finds exit. If player answers wrong, door will be locked. The game is over if the player quits, solves the maze or locks up all the doors to the exit. </w:t>
+      </w:r>
+    </w:p>
+    <w:p>
+      <w:pPr>
+        <w:spacing w:after="0" w:line="240" w:lineRule="auto"/>
+        <w:rPr>
+          <w:b/>
+        </w:rPr>
+      </w:pPr>
+    </w:p>
+    <w:p>
+      <w:pPr>
+        <w:spacing w:after="0" w:line="240" w:lineRule="auto"/>
+        <w:rPr>
+          <w:b/>
+        </w:rPr>
+      </w:pPr>
+    </w:p>
+    <w:p>
+      <w:pPr>
+        <w:spacing w:after="0" w:line="240" w:lineRule="auto"/>
+        <w:rPr>
+          <w:b/>
+        </w:rPr>
+      </w:pPr>
+    </w:p>
+    <w:p>
+      <w:pPr>
+        <w:spacing w:after="0" w:line="240" w:lineRule="auto"/>
+        <w:rPr>
+          <w:b/>
+        </w:rPr>
+      </w:pPr>
+    </w:p>
+    <w:p>
+      <w:pPr>
+        <w:spacing w:after="0" w:line="240" w:lineRule="auto"/>
+        <w:rPr>
+          <w:b/>
+        </w:rPr>
+      </w:pPr>
+    </w:p>
+    <w:p>
+      <w:pPr>
+        <w:spacing w:after="0" w:line="240" w:lineRule="auto"/>
+        <w:rPr>
+          <w:b/>
+        </w:rPr>
+      </w:pPr>
+    </w:p>
+    <w:p>
+      <w:pPr>
+        <w:spacing w:after="0" w:line="240" w:lineRule="auto"/>
+        <w:rPr>
+          <w:b/>
+        </w:rPr>
+      </w:pPr>
+    </w:p>
+    <w:p>
+      <w:pPr>
+        <w:spacing w:after="0" w:line="240" w:lineRule="auto"/>
+        <w:rPr>
+          <w:b/>
+        </w:rPr>
+      </w:pPr>
+    </w:p>
+    <w:p>
+      <w:pPr>
+        <w:spacing w:after="0" w:line="240" w:lineRule="auto"/>
+        <w:rPr>
+          <w:b/>
+        </w:rPr>
+      </w:pPr>
+    </w:p>
+    <w:p>
+      <w:pPr>
+        <w:spacing w:after="0" w:line="240" w:lineRule="auto"/>
+        <w:rPr>
+          <w:b/>
+        </w:rPr>
+      </w:pPr>
+    </w:p>
+    <w:p>
+      <w:pPr>
+        <w:spacing w:after="0" w:line="240" w:lineRule="auto"/>
+        <w:rPr>
+          <w:b/>
+        </w:rPr>
+      </w:pPr>
+    </w:p>
+    <w:p>
+      <w:pPr>
+        <w:spacing w:after="0" w:line="240" w:lineRule="auto"/>
+        <w:rPr>
+          <w:b/>
+        </w:rPr>
+      </w:pPr>
+    </w:p>
+    <w:p>
+      <w:pPr>
+        <w:spacing w:after="0" w:line="240" w:lineRule="auto"/>
+        <w:rPr>
+          <w:b/>
+        </w:rPr>
+      </w:pPr>
+    </w:p>
+    <w:p>
+      <w:pPr>
+        <w:spacing w:after="0" w:line="240" w:lineRule="auto"/>
+        <w:rPr>
+          <w:b/>
+        </w:rPr>
+      </w:pPr>
+    </w:p>
+    <w:p>
+      <w:pPr>
+        <w:spacing w:after="0" w:line="240" w:lineRule="auto"/>
+        <w:rPr>
+          <w:b/>
+        </w:rPr>
+      </w:pPr>
+    </w:p>
+    <w:p>
+      <w:pPr>
+        <w:spacing w:after="0" w:line="240" w:lineRule="auto"/>
+        <w:rPr>
+          <w:b/>
+        </w:rPr>
+      </w:pPr>
+    </w:p>
+    <w:p>
+      <w:pPr>
+        <w:spacing w:after="0" w:line="240" w:lineRule="auto"/>
+        <w:rPr>
+          <w:b/>
+        </w:rPr>
+      </w:pPr>
+      <w:r>
+        <w:rPr>
+          <w:b/>
+        </w:rPr>
+        <w:lastRenderedPageBreak/>
+        <w:t>7</w:t>
+      </w:r>
+      <w:r>
+        <w:rPr>
+          <w:b/>
+        </w:rPr>
+        <w:t>.4</w:t>
+      </w:r>
+      <w:r>
+        <w:rPr>
+          <w:b/>
+        </w:rPr>
+        <w:t xml:space="preserve"> UML</w:t>
+      </w:r>
+    </w:p>
+    <w:p>
+      <w:pPr>
+        <w:spacing w:after="0" w:line="240" w:lineRule="auto"/>
+        <w:rPr>
+          <w:b/>
+        </w:rPr>
+      </w:pPr>
+      <w:r>
+        <w:rPr>
+          <w:b/>
+          <w:noProof/>
+        </w:rPr>
+        <w:drawing>
+          <wp:inline distT="0" distB="0" distL="0" distR="0" wp14:anchorId="68EFF142" wp14:editId="706DE89B">
+            <wp:extent cx="5943600" cy="6586855"/>
+            <wp:effectExtent l="0" t="0" r="0" b="0"/>
+            <wp:docPr id="2" name="Picture 2"/>
+            <wp:cNvGraphicFramePr>
+              <a:graphicFrameLocks xmlns:a="http://schemas.openxmlformats.org/drawingml/2006/main" noChangeAspect="1"/>
+            </wp:cNvGraphicFramePr>
+            <a:graphic xmlns:a="http://schemas.openxmlformats.org/drawingml/2006/main">
+              <a:graphicData uri="http://schemas.openxmlformats.org/drawingml/2006/picture">
+                <pic:pic xmlns:pic="http://schemas.openxmlformats.org/drawingml/2006/picture">
+                  <pic:nvPicPr>
+                    <pic:cNvPr id="0" name="10466663_765934293426929_1139120396_n.jpg"/>
+                    <pic:cNvPicPr/>
+                  </pic:nvPicPr>
+                  <pic:blipFill>
+                    <a:blip r:embed="rId9">
+                      <a:extLst>
+                        <a:ext uri="{28A0092B-C50C-407E-A947-70E740481C1C}">
+                          <a14:useLocalDpi xmlns:a14="http://schemas.microsoft.com/office/drawing/2010/main" val="0"/>
+                        </a:ext>
+                      </a:extLst>
+                    </a:blip>
+                    <a:stretch>
+                      <a:fillRect/>
+                    </a:stretch>
+                  </pic:blipFill>
+                  <pic:spPr>
+                    <a:xfrm>
+                      <a:off x="0" y="0"/>
+                      <a:ext cx="5943614" cy="6586870"/>
+                    </a:xfrm>
+                    <a:prstGeom prst="rect">
+                      <a:avLst/>
+                    </a:prstGeom>
+                  </pic:spPr>
+                </pic:pic>
+              </a:graphicData>
+            </a:graphic>
+          </wp:inline>
+        </w:drawing>
+      </w:r>
+    </w:p>
+    <w:p>
+      <w:pPr>
+        <w:spacing w:after="0" w:line="240" w:lineRule="auto"/>
+        <w:rPr>
+          <w:b/>
+        </w:rPr>
+      </w:pPr>
+    </w:p>
+    <w:p>
+      <w:pPr>
+        <w:spacing w:after="0" w:line="240" w:lineRule="auto"/>
+        <w:rPr>
+          <w:b/>
+        </w:rPr>
+      </w:pPr>
+    </w:p>
+    <w:p>
+      <w:pPr>
+        <w:spacing w:after="0" w:line="240" w:lineRule="auto"/>
+        <w:rPr>
+          <w:b/>
+        </w:rPr>
+      </w:pPr>
     </w:p>
     <w:sectPr>
       <w:pgSz w:w="12240" w:h="15840"/>
@@ -1817,7 +2932,7 @@
 </file>
 
 <file path=word/numbering.xml><?xml version="1.0" encoding="utf-8"?>
-<w:numbering xmlns:wpc="http://schemas.microsoft.com/office/word/2010/wordprocessingCanvas" xmlns:mc="http://schemas.openxmlformats.org/markup-compatibility/2006" xmlns:o="urn:schemas-microsoft-com:office:office" xmlns:r="http://schemas.openxmlformats.org/officeDocument/2006/relationships" xmlns:m="http://schemas.openxmlformats.org/officeDocument/2006/math" xmlns:v="urn:schemas-microsoft-com:vml" xmlns:wp14="http://schemas.microsoft.com/office/word/2010/wordprocessingDrawing" xmlns:wp="http://schemas.openxmlformats.org/drawingml/2006/wordprocessingDrawing" xmlns:w10="urn:schemas-microsoft-com:office:word" xmlns:w="http://schemas.openxmlformats.org/wordprocessingml/2006/main" xmlns:w14="http://schemas.microsoft.com/office/word/2010/wordml" xmlns:w15="http://schemas.microsoft.com/office/word/2012/wordml" xmlns:wpg="http://schemas.microsoft.com/office/word/2010/wordprocessingGroup" xmlns:wpi="http://schemas.microsoft.com/office/word/2010/wordprocessingInk" xmlns:wne="http://schemas.microsoft.com/office/word/2006/wordml" xmlns:wps="http://schemas.microsoft.com/office/word/2010/wordprocessingShape" mc:Ignorable="w14 w15 wp14">
+<w:numbering xmlns:wpc="http://schemas.microsoft.com/office/word/2010/wordprocessingCanvas" xmlns:mo="http://schemas.microsoft.com/office/mac/office/2008/main" xmlns:mc="http://schemas.openxmlformats.org/markup-compatibility/2006" xmlns:mv="urn:schemas-microsoft-com:mac:vml" xmlns:o="urn:schemas-microsoft-com:office:office" xmlns:r="http://schemas.openxmlformats.org/officeDocument/2006/relationships" xmlns:m="http://schemas.openxmlformats.org/officeDocument/2006/math" xmlns:v="urn:schemas-microsoft-com:vml" xmlns:wp14="http://schemas.microsoft.com/office/word/2010/wordprocessingDrawing" xmlns:wp="http://schemas.openxmlformats.org/drawingml/2006/wordprocessingDrawing" xmlns:w10="urn:schemas-microsoft-com:office:word" xmlns:w="http://schemas.openxmlformats.org/wordprocessingml/2006/main" xmlns:w14="http://schemas.microsoft.com/office/word/2010/wordml" xmlns:wpg="http://schemas.microsoft.com/office/word/2010/wordprocessingGroup" xmlns:wpi="http://schemas.microsoft.com/office/word/2010/wordprocessingInk" xmlns:wne="http://schemas.microsoft.com/office/word/2006/wordml" xmlns:wps="http://schemas.microsoft.com/office/word/2010/wordprocessingShape" mc:Ignorable="w14 wp14">
   <w:abstractNum w:abstractNumId="0">
     <w:nsid w:val="14C6163E"/>
     <w:multiLevelType w:val="hybridMultilevel"/>
@@ -2562,7 +3677,7 @@
 </file>
 
 <file path=word/styles.xml><?xml version="1.0" encoding="utf-8"?>
-<w:styles xmlns:mc="http://schemas.openxmlformats.org/markup-compatibility/2006" xmlns:r="http://schemas.openxmlformats.org/officeDocument/2006/relationships" xmlns:w="http://schemas.openxmlformats.org/wordprocessingml/2006/main" xmlns:w14="http://schemas.microsoft.com/office/word/2010/wordml" xmlns:w15="http://schemas.microsoft.com/office/word/2012/wordml" mc:Ignorable="w14 w15">
+<w:styles xmlns:mc="http://schemas.openxmlformats.org/markup-compatibility/2006" xmlns:r="http://schemas.openxmlformats.org/officeDocument/2006/relationships" xmlns:w="http://schemas.openxmlformats.org/wordprocessingml/2006/main" xmlns:w14="http://schemas.microsoft.com/office/word/2010/wordml" mc:Ignorable="w14">
   <w:docDefaults>
     <w:rPrDefault>
       <w:rPr>
@@ -2578,369 +3693,144 @@
       </w:pPr>
     </w:pPrDefault>
   </w:docDefaults>
-  <w:latentStyles w:defLockedState="0" w:defUIPriority="99" w:defSemiHidden="0" w:defUnhideWhenUsed="0" w:defQFormat="0" w:count="371">
-    <w:lsdException w:name="Normal" w:uiPriority="0" w:qFormat="1"/>
-    <w:lsdException w:name="heading 1" w:uiPriority="9" w:qFormat="1"/>
-    <w:lsdException w:name="heading 2" w:semiHidden="1" w:uiPriority="9" w:unhideWhenUsed="1" w:qFormat="1"/>
-    <w:lsdException w:name="heading 3" w:semiHidden="1" w:uiPriority="9" w:unhideWhenUsed="1" w:qFormat="1"/>
-    <w:lsdException w:name="heading 4" w:semiHidden="1" w:uiPriority="9" w:unhideWhenUsed="1" w:qFormat="1"/>
-    <w:lsdException w:name="heading 5" w:semiHidden="1" w:uiPriority="9" w:unhideWhenUsed="1" w:qFormat="1"/>
-    <w:lsdException w:name="heading 6" w:semiHidden="1" w:uiPriority="9" w:unhideWhenUsed="1" w:qFormat="1"/>
-    <w:lsdException w:name="heading 7" w:semiHidden="1" w:uiPriority="9" w:unhideWhenUsed="1" w:qFormat="1"/>
-    <w:lsdException w:name="heading 8" w:semiHidden="1" w:uiPriority="9" w:unhideWhenUsed="1" w:qFormat="1"/>
-    <w:lsdException w:name="heading 9" w:semiHidden="1" w:uiPriority="9" w:unhideWhenUsed="1" w:qFormat="1"/>
-    <w:lsdException w:name="index 1" w:semiHidden="1" w:unhideWhenUsed="1"/>
-    <w:lsdException w:name="index 2" w:semiHidden="1" w:unhideWhenUsed="1"/>
-    <w:lsdException w:name="index 3" w:semiHidden="1" w:unhideWhenUsed="1"/>
-    <w:lsdException w:name="index 4" w:semiHidden="1" w:unhideWhenUsed="1"/>
-    <w:lsdException w:name="index 5" w:semiHidden="1" w:unhideWhenUsed="1"/>
-    <w:lsdException w:name="index 6" w:semiHidden="1" w:unhideWhenUsed="1"/>
-    <w:lsdException w:name="index 7" w:semiHidden="1" w:unhideWhenUsed="1"/>
-    <w:lsdException w:name="index 8" w:semiHidden="1" w:unhideWhenUsed="1"/>
-    <w:lsdException w:name="index 9" w:semiHidden="1" w:unhideWhenUsed="1"/>
-    <w:lsdException w:name="toc 1" w:semiHidden="1" w:uiPriority="39" w:unhideWhenUsed="1"/>
-    <w:lsdException w:name="toc 2" w:semiHidden="1" w:uiPriority="39" w:unhideWhenUsed="1"/>
-    <w:lsdException w:name="toc 3" w:semiHidden="1" w:uiPriority="39" w:unhideWhenUsed="1"/>
-    <w:lsdException w:name="toc 4" w:semiHidden="1" w:uiPriority="39" w:unhideWhenUsed="1"/>
-    <w:lsdException w:name="toc 5" w:semiHidden="1" w:uiPriority="39" w:unhideWhenUsed="1"/>
-    <w:lsdException w:name="toc 6" w:semiHidden="1" w:uiPriority="39" w:unhideWhenUsed="1"/>
-    <w:lsdException w:name="toc 7" w:semiHidden="1" w:uiPriority="39" w:unhideWhenUsed="1"/>
-    <w:lsdException w:name="toc 8" w:semiHidden="1" w:uiPriority="39" w:unhideWhenUsed="1"/>
-    <w:lsdException w:name="toc 9" w:semiHidden="1" w:uiPriority="39" w:unhideWhenUsed="1"/>
-    <w:lsdException w:name="Normal Indent" w:semiHidden="1" w:unhideWhenUsed="1"/>
-    <w:lsdException w:name="footnote text" w:semiHidden="1" w:unhideWhenUsed="1"/>
-    <w:lsdException w:name="annotation text" w:semiHidden="1" w:unhideWhenUsed="1"/>
-    <w:lsdException w:name="header" w:semiHidden="1" w:unhideWhenUsed="1"/>
-    <w:lsdException w:name="footer" w:semiHidden="1" w:unhideWhenUsed="1"/>
-    <w:lsdException w:name="index heading" w:semiHidden="1" w:unhideWhenUsed="1"/>
-    <w:lsdException w:name="caption" w:semiHidden="1" w:uiPriority="35" w:unhideWhenUsed="1" w:qFormat="1"/>
-    <w:lsdException w:name="table of figures" w:semiHidden="1" w:unhideWhenUsed="1"/>
-    <w:lsdException w:name="envelope address" w:semiHidden="1" w:unhideWhenUsed="1"/>
-    <w:lsdException w:name="envelope return" w:semiHidden="1" w:unhideWhenUsed="1"/>
-    <w:lsdException w:name="footnote reference" w:semiHidden="1" w:unhideWhenUsed="1"/>
-    <w:lsdException w:name="annotation reference" w:semiHidden="1" w:unhideWhenUsed="1"/>
-    <w:lsdException w:name="line number" w:semiHidden="1" w:unhideWhenUsed="1"/>
-    <w:lsdException w:name="page number" w:semiHidden="1" w:unhideWhenUsed="1"/>
-    <w:lsdException w:name="endnote reference" w:semiHidden="1" w:unhideWhenUsed="1"/>
-    <w:lsdException w:name="endnote text" w:semiHidden="1" w:unhideWhenUsed="1"/>
-    <w:lsdException w:name="table of authorities" w:semiHidden="1" w:unhideWhenUsed="1"/>
-    <w:lsdException w:name="macro" w:semiHidden="1" w:unhideWhenUsed="1"/>
-    <w:lsdException w:name="toa heading" w:semiHidden="1" w:unhideWhenUsed="1"/>
-    <w:lsdException w:name="List" w:semiHidden="1" w:unhideWhenUsed="1"/>
-    <w:lsdException w:name="List Bullet" w:semiHidden="1" w:unhideWhenUsed="1"/>
-    <w:lsdException w:name="List Number" w:semiHidden="1" w:unhideWhenUsed="1"/>
-    <w:lsdException w:name="List 2" w:semiHidden="1" w:unhideWhenUsed="1"/>
-    <w:lsdException w:name="List 3" w:semiHidden="1" w:unhideWhenUsed="1"/>
-    <w:lsdException w:name="List 4" w:semiHidden="1" w:unhideWhenUsed="1"/>
-    <w:lsdException w:name="List 5" w:semiHidden="1" w:unhideWhenUsed="1"/>
-    <w:lsdException w:name="List Bullet 2" w:semiHidden="1" w:unhideWhenUsed="1"/>
-    <w:lsdException w:name="List Bullet 3" w:semiHidden="1" w:unhideWhenUsed="1"/>
-    <w:lsdException w:name="List Bullet 4" w:semiHidden="1" w:unhideWhenUsed="1"/>
-    <w:lsdException w:name="List Bullet 5" w:semiHidden="1" w:unhideWhenUsed="1"/>
-    <w:lsdException w:name="List Number 2" w:semiHidden="1" w:unhideWhenUsed="1"/>
-    <w:lsdException w:name="List Number 3" w:semiHidden="1" w:unhideWhenUsed="1"/>
-    <w:lsdException w:name="List Number 4" w:semiHidden="1" w:unhideWhenUsed="1"/>
-    <w:lsdException w:name="List Number 5" w:semiHidden="1" w:unhideWhenUsed="1"/>
-    <w:lsdException w:name="Title" w:uiPriority="10" w:qFormat="1"/>
-    <w:lsdException w:name="Closing" w:semiHidden="1" w:unhideWhenUsed="1"/>
-    <w:lsdException w:name="Signature" w:semiHidden="1" w:unhideWhenUsed="1"/>
-    <w:lsdException w:name="Default Paragraph Font" w:semiHidden="1" w:uiPriority="1" w:unhideWhenUsed="1"/>
-    <w:lsdException w:name="Body Text" w:semiHidden="1" w:unhideWhenUsed="1"/>
-    <w:lsdException w:name="Body Text Indent" w:semiHidden="1" w:unhideWhenUsed="1"/>
-    <w:lsdException w:name="List Continue" w:semiHidden="1" w:unhideWhenUsed="1"/>
-    <w:lsdException w:name="List Continue 2" w:semiHidden="1" w:unhideWhenUsed="1"/>
-    <w:lsdException w:name="List Continue 3" w:semiHidden="1" w:unhideWhenUsed="1"/>
-    <w:lsdException w:name="List Continue 4" w:semiHidden="1" w:unhideWhenUsed="1"/>
-    <w:lsdException w:name="List Continue 5" w:semiHidden="1" w:unhideWhenUsed="1"/>
-    <w:lsdException w:name="Message Header" w:semiHidden="1" w:unhideWhenUsed="1"/>
-    <w:lsdException w:name="Subtitle" w:uiPriority="11" w:qFormat="1"/>
-    <w:lsdException w:name="Salutation" w:semiHidden="1" w:unhideWhenUsed="1"/>
-    <w:lsdException w:name="Date" w:semiHidden="1" w:unhideWhenUsed="1"/>
-    <w:lsdException w:name="Body Text First Indent" w:semiHidden="1" w:unhideWhenUsed="1"/>
-    <w:lsdException w:name="Body Text First Indent 2" w:semiHidden="1" w:unhideWhenUsed="1"/>
-    <w:lsdException w:name="Note Heading" w:semiHidden="1" w:unhideWhenUsed="1"/>
-    <w:lsdException w:name="Body Text 2" w:semiHidden="1" w:unhideWhenUsed="1"/>
-    <w:lsdException w:name="Body Text 3" w:semiHidden="1" w:unhideWhenUsed="1"/>
-    <w:lsdException w:name="Body Text Indent 2" w:semiHidden="1" w:unhideWhenUsed="1"/>
-    <w:lsdException w:name="Body Text Indent 3" w:semiHidden="1" w:unhideWhenUsed="1"/>
-    <w:lsdException w:name="Block Text" w:semiHidden="1" w:unhideWhenUsed="1"/>
-    <w:lsdException w:name="Hyperlink" w:semiHidden="1" w:unhideWhenUsed="1"/>
-    <w:lsdException w:name="FollowedHyperlink" w:semiHidden="1" w:unhideWhenUsed="1"/>
-    <w:lsdException w:name="Strong" w:uiPriority="22" w:qFormat="1"/>
-    <w:lsdException w:name="Emphasis" w:uiPriority="20" w:qFormat="1"/>
-    <w:lsdException w:name="Document Map" w:semiHidden="1" w:unhideWhenUsed="1"/>
-    <w:lsdException w:name="Plain Text" w:semiHidden="1" w:unhideWhenUsed="1"/>
-    <w:lsdException w:name="E-mail Signature" w:semiHidden="1" w:unhideWhenUsed="1"/>
-    <w:lsdException w:name="HTML Top of Form" w:semiHidden="1" w:unhideWhenUsed="1"/>
-    <w:lsdException w:name="HTML Bottom of Form" w:semiHidden="1" w:unhideWhenUsed="1"/>
-    <w:lsdException w:name="Normal (Web)" w:semiHidden="1" w:unhideWhenUsed="1"/>
-    <w:lsdException w:name="HTML Acronym" w:semiHidden="1" w:unhideWhenUsed="1"/>
-    <w:lsdException w:name="HTML Address" w:semiHidden="1" w:unhideWhenUsed="1"/>
-    <w:lsdException w:name="HTML Cite" w:semiHidden="1" w:unhideWhenUsed="1"/>
-    <w:lsdException w:name="HTML Code" w:semiHidden="1" w:unhideWhenUsed="1"/>
-    <w:lsdException w:name="HTML Definition" w:semiHidden="1" w:unhideWhenUsed="1"/>
-    <w:lsdException w:name="HTML Keyboard" w:semiHidden="1" w:unhideWhenUsed="1"/>
-    <w:lsdException w:name="HTML Preformatted" w:semiHidden="1" w:unhideWhenUsed="1"/>
-    <w:lsdException w:name="HTML Sample" w:semiHidden="1" w:unhideWhenUsed="1"/>
-    <w:lsdException w:name="HTML Typewriter" w:semiHidden="1" w:unhideWhenUsed="1"/>
-    <w:lsdException w:name="HTML Variable" w:semiHidden="1" w:unhideWhenUsed="1"/>
-    <w:lsdException w:name="Normal Table" w:semiHidden="1" w:unhideWhenUsed="1"/>
-    <w:lsdException w:name="annotation subject" w:semiHidden="1" w:unhideWhenUsed="1"/>
-    <w:lsdException w:name="No List" w:semiHidden="1" w:unhideWhenUsed="1"/>
-    <w:lsdException w:name="Outline List 1" w:semiHidden="1" w:unhideWhenUsed="1"/>
-    <w:lsdException w:name="Outline List 2" w:semiHidden="1" w:unhideWhenUsed="1"/>
-    <w:lsdException w:name="Outline List 3" w:semiHidden="1" w:unhideWhenUsed="1"/>
-    <w:lsdException w:name="Table Simple 1" w:semiHidden="1" w:unhideWhenUsed="1"/>
-    <w:lsdException w:name="Table Simple 2" w:semiHidden="1" w:unhideWhenUsed="1"/>
-    <w:lsdException w:name="Table Simple 3" w:semiHidden="1" w:unhideWhenUsed="1"/>
-    <w:lsdException w:name="Table Classic 1" w:semiHidden="1" w:unhideWhenUsed="1"/>
-    <w:lsdException w:name="Table Classic 2" w:semiHidden="1" w:unhideWhenUsed="1"/>
-    <w:lsdException w:name="Table Classic 3" w:semiHidden="1" w:unhideWhenUsed="1"/>
-    <w:lsdException w:name="Table Classic 4" w:semiHidden="1" w:unhideWhenUsed="1"/>
-    <w:lsdException w:name="Table Colorful 1" w:semiHidden="1" w:unhideWhenUsed="1"/>
-    <w:lsdException w:name="Table Colorful 2" w:semiHidden="1" w:unhideWhenUsed="1"/>
-    <w:lsdException w:name="Table Colorful 3" w:semiHidden="1" w:unhideWhenUsed="1"/>
-    <w:lsdException w:name="Table Columns 1" w:semiHidden="1" w:unhideWhenUsed="1"/>
-    <w:lsdException w:name="Table Columns 2" w:semiHidden="1" w:unhideWhenUsed="1"/>
-    <w:lsdException w:name="Table Columns 3" w:semiHidden="1" w:unhideWhenUsed="1"/>
-    <w:lsdException w:name="Table Columns 4" w:semiHidden="1" w:unhideWhenUsed="1"/>
-    <w:lsdException w:name="Table Columns 5" w:semiHidden="1" w:unhideWhenUsed="1"/>
-    <w:lsdException w:name="Table Grid 1" w:semiHidden="1" w:unhideWhenUsed="1"/>
-    <w:lsdException w:name="Table Grid 2" w:semiHidden="1" w:unhideWhenUsed="1"/>
-    <w:lsdException w:name="Table Grid 3" w:semiHidden="1" w:unhideWhenUsed="1"/>
-    <w:lsdException w:name="Table Grid 4" w:semiHidden="1" w:unhideWhenUsed="1"/>
-    <w:lsdException w:name="Table Grid 5" w:semiHidden="1" w:unhideWhenUsed="1"/>
-    <w:lsdException w:name="Table Grid 6" w:semiHidden="1" w:unhideWhenUsed="1"/>
-    <w:lsdException w:name="Table Grid 7" w:semiHidden="1" w:unhideWhenUsed="1"/>
-    <w:lsdException w:name="Table Grid 8" w:semiHidden="1" w:unhideWhenUsed="1"/>
-    <w:lsdException w:name="Table List 1" w:semiHidden="1" w:unhideWhenUsed="1"/>
-    <w:lsdException w:name="Table List 2" w:semiHidden="1" w:unhideWhenUsed="1"/>
-    <w:lsdException w:name="Table List 3" w:semiHidden="1" w:unhideWhenUsed="1"/>
-    <w:lsdException w:name="Table List 4" w:semiHidden="1" w:unhideWhenUsed="1"/>
-    <w:lsdException w:name="Table List 5" w:semiHidden="1" w:unhideWhenUsed="1"/>
-    <w:lsdException w:name="Table List 6" w:semiHidden="1" w:unhideWhenUsed="1"/>
-    <w:lsdException w:name="Table List 7" w:semiHidden="1" w:unhideWhenUsed="1"/>
-    <w:lsdException w:name="Table List 8" w:semiHidden="1" w:unhideWhenUsed="1"/>
-    <w:lsdException w:name="Table 3D effects 1" w:semiHidden="1" w:unhideWhenUsed="1"/>
-    <w:lsdException w:name="Table 3D effects 2" w:semiHidden="1" w:unhideWhenUsed="1"/>
-    <w:lsdException w:name="Table 3D effects 3" w:semiHidden="1" w:unhideWhenUsed="1"/>
-    <w:lsdException w:name="Table Contemporary" w:semiHidden="1" w:unhideWhenUsed="1"/>
-    <w:lsdException w:name="Table Elegant" w:semiHidden="1" w:unhideWhenUsed="1"/>
-    <w:lsdException w:name="Table Professional" w:semiHidden="1" w:unhideWhenUsed="1"/>
-    <w:lsdException w:name="Table Subtle 1" w:semiHidden="1" w:unhideWhenUsed="1"/>
-    <w:lsdException w:name="Table Subtle 2" w:semiHidden="1" w:unhideWhenUsed="1"/>
-    <w:lsdException w:name="Table Web 1" w:semiHidden="1" w:unhideWhenUsed="1"/>
-    <w:lsdException w:name="Table Web 2" w:semiHidden="1" w:unhideWhenUsed="1"/>
-    <w:lsdException w:name="Table Web 3" w:semiHidden="1" w:unhideWhenUsed="1"/>
-    <w:lsdException w:name="Balloon Text" w:semiHidden="1" w:unhideWhenUsed="1"/>
-    <w:lsdException w:name="Table Grid" w:uiPriority="59"/>
-    <w:lsdException w:name="Table Theme" w:semiHidden="1" w:unhideWhenUsed="1"/>
-    <w:lsdException w:name="Placeholder Text" w:semiHidden="1"/>
-    <w:lsdException w:name="No Spacing" w:uiPriority="1" w:qFormat="1"/>
-    <w:lsdException w:name="Light Shading" w:uiPriority="60"/>
-    <w:lsdException w:name="Light List" w:uiPriority="61"/>
-    <w:lsdException w:name="Light Grid" w:uiPriority="62"/>
-    <w:lsdException w:name="Medium Shading 1" w:uiPriority="63"/>
-    <w:lsdException w:name="Medium Shading 2" w:uiPriority="64"/>
-    <w:lsdException w:name="Medium List 1" w:uiPriority="65"/>
-    <w:lsdException w:name="Medium List 2" w:uiPriority="66"/>
-    <w:lsdException w:name="Medium Grid 1" w:uiPriority="67"/>
-    <w:lsdException w:name="Medium Grid 2" w:uiPriority="68"/>
-    <w:lsdException w:name="Medium Grid 3" w:uiPriority="69"/>
-    <w:lsdException w:name="Dark List" w:uiPriority="70"/>
-    <w:lsdException w:name="Colorful Shading" w:uiPriority="71"/>
-    <w:lsdException w:name="Colorful List" w:uiPriority="72"/>
-    <w:lsdException w:name="Colorful Grid" w:uiPriority="73"/>
-    <w:lsdException w:name="Light Shading Accent 1" w:uiPriority="60"/>
-    <w:lsdException w:name="Light List Accent 1" w:uiPriority="61"/>
-    <w:lsdException w:name="Light Grid Accent 1" w:uiPriority="62"/>
-    <w:lsdException w:name="Medium Shading 1 Accent 1" w:uiPriority="63"/>
-    <w:lsdException w:name="Medium Shading 2 Accent 1" w:uiPriority="64"/>
-    <w:lsdException w:name="Medium List 1 Accent 1" w:uiPriority="65"/>
-    <w:lsdException w:name="Revision" w:semiHidden="1"/>
-    <w:lsdException w:name="List Paragraph" w:uiPriority="34" w:qFormat="1"/>
-    <w:lsdException w:name="Quote" w:uiPriority="29" w:qFormat="1"/>
-    <w:lsdException w:name="Intense Quote" w:uiPriority="30" w:qFormat="1"/>
-    <w:lsdException w:name="Medium List 2 Accent 1" w:uiPriority="66"/>
-    <w:lsdException w:name="Medium Grid 1 Accent 1" w:uiPriority="67"/>
-    <w:lsdException w:name="Medium Grid 2 Accent 1" w:uiPriority="68"/>
-    <w:lsdException w:name="Medium Grid 3 Accent 1" w:uiPriority="69"/>
-    <w:lsdException w:name="Dark List Accent 1" w:uiPriority="70"/>
-    <w:lsdException w:name="Colorful Shading Accent 1" w:uiPriority="71"/>
-    <w:lsdException w:name="Colorful List Accent 1" w:uiPriority="72"/>
-    <w:lsdException w:name="Colorful Grid Accent 1" w:uiPriority="73"/>
-    <w:lsdException w:name="Light Shading Accent 2" w:uiPriority="60"/>
-    <w:lsdException w:name="Light List Accent 2" w:uiPriority="61"/>
-    <w:lsdException w:name="Light Grid Accent 2" w:uiPriority="62"/>
-    <w:lsdException w:name="Medium Shading 1 Accent 2" w:uiPriority="63"/>
-    <w:lsdException w:name="Medium Shading 2 Accent 2" w:uiPriority="64"/>
-    <w:lsdException w:name="Medium List 1 Accent 2" w:uiPriority="65"/>
-    <w:lsdException w:name="Medium List 2 Accent 2" w:uiPriority="66"/>
-    <w:lsdException w:name="Medium Grid 1 Accent 2" w:uiPriority="67"/>
-    <w:lsdException w:name="Medium Grid 2 Accent 2" w:uiPriority="68"/>
-    <w:lsdException w:name="Medium Grid 3 Accent 2" w:uiPriority="69"/>
-    <w:lsdException w:name="Dark List Accent 2" w:uiPriority="70"/>
-    <w:lsdException w:name="Colorful Shading Accent 2" w:uiPriority="71"/>
-    <w:lsdException w:name="Colorful List Accent 2" w:uiPriority="72"/>
-    <w:lsdException w:name="Colorful Grid Accent 2" w:uiPriority="73"/>
-    <w:lsdException w:name="Light Shading Accent 3" w:uiPriority="60"/>
-    <w:lsdException w:name="Light List Accent 3" w:uiPriority="61"/>
-    <w:lsdException w:name="Light Grid Accent 3" w:uiPriority="62"/>
-    <w:lsdException w:name="Medium Shading 1 Accent 3" w:uiPriority="63"/>
-    <w:lsdException w:name="Medium Shading 2 Accent 3" w:uiPriority="64"/>
-    <w:lsdException w:name="Medium List 1 Accent 3" w:uiPriority="65"/>
-    <w:lsdException w:name="Medium List 2 Accent 3" w:uiPriority="66"/>
-    <w:lsdException w:name="Medium Grid 1 Accent 3" w:uiPriority="67"/>
-    <w:lsdException w:name="Medium Grid 2 Accent 3" w:uiPriority="68"/>
-    <w:lsdException w:name="Medium Grid 3 Accent 3" w:uiPriority="69"/>
-    <w:lsdException w:name="Dark List Accent 3" w:uiPriority="70"/>
-    <w:lsdException w:name="Colorful Shading Accent 3" w:uiPriority="71"/>
-    <w:lsdException w:name="Colorful List Accent 3" w:uiPriority="72"/>
-    <w:lsdException w:name="Colorful Grid Accent 3" w:uiPriority="73"/>
-    <w:lsdException w:name="Light Shading Accent 4" w:uiPriority="60"/>
-    <w:lsdException w:name="Light List Accent 4" w:uiPriority="61"/>
-    <w:lsdException w:name="Light Grid Accent 4" w:uiPriority="62"/>
-    <w:lsdException w:name="Medium Shading 1 Accent 4" w:uiPriority="63"/>
-    <w:lsdException w:name="Medium Shading 2 Accent 4" w:uiPriority="64"/>
-    <w:lsdException w:name="Medium List 1 Accent 4" w:uiPriority="65"/>
-    <w:lsdException w:name="Medium List 2 Accent 4" w:uiPriority="66"/>
-    <w:lsdException w:name="Medium Grid 1 Accent 4" w:uiPriority="67"/>
-    <w:lsdException w:name="Medium Grid 2 Accent 4" w:uiPriority="68"/>
-    <w:lsdException w:name="Medium Grid 3 Accent 4" w:uiPriority="69"/>
-    <w:lsdException w:name="Dark List Accent 4" w:uiPriority="70"/>
-    <w:lsdException w:name="Colorful Shading Accent 4" w:uiPriority="71"/>
-    <w:lsdException w:name="Colorful List Accent 4" w:uiPriority="72"/>
-    <w:lsdException w:name="Colorful Grid Accent 4" w:uiPriority="73"/>
-    <w:lsdException w:name="Light Shading Accent 5" w:uiPriority="60"/>
-    <w:lsdException w:name="Light List Accent 5" w:uiPriority="61"/>
-    <w:lsdException w:name="Light Grid Accent 5" w:uiPriority="62"/>
-    <w:lsdException w:name="Medium Shading 1 Accent 5" w:uiPriority="63"/>
-    <w:lsdException w:name="Medium Shading 2 Accent 5" w:uiPriority="64"/>
-    <w:lsdException w:name="Medium List 1 Accent 5" w:uiPriority="65"/>
-    <w:lsdException w:name="Medium List 2 Accent 5" w:uiPriority="66"/>
-    <w:lsdException w:name="Medium Grid 1 Accent 5" w:uiPriority="67"/>
-    <w:lsdException w:name="Medium Grid 2 Accent 5" w:uiPriority="68"/>
-    <w:lsdException w:name="Medium Grid 3 Accent 5" w:uiPriority="69"/>
-    <w:lsdException w:name="Dark List Accent 5" w:uiPriority="70"/>
-    <w:lsdException w:name="Colorful Shading Accent 5" w:uiPriority="71"/>
-    <w:lsdException w:name="Colorful List Accent 5" w:uiPriority="72"/>
-    <w:lsdException w:name="Colorful Grid Accent 5" w:uiPriority="73"/>
-    <w:lsdException w:name="Light Shading Accent 6" w:uiPriority="60"/>
-    <w:lsdException w:name="Light List Accent 6" w:uiPriority="61"/>
-    <w:lsdException w:name="Light Grid Accent 6" w:uiPriority="62"/>
-    <w:lsdException w:name="Medium Shading 1 Accent 6" w:uiPriority="63"/>
-    <w:lsdException w:name="Medium Shading 2 Accent 6" w:uiPriority="64"/>
-    <w:lsdException w:name="Medium List 1 Accent 6" w:uiPriority="65"/>
-    <w:lsdException w:name="Medium List 2 Accent 6" w:uiPriority="66"/>
-    <w:lsdException w:name="Medium Grid 1 Accent 6" w:uiPriority="67"/>
-    <w:lsdException w:name="Medium Grid 2 Accent 6" w:uiPriority="68"/>
-    <w:lsdException w:name="Medium Grid 3 Accent 6" w:uiPriority="69"/>
-    <w:lsdException w:name="Dark List Accent 6" w:uiPriority="70"/>
-    <w:lsdException w:name="Colorful Shading Accent 6" w:uiPriority="71"/>
-    <w:lsdException w:name="Colorful List Accent 6" w:uiPriority="72"/>
-    <w:lsdException w:name="Colorful Grid Accent 6" w:uiPriority="73"/>
-    <w:lsdException w:name="Subtle Emphasis" w:uiPriority="19" w:qFormat="1"/>
-    <w:lsdException w:name="Intense Emphasis" w:uiPriority="21" w:qFormat="1"/>
-    <w:lsdException w:name="Subtle Reference" w:uiPriority="31" w:qFormat="1"/>
-    <w:lsdException w:name="Intense Reference" w:uiPriority="32" w:qFormat="1"/>
-    <w:lsdException w:name="Book Title" w:uiPriority="33" w:qFormat="1"/>
-    <w:lsdException w:name="Bibliography" w:semiHidden="1" w:uiPriority="37" w:unhideWhenUsed="1"/>
-    <w:lsdException w:name="TOC Heading" w:semiHidden="1" w:uiPriority="39" w:unhideWhenUsed="1" w:qFormat="1"/>
-    <w:lsdException w:name="Grid Table 4" w:uiPriority="49"/>
-    <w:lsdException w:name="Grid Table 5 Dark" w:uiPriority="50"/>
-    <w:lsdException w:name="Grid Table 6 Colorful" w:uiPriority="51"/>
-    <w:lsdException w:name="Grid Table 7 Colorful" w:uiPriority="52"/>
-    <w:lsdException w:name="Grid Table 1 Light Accent 1" w:uiPriority="46"/>
-    <w:lsdException w:name="Grid Table 2 Accent 1" w:uiPriority="47"/>
-    <w:lsdException w:name="Grid Table 3 Accent 1" w:uiPriority="48"/>
-    <w:lsdException w:name="Grid Table 4 Accent 1" w:uiPriority="49"/>
-    <w:lsdException w:name="Grid Table 5 Dark Accent 1" w:uiPriority="50"/>
-    <w:lsdException w:name="Grid Table 6 Colorful Accent 1" w:uiPriority="51"/>
-    <w:lsdException w:name="Grid Table 7 Colorful Accent 1" w:uiPriority="52"/>
-    <w:lsdException w:name="Grid Table 1 Light Accent 2" w:uiPriority="46"/>
-    <w:lsdException w:name="Grid Table 2 Accent 2" w:uiPriority="47"/>
-    <w:lsdException w:name="Grid Table 3 Accent 2" w:uiPriority="48"/>
-    <w:lsdException w:name="Grid Table 4 Accent 2" w:uiPriority="49"/>
-    <w:lsdException w:name="Grid Table 5 Dark Accent 2" w:uiPriority="50"/>
-    <w:lsdException w:name="Grid Table 6 Colorful Accent 2" w:uiPriority="51"/>
-    <w:lsdException w:name="Grid Table 7 Colorful Accent 2" w:uiPriority="52"/>
-    <w:lsdException w:name="Grid Table 1 Light Accent 3" w:uiPriority="46"/>
-    <w:lsdException w:name="Grid Table 2 Accent 3" w:uiPriority="47"/>
-    <w:lsdException w:name="Grid Table 3 Accent 3" w:uiPriority="48"/>
-    <w:lsdException w:name="Grid Table 4 Accent 3" w:uiPriority="49"/>
-    <w:lsdException w:name="Grid Table 5 Dark Accent 3" w:uiPriority="50"/>
-    <w:lsdException w:name="Grid Table 6 Colorful Accent 3" w:uiPriority="51"/>
-    <w:lsdException w:name="Grid Table 7 Colorful Accent 3" w:uiPriority="52"/>
-    <w:lsdException w:name="Grid Table 1 Light Accent 4" w:uiPriority="46"/>
-    <w:lsdException w:name="Grid Table 2 Accent 4" w:uiPriority="47"/>
-    <w:lsdException w:name="Grid Table 3 Accent 4" w:uiPriority="48"/>
-    <w:lsdException w:name="Grid Table 4 Accent 4" w:uiPriority="49"/>
-    <w:lsdException w:name="Grid Table 5 Dark Accent 4" w:uiPriority="50"/>
-    <w:lsdException w:name="Grid Table 6 Colorful Accent 4" w:uiPriority="51"/>
-    <w:lsdException w:name="Grid Table 7 Colorful Accent 4" w:uiPriority="52"/>
-    <w:lsdException w:name="Grid Table 1 Light Accent 5" w:uiPriority="46"/>
-    <w:lsdException w:name="Grid Table 2 Accent 5" w:uiPriority="47"/>
-    <w:lsdException w:name="Grid Table 3 Accent 5" w:uiPriority="48"/>
-    <w:lsdException w:name="Grid Table 4 Accent 5" w:uiPriority="49"/>
-    <w:lsdException w:name="Grid Table 5 Dark Accent 5" w:uiPriority="50"/>
-    <w:lsdException w:name="Grid Table 6 Colorful Accent 5" w:uiPriority="51"/>
-    <w:lsdException w:name="Grid Table 7 Colorful Accent 5" w:uiPriority="52"/>
-    <w:lsdException w:name="Grid Table 1 Light Accent 6" w:uiPriority="46"/>
-    <w:lsdException w:name="Grid Table 2 Accent 6" w:uiPriority="47"/>
-    <w:lsdException w:name="Grid Table 3 Accent 6" w:uiPriority="48"/>
-    <w:lsdException w:name="Grid Table 4 Accent 6" w:uiPriority="49"/>
-    <w:lsdException w:name="Grid Table 5 Dark Accent 6" w:uiPriority="50"/>
-    <w:lsdException w:name="Grid Table 6 Colorful Accent 6" w:uiPriority="51"/>
-    <w:lsdException w:name="Grid Table 7 Colorful Accent 6" w:uiPriority="52"/>
-    <w:lsdException w:name="List Table 1 Light" w:uiPriority="46"/>
-    <w:lsdException w:name="List Table 2" w:uiPriority="47"/>
-    <w:lsdException w:name="List Table 3" w:uiPriority="48"/>
-    <w:lsdException w:name="List Table 4" w:uiPriority="49"/>
-    <w:lsdException w:name="List Table 5 Dark" w:uiPriority="50"/>
-    <w:lsdException w:name="List Table 6 Colorful" w:uiPriority="51"/>
-    <w:lsdException w:name="List Table 7 Colorful" w:uiPriority="52"/>
-    <w:lsdException w:name="List Table 1 Light Accent 1" w:uiPriority="46"/>
-    <w:lsdException w:name="List Table 2 Accent 1" w:uiPriority="47"/>
-    <w:lsdException w:name="List Table 3 Accent 1" w:uiPriority="48"/>
-    <w:lsdException w:name="List Table 4 Accent 1" w:uiPriority="49"/>
-    <w:lsdException w:name="List Table 5 Dark Accent 1" w:uiPriority="50"/>
-    <w:lsdException w:name="List Table 6 Colorful Accent 1" w:uiPriority="51"/>
-    <w:lsdException w:name="List Table 7 Colorful Accent 1" w:uiPriority="52"/>
-    <w:lsdException w:name="List Table 1 Light Accent 2" w:uiPriority="46"/>
-    <w:lsdException w:name="List Table 2 Accent 2" w:uiPriority="47"/>
-    <w:lsdException w:name="List Table 3 Accent 2" w:uiPriority="48"/>
-    <w:lsdException w:name="List Table 4 Accent 2" w:uiPriority="49"/>
-    <w:lsdException w:name="List Table 5 Dark Accent 2" w:uiPriority="50"/>
-    <w:lsdException w:name="List Table 6 Colorful Accent 2" w:uiPriority="51"/>
-    <w:lsdException w:name="List Table 7 Colorful Accent 2" w:uiPriority="52"/>
-    <w:lsdException w:name="List Table 1 Light Accent 3" w:uiPriority="46"/>
-    <w:lsdException w:name="List Table 2 Accent 3" w:uiPriority="47"/>
-    <w:lsdException w:name="List Table 3 Accent 3" w:uiPriority="48"/>
-    <w:lsdException w:name="List Table 4 Accent 3" w:uiPriority="49"/>
-    <w:lsdException w:name="List Table 5 Dark Accent 3" w:uiPriority="50"/>
-    <w:lsdException w:name="List Table 6 Colorful Accent 3" w:uiPriority="51"/>
-    <w:lsdException w:name="List Table 7 Colorful Accent 3" w:uiPriority="52"/>
-    <w:lsdException w:name="List Table 1 Light Accent 4" w:uiPriority="46"/>
-    <w:lsdException w:name="List Table 2 Accent 4" w:uiPriority="47"/>
-    <w:lsdException w:name="List Table 3 Accent 4" w:uiPriority="48"/>
-    <w:lsdException w:name="List Table 4 Accent 4" w:uiPriority="49"/>
-    <w:lsdException w:name="List Table 5 Dark Accent 4" w:uiPriority="50"/>
-    <w:lsdException w:name="List Table 6 Colorful Accent 4" w:uiPriority="51"/>
-    <w:lsdException w:name="List Table 7 Colorful Accent 4" w:uiPriority="52"/>
-    <w:lsdException w:name="List Table 1 Light Accent 5" w:uiPriority="46"/>
-    <w:lsdException w:name="List Table 2 Accent 5" w:uiPriority="47"/>
-    <w:lsdException w:name="List Table 3 Accent 5" w:uiPriority="48"/>
-    <w:lsdException w:name="List Table 4 Accent 5" w:uiPriority="49"/>
-    <w:lsdException w:name="List Table 5 Dark Accent 5" w:uiPriority="50"/>
-    <w:lsdException w:name="List Table 6 Colorful Accent 5" w:uiPriority="51"/>
-    <w:lsdException w:name="List Table 7 Colorful Accent 5" w:uiPriority="52"/>
-    <w:lsdException w:name="List Table 1 Light Accent 6" w:uiPriority="46"/>
-    <w:lsdException w:name="List Table 2 Accent 6" w:uiPriority="47"/>
-    <w:lsdException w:name="List Table 3 Accent 6" w:uiPriority="48"/>
-    <w:lsdException w:name="List Table 4 Accent 6" w:uiPriority="49"/>
-    <w:lsdException w:name="List Table 5 Dark Accent 6" w:uiPriority="50"/>
-    <w:lsdException w:name="List Table 6 Colorful Accent 6" w:uiPriority="51"/>
-    <w:lsdException w:name="List Table 7 Colorful Accent 6" w:uiPriority="52"/>
+  <w:latentStyles w:defLockedState="0" w:defUIPriority="99" w:defSemiHidden="1" w:defUnhideWhenUsed="1" w:defQFormat="0" w:count="276">
+    <w:lsdException w:name="Normal" w:semiHidden="0" w:uiPriority="0" w:unhideWhenUsed="0" w:qFormat="1"/>
+    <w:lsdException w:name="heading 1" w:semiHidden="0" w:uiPriority="9" w:unhideWhenUsed="0" w:qFormat="1"/>
+    <w:lsdException w:name="heading 2" w:uiPriority="9" w:qFormat="1"/>
+    <w:lsdException w:name="heading 3" w:uiPriority="9" w:qFormat="1"/>
+    <w:lsdException w:name="heading 4" w:uiPriority="9" w:qFormat="1"/>
+    <w:lsdException w:name="heading 5" w:uiPriority="9" w:qFormat="1"/>
+    <w:lsdException w:name="heading 6" w:uiPriority="9" w:qFormat="1"/>
+    <w:lsdException w:name="heading 7" w:uiPriority="9" w:qFormat="1"/>
+    <w:lsdException w:name="heading 8" w:uiPriority="9" w:qFormat="1"/>
+    <w:lsdException w:name="heading 9" w:uiPriority="9" w:qFormat="1"/>
+    <w:lsdException w:name="toc 1" w:uiPriority="39"/>
+    <w:lsdException w:name="toc 2" w:uiPriority="39"/>
+    <w:lsdException w:name="toc 3" w:uiPriority="39"/>
+    <w:lsdException w:name="toc 4" w:uiPriority="39"/>
+    <w:lsdException w:name="toc 5" w:uiPriority="39"/>
+    <w:lsdException w:name="toc 6" w:uiPriority="39"/>
+    <w:lsdException w:name="toc 7" w:uiPriority="39"/>
+    <w:lsdException w:name="toc 8" w:uiPriority="39"/>
+    <w:lsdException w:name="toc 9" w:uiPriority="39"/>
+    <w:lsdException w:name="caption" w:uiPriority="35" w:qFormat="1"/>
+    <w:lsdException w:name="Title" w:semiHidden="0" w:uiPriority="10" w:unhideWhenUsed="0" w:qFormat="1"/>
+    <w:lsdException w:name="Default Paragraph Font" w:uiPriority="1"/>
+    <w:lsdException w:name="Subtitle" w:semiHidden="0" w:uiPriority="11" w:unhideWhenUsed="0" w:qFormat="1"/>
+    <w:lsdException w:name="Strong" w:semiHidden="0" w:uiPriority="22" w:unhideWhenUsed="0" w:qFormat="1"/>
+    <w:lsdException w:name="Emphasis" w:semiHidden="0" w:uiPriority="20" w:unhideWhenUsed="0" w:qFormat="1"/>
+    <w:lsdException w:name="Table Grid" w:semiHidden="0" w:uiPriority="59" w:unhideWhenUsed="0"/>
+    <w:lsdException w:name="Placeholder Text" w:unhideWhenUsed="0"/>
+    <w:lsdException w:name="No Spacing" w:semiHidden="0" w:uiPriority="1" w:unhideWhenUsed="0" w:qFormat="1"/>
+    <w:lsdException w:name="Light Shading" w:semiHidden="0" w:uiPriority="60" w:unhideWhenUsed="0"/>
+    <w:lsdException w:name="Light List" w:semiHidden="0" w:uiPriority="61" w:unhideWhenUsed="0"/>
+    <w:lsdException w:name="Light Grid" w:semiHidden="0" w:uiPriority="62" w:unhideWhenUsed="0"/>
+    <w:lsdException w:name="Medium Shading 1" w:semiHidden="0" w:uiPriority="63" w:unhideWhenUsed="0"/>
+    <w:lsdException w:name="Medium Shading 2" w:semiHidden="0" w:uiPriority="64" w:unhideWhenUsed="0"/>
+    <w:lsdException w:name="Medium List 1" w:semiHidden="0" w:uiPriority="65" w:unhideWhenUsed="0"/>
+    <w:lsdException w:name="Medium List 2" w:semiHidden="0" w:uiPriority="66" w:unhideWhenUsed="0"/>
+    <w:lsdException w:name="Medium Grid 1" w:semiHidden="0" w:uiPriority="67" w:unhideWhenUsed="0"/>
+    <w:lsdException w:name="Medium Grid 2" w:semiHidden="0" w:uiPriority="68" w:unhideWhenUsed="0"/>
+    <w:lsdException w:name="Medium Grid 3" w:semiHidden="0" w:uiPriority="69" w:unhideWhenUsed="0"/>
+    <w:lsdException w:name="Dark List" w:semiHidden="0" w:uiPriority="70" w:unhideWhenUsed="0"/>
+    <w:lsdException w:name="Colorful Shading" w:semiHidden="0" w:uiPriority="71" w:unhideWhenUsed="0"/>
+    <w:lsdException w:name="Colorful List" w:semiHidden="0" w:uiPriority="72" w:unhideWhenUsed="0"/>
+    <w:lsdException w:name="Colorful Grid" w:semiHidden="0" w:uiPriority="73" w:unhideWhenUsed="0"/>
+    <w:lsdException w:name="Light Shading Accent 1" w:semiHidden="0" w:uiPriority="60" w:unhideWhenUsed="0"/>
+    <w:lsdException w:name="Light List Accent 1" w:semiHidden="0" w:uiPriority="61" w:unhideWhenUsed="0"/>
+    <w:lsdException w:name="Light Grid Accent 1" w:semiHidden="0" w:uiPriority="62" w:unhideWhenUsed="0"/>
+    <w:lsdException w:name="Medium Shading 1 Accent 1" w:semiHidden="0" w:uiPriority="63" w:unhideWhenUsed="0"/>
+    <w:lsdException w:name="Medium Shading 2 Accent 1" w:semiHidden="0" w:uiPriority="64" w:unhideWhenUsed="0"/>
+    <w:lsdException w:name="Medium List 1 Accent 1" w:semiHidden="0" w:uiPriority="65" w:unhideWhenUsed="0"/>
+    <w:lsdException w:name="Revision" w:unhideWhenUsed="0"/>
+    <w:lsdException w:name="List Paragraph" w:semiHidden="0" w:uiPriority="34" w:unhideWhenUsed="0" w:qFormat="1"/>
+    <w:lsdException w:name="Quote" w:semiHidden="0" w:uiPriority="29" w:unhideWhenUsed="0" w:qFormat="1"/>
+    <w:lsdException w:name="Intense Quote" w:semiHidden="0" w:uiPriority="30" w:unhideWhenUsed="0" w:qFormat="1"/>
+    <w:lsdException w:name="Medium List 2 Accent 1" w:semiHidden="0" w:uiPriority="66" w:unhideWhenUsed="0"/>
+    <w:lsdException w:name="Medium Grid 1 Accent 1" w:semiHidden="0" w:uiPriority="67" w:unhideWhenUsed="0"/>
+    <w:lsdException w:name="Medium Grid 2 Accent 1" w:semiHidden="0" w:uiPriority="68" w:unhideWhenUsed="0"/>
+    <w:lsdException w:name="Medium Grid 3 Accent 1" w:semiHidden="0" w:uiPriority="69" w:unhideWhenUsed="0"/>
+    <w:lsdException w:name="Dark List Accent 1" w:semiHidden="0" w:uiPriority="70" w:unhideWhenUsed="0"/>
+    <w:lsdException w:name="Colorful Shading Accent 1" w:semiHidden="0" w:uiPriority="71" w:unhideWhenUsed="0"/>
+    <w:lsdException w:name="Colorful List Accent 1" w:semiHidden="0" w:uiPriority="72" w:unhideWhenUsed="0"/>
+    <w:lsdException w:name="Colorful Grid Accent 1" w:semiHidden="0" w:uiPriority="73" w:unhideWhenUsed="0"/>
+    <w:lsdException w:name="Light Shading Accent 2" w:semiHidden="0" w:uiPriority="60" w:unhideWhenUsed="0"/>
+    <w:lsdException w:name="Light List Accent 2" w:semiHidden="0" w:uiPriority="61" w:unhideWhenUsed="0"/>
+    <w:lsdException w:name="Light Grid Accent 2" w:semiHidden="0" w:uiPriority="62" w:unhideWhenUsed="0"/>
+    <w:lsdException w:name="Medium Shading 1 Accent 2" w:semiHidden="0" w:uiPriority="63" w:unhideWhenUsed="0"/>
+    <w:lsdException w:name="Medium Shading 2 Accent 2" w:semiHidden="0" w:uiPriority="64" w:unhideWhenUsed="0"/>
+    <w:lsdException w:name="Medium List 1 Accent 2" w:semiHidden="0" w:uiPriority="65" w:unhideWhenUsed="0"/>
+    <w:lsdException w:name="Medium List 2 Accent 2" w:semiHidden="0" w:uiPriority="66" w:unhideWhenUsed="0"/>
+    <w:lsdException w:name="Medium Grid 1 Accent 2" w:semiHidden="0" w:uiPriority="67" w:unhideWhenUsed="0"/>
+    <w:lsdException w:name="Medium Grid 2 Accent 2" w:semiHidden="0" w:uiPriority="68" w:unhideWhenUsed="0"/>
+    <w:lsdException w:name="Medium Grid 3 Accent 2" w:semiHidden="0" w:uiPriority="69" w:unhideWhenUsed="0"/>
+    <w:lsdException w:name="Dark List Accent 2" w:semiHidden="0" w:uiPriority="70" w:unhideWhenUsed="0"/>
+    <w:lsdException w:name="Colorful Shading Accent 2" w:semiHidden="0" w:uiPriority="71" w:unhideWhenUsed="0"/>
+    <w:lsdException w:name="Colorful List Accent 2" w:semiHidden="0" w:uiPriority="72" w:unhideWhenUsed="0"/>
+    <w:lsdException w:name="Colorful Grid Accent 2" w:semiHidden="0" w:uiPriority="73" w:unhideWhenUsed="0"/>
+    <w:lsdException w:name="Light Shading Accent 3" w:semiHidden="0" w:uiPriority="60" w:unhideWhenUsed="0"/>
+    <w:lsdException w:name="Light List Accent 3" w:semiHidden="0" w:uiPriority="61" w:unhideWhenUsed="0"/>
+    <w:lsdException w:name="Light Grid Accent 3" w:semiHidden="0" w:uiPriority="62" w:unhideWhenUsed="0"/>
+    <w:lsdException w:name="Medium Shading 1 Accent 3" w:semiHidden="0" w:uiPriority="63" w:unhideWhenUsed="0"/>
+    <w:lsdException w:name="Medium Shading 2 Accent 3" w:semiHidden="0" w:uiPriority="64" w:unhideWhenUsed="0"/>
+    <w:lsdException w:name="Medium List 1 Accent 3" w:semiHidden="0" w:uiPriority="65" w:unhideWhenUsed="0"/>
+    <w:lsdException w:name="Medium List 2 Accent 3" w:semiHidden="0" w:uiPriority="66" w:unhideWhenUsed="0"/>
+    <w:lsdException w:name="Medium Grid 1 Accent 3" w:semiHidden="0" w:uiPriority="67" w:unhideWhenUsed="0"/>
+    <w:lsdException w:name="Medium Grid 2 Accent 3" w:semiHidden="0" w:uiPriority="68" w:unhideWhenUsed="0"/>
+    <w:lsdException w:name="Medium Grid 3 Accent 3" w:semiHidden="0" w:uiPriority="69" w:unhideWhenUsed="0"/>
+    <w:lsdException w:name="Dark List Accent 3" w:semiHidden="0" w:uiPriority="70" w:unhideWhenUsed="0"/>
+    <w:lsdException w:name="Colorful Shading Accent 3" w:semiHidden="0" w:uiPriority="71" w:unhideWhenUsed="0"/>
+    <w:lsdException w:name="Colorful List Accent 3" w:semiHidden="0" w:uiPriority="72" w:unhideWhenUsed="0"/>
+    <w:lsdException w:name="Colorful Grid Accent 3" w:semiHidden="0" w:uiPriority="73" w:unhideWhenUsed="0"/>
+    <w:lsdException w:name="Light Shading Accent 4" w:semiHidden="0" w:uiPriority="60" w:unhideWhenUsed="0"/>
+    <w:lsdException w:name="Light List Accent 4" w:semiHidden="0" w:uiPriority="61" w:unhideWhenUsed="0"/>
+    <w:lsdException w:name="Light Grid Accent 4" w:semiHidden="0" w:uiPriority="62" w:unhideWhenUsed="0"/>
+    <w:lsdException w:name="Medium Shading 1 Accent 4" w:semiHidden="0" w:uiPriority="63" w:unhideWhenUsed="0"/>
+    <w:lsdException w:name="Medium Shading 2 Accent 4" w:semiHidden="0" w:uiPriority="64" w:unhideWhenUsed="0"/>
+    <w:lsdException w:name="Medium List 1 Accent 4" w:semiHidden="0" w:uiPriority="65" w:unhideWhenUsed="0"/>
+    <w:lsdException w:name="Medium List 2 Accent 4" w:semiHidden="0" w:uiPriority="66" w:unhideWhenUsed="0"/>
+    <w:lsdException w:name="Medium Grid 1 Accent 4" w:semiHidden="0" w:uiPriority="67" w:unhideWhenUsed="0"/>
+    <w:lsdException w:name="Medium Grid 2 Accent 4" w:semiHidden="0" w:uiPriority="68" w:unhideWhenUsed="0"/>
+    <w:lsdException w:name="Medium Grid 3 Accent 4" w:semiHidden="0" w:uiPriority="69" w:unhideWhenUsed="0"/>
+    <w:lsdException w:name="Dark List Accent 4" w:semiHidden="0" w:uiPriority="70" w:unhideWhenUsed="0"/>
+    <w:lsdException w:name="Colorful Shading Accent 4" w:semiHidden="0" w:uiPriority="71" w:unhideWhenUsed="0"/>
+    <w:lsdException w:name="Colorful List Accent 4" w:semiHidden="0" w:uiPriority="72" w:unhideWhenUsed="0"/>
+    <w:lsdException w:name="Colorful Grid Accent 4" w:semiHidden="0" w:uiPriority="73" w:unhideWhenUsed="0"/>
+    <w:lsdException w:name="Light Shading Accent 5" w:semiHidden="0" w:uiPriority="60" w:unhideWhenUsed="0"/>
+    <w:lsdException w:name="Light List Accent 5" w:semiHidden="0" w:uiPriority="61" w:unhideWhenUsed="0"/>
+    <w:lsdException w:name="Light Grid Accent 5" w:semiHidden="0" w:uiPriority="62" w:unhideWhenUsed="0"/>
+    <w:lsdException w:name="Medium Shading 1 Accent 5" w:semiHidden="0" w:uiPriority="63" w:unhideWhenUsed="0"/>
+    <w:lsdException w:name="Medium Shading 2 Accent 5" w:semiHidden="0" w:uiPriority="64" w:unhideWhenUsed="0"/>
+    <w:lsdException w:name="Medium List 1 Accent 5" w:semiHidden="0" w:uiPriority="65" w:unhideWhenUsed="0"/>
+    <w:lsdException w:name="Medium List 2 Accent 5" w:semiHidden="0" w:uiPriority="66" w:unhideWhenUsed="0"/>
+    <w:lsdException w:name="Medium Grid 1 Accent 5" w:semiHidden="0" w:uiPriority="67" w:unhideWhenUsed="0"/>
+    <w:lsdException w:name="Medium Grid 2 Accent 5" w:semiHidden="0" w:uiPriority="68" w:unhideWhenUsed="0"/>
+    <w:lsdException w:name="Medium Grid 3 Accent 5" w:semiHidden="0" w:uiPriority="69" w:unhideWhenUsed="0"/>
+    <w:lsdException w:name="Dark List Accent 5" w:semiHidden="0" w:uiPriority="70" w:unhideWhenUsed="0"/>
+    <w:lsdException w:name="Colorful Shading Accent 5" w:semiHidden="0" w:uiPriority="71" w:unhideWhenUsed="0"/>
+    <w:lsdException w:name="Colorful List Accent 5" w:semiHidden="0" w:uiPriority="72" w:unhideWhenUsed="0"/>
+    <w:lsdException w:name="Colorful Grid Accent 5" w:semiHidden="0" w:uiPriority="73" w:unhideWhenUsed="0"/>
+    <w:lsdException w:name="Light Shading Accent 6" w:semiHidden="0" w:uiPriority="60" w:unhideWhenUsed="0"/>
+    <w:lsdException w:name="Light List Accent 6" w:semiHidden="0" w:uiPriority="61" w:unhideWhenUsed="0"/>
+    <w:lsdException w:name="Light Grid Accent 6" w:semiHidden="0" w:uiPriority="62" w:unhideWhenUsed="0"/>
+    <w:lsdException w:name="Medium Shading 1 Accent 6" w:semiHidden="0" w:uiPriority="63" w:unhideWhenUsed="0"/>
+    <w:lsdException w:name="Medium Shading 2 Accent 6" w:semiHidden="0" w:uiPriority="64" w:unhideWhenUsed="0"/>
+    <w:lsdException w:name="Medium List 1 Accent 6" w:semiHidden="0" w:uiPriority="65" w:unhideWhenUsed="0"/>
+    <w:lsdException w:name="Medium List 2 Accent 6" w:semiHidden="0" w:uiPriority="66" w:unhideWhenUsed="0"/>
+    <w:lsdException w:name="Medium Grid 1 Accent 6" w:semiHidden="0" w:uiPriority="67" w:unhideWhenUsed="0"/>
+    <w:lsdException w:name="Medium Grid 2 Accent 6" w:semiHidden="0" w:uiPriority="68" w:unhideWhenUsed="0"/>
+    <w:lsdException w:name="Medium Grid 3 Accent 6" w:semiHidden="0" w:uiPriority="69" w:unhideWhenUsed="0"/>
+    <w:lsdException w:name="Dark List Accent 6" w:semiHidden="0" w:uiPriority="70" w:unhideWhenUsed="0"/>
+    <w:lsdException w:name="Colorful Shading Accent 6" w:semiHidden="0" w:uiPriority="71" w:unhideWhenUsed="0"/>
+    <w:lsdException w:name="Colorful List Accent 6" w:semiHidden="0" w:uiPriority="72" w:unhideWhenUsed="0"/>
+    <w:lsdException w:name="Colorful Grid Accent 6" w:semiHidden="0" w:uiPriority="73" w:unhideWhenUsed="0"/>
+    <w:lsdException w:name="Subtle Emphasis" w:semiHidden="0" w:uiPriority="19" w:unhideWhenUsed="0" w:qFormat="1"/>
+    <w:lsdException w:name="Intense Emphasis" w:semiHidden="0" w:uiPriority="21" w:unhideWhenUsed="0" w:qFormat="1"/>
+    <w:lsdException w:name="Subtle Reference" w:semiHidden="0" w:uiPriority="31" w:unhideWhenUsed="0" w:qFormat="1"/>
+    <w:lsdException w:name="Intense Reference" w:semiHidden="0" w:uiPriority="32" w:unhideWhenUsed="0" w:qFormat="1"/>
+    <w:lsdException w:name="Book Title" w:semiHidden="0" w:uiPriority="33" w:unhideWhenUsed="0" w:qFormat="1"/>
+    <w:lsdException w:name="Bibliography" w:uiPriority="37"/>
+    <w:lsdException w:name="TOC Heading" w:uiPriority="39" w:qFormat="1"/>
   </w:latentStyles>
   <w:style w:type="paragraph" w:default="1" w:styleId="Normal">
     <w:name w:val="Normal"/>
@@ -3009,6 +3899,293 @@
         <w:right w:w="108" w:type="dxa"/>
       </w:tblCellMar>
     </w:tblPr>
+  </w:style>
+  <w:style w:type="paragraph" w:styleId="BalloonText">
+    <w:name w:val="Balloon Text"/>
+    <w:basedOn w:val="Normal"/>
+    <w:link w:val="BalloonTextChar"/>
+    <w:uiPriority w:val="99"/>
+    <w:semiHidden/>
+    <w:unhideWhenUsed/>
+    <w:rsid w:val="002D190D"/>
+    <w:pPr>
+      <w:spacing w:after="0" w:line="240" w:lineRule="auto"/>
+    </w:pPr>
+    <w:rPr>
+      <w:rFonts w:ascii="Lucida Grande" w:hAnsi="Lucida Grande"/>
+      <w:sz w:val="18"/>
+      <w:szCs w:val="18"/>
+    </w:rPr>
+  </w:style>
+  <w:style w:type="character" w:customStyle="1" w:styleId="BalloonTextChar">
+    <w:name w:val="Balloon Text Char"/>
+    <w:basedOn w:val="DefaultParagraphFont"/>
+    <w:link w:val="BalloonText"/>
+    <w:uiPriority w:val="99"/>
+    <w:semiHidden/>
+    <w:rsid w:val="002D190D"/>
+    <w:rPr>
+      <w:rFonts w:ascii="Lucida Grande" w:hAnsi="Lucida Grande"/>
+      <w:sz w:val="18"/>
+      <w:szCs w:val="18"/>
+    </w:rPr>
+  </w:style>
+</w:styles>
+</file>
+
+<file path=word/stylesWithEffects.xml><?xml version="1.0" encoding="utf-8"?>
+<w:styles xmlns:wpc="http://schemas.microsoft.com/office/word/2010/wordprocessingCanvas" xmlns:mo="http://schemas.microsoft.com/office/mac/office/2008/main" xmlns:mc="http://schemas.openxmlformats.org/markup-compatibility/2006" xmlns:mv="urn:schemas-microsoft-com:mac:vml" xmlns:o="urn:schemas-microsoft-com:office:office" xmlns:r="http://schemas.openxmlformats.org/officeDocument/2006/relationships" xmlns:m="http://schemas.openxmlformats.org/officeDocument/2006/math" xmlns:v="urn:schemas-microsoft-com:vml" xmlns:wp14="http://schemas.microsoft.com/office/word/2010/wordprocessingDrawing" xmlns:wp="http://schemas.openxmlformats.org/drawingml/2006/wordprocessingDrawing" xmlns:w10="urn:schemas-microsoft-com:office:word" xmlns:w="http://schemas.openxmlformats.org/wordprocessingml/2006/main" xmlns:w14="http://schemas.microsoft.com/office/word/2010/wordml" xmlns:wpg="http://schemas.microsoft.com/office/word/2010/wordprocessingGroup" xmlns:wpi="http://schemas.microsoft.com/office/word/2010/wordprocessingInk" xmlns:wne="http://schemas.microsoft.com/office/word/2006/wordml" xmlns:wps="http://schemas.microsoft.com/office/word/2010/wordprocessingShape" mc:Ignorable="w14 wp14">
+  <w:docDefaults>
+    <w:rPrDefault>
+      <w:rPr>
+        <w:rFonts w:asciiTheme="minorHAnsi" w:eastAsiaTheme="minorHAnsi" w:hAnsiTheme="minorHAnsi" w:cstheme="minorBidi"/>
+        <w:sz w:val="22"/>
+        <w:szCs w:val="22"/>
+        <w:lang w:val="en-US" w:eastAsia="en-US" w:bidi="ar-SA"/>
+      </w:rPr>
+    </w:rPrDefault>
+    <w:pPrDefault>
+      <w:pPr>
+        <w:spacing w:after="200" w:line="276" w:lineRule="auto"/>
+      </w:pPr>
+    </w:pPrDefault>
+  </w:docDefaults>
+  <w:latentStyles w:defLockedState="0" w:defUIPriority="99" w:defSemiHidden="1" w:defUnhideWhenUsed="1" w:defQFormat="0" w:count="276">
+    <w:lsdException w:name="Normal" w:semiHidden="0" w:uiPriority="0" w:unhideWhenUsed="0" w:qFormat="1"/>
+    <w:lsdException w:name="heading 1" w:semiHidden="0" w:uiPriority="9" w:unhideWhenUsed="0" w:qFormat="1"/>
+    <w:lsdException w:name="heading 2" w:uiPriority="9" w:qFormat="1"/>
+    <w:lsdException w:name="heading 3" w:uiPriority="9" w:qFormat="1"/>
+    <w:lsdException w:name="heading 4" w:uiPriority="9" w:qFormat="1"/>
+    <w:lsdException w:name="heading 5" w:uiPriority="9" w:qFormat="1"/>
+    <w:lsdException w:name="heading 6" w:uiPriority="9" w:qFormat="1"/>
+    <w:lsdException w:name="heading 7" w:uiPriority="9" w:qFormat="1"/>
+    <w:lsdException w:name="heading 8" w:uiPriority="9" w:qFormat="1"/>
+    <w:lsdException w:name="heading 9" w:uiPriority="9" w:qFormat="1"/>
+    <w:lsdException w:name="toc 1" w:uiPriority="39"/>
+    <w:lsdException w:name="toc 2" w:uiPriority="39"/>
+    <w:lsdException w:name="toc 3" w:uiPriority="39"/>
+    <w:lsdException w:name="toc 4" w:uiPriority="39"/>
+    <w:lsdException w:name="toc 5" w:uiPriority="39"/>
+    <w:lsdException w:name="toc 6" w:uiPriority="39"/>
+    <w:lsdException w:name="toc 7" w:uiPriority="39"/>
+    <w:lsdException w:name="toc 8" w:uiPriority="39"/>
+    <w:lsdException w:name="toc 9" w:uiPriority="39"/>
+    <w:lsdException w:name="caption" w:uiPriority="35" w:qFormat="1"/>
+    <w:lsdException w:name="Title" w:semiHidden="0" w:uiPriority="10" w:unhideWhenUsed="0" w:qFormat="1"/>
+    <w:lsdException w:name="Default Paragraph Font" w:uiPriority="1"/>
+    <w:lsdException w:name="Subtitle" w:semiHidden="0" w:uiPriority="11" w:unhideWhenUsed="0" w:qFormat="1"/>
+    <w:lsdException w:name="Strong" w:semiHidden="0" w:uiPriority="22" w:unhideWhenUsed="0" w:qFormat="1"/>
+    <w:lsdException w:name="Emphasis" w:semiHidden="0" w:uiPriority="20" w:unhideWhenUsed="0" w:qFormat="1"/>
+    <w:lsdException w:name="Table Grid" w:semiHidden="0" w:uiPriority="59" w:unhideWhenUsed="0"/>
+    <w:lsdException w:name="Placeholder Text" w:unhideWhenUsed="0"/>
+    <w:lsdException w:name="No Spacing" w:semiHidden="0" w:uiPriority="1" w:unhideWhenUsed="0" w:qFormat="1"/>
+    <w:lsdException w:name="Light Shading" w:semiHidden="0" w:uiPriority="60" w:unhideWhenUsed="0"/>
+    <w:lsdException w:name="Light List" w:semiHidden="0" w:uiPriority="61" w:unhideWhenUsed="0"/>
+    <w:lsdException w:name="Light Grid" w:semiHidden="0" w:uiPriority="62" w:unhideWhenUsed="0"/>
+    <w:lsdException w:name="Medium Shading 1" w:semiHidden="0" w:uiPriority="63" w:unhideWhenUsed="0"/>
+    <w:lsdException w:name="Medium Shading 2" w:semiHidden="0" w:uiPriority="64" w:unhideWhenUsed="0"/>
+    <w:lsdException w:name="Medium List 1" w:semiHidden="0" w:uiPriority="65" w:unhideWhenUsed="0"/>
+    <w:lsdException w:name="Medium List 2" w:semiHidden="0" w:uiPriority="66" w:unhideWhenUsed="0"/>
+    <w:lsdException w:name="Medium Grid 1" w:semiHidden="0" w:uiPriority="67" w:unhideWhenUsed="0"/>
+    <w:lsdException w:name="Medium Grid 2" w:semiHidden="0" w:uiPriority="68" w:unhideWhenUsed="0"/>
+    <w:lsdException w:name="Medium Grid 3" w:semiHidden="0" w:uiPriority="69" w:unhideWhenUsed="0"/>
+    <w:lsdException w:name="Dark List" w:semiHidden="0" w:uiPriority="70" w:unhideWhenUsed="0"/>
+    <w:lsdException w:name="Colorful Shading" w:semiHidden="0" w:uiPriority="71" w:unhideWhenUsed="0"/>
+    <w:lsdException w:name="Colorful List" w:semiHidden="0" w:uiPriority="72" w:unhideWhenUsed="0"/>
+    <w:lsdException w:name="Colorful Grid" w:semiHidden="0" w:uiPriority="73" w:unhideWhenUsed="0"/>
+    <w:lsdException w:name="Light Shading Accent 1" w:semiHidden="0" w:uiPriority="60" w:unhideWhenUsed="0"/>
+    <w:lsdException w:name="Light List Accent 1" w:semiHidden="0" w:uiPriority="61" w:unhideWhenUsed="0"/>
+    <w:lsdException w:name="Light Grid Accent 1" w:semiHidden="0" w:uiPriority="62" w:unhideWhenUsed="0"/>
+    <w:lsdException w:name="Medium Shading 1 Accent 1" w:semiHidden="0" w:uiPriority="63" w:unhideWhenUsed="0"/>
+    <w:lsdException w:name="Medium Shading 2 Accent 1" w:semiHidden="0" w:uiPriority="64" w:unhideWhenUsed="0"/>
+    <w:lsdException w:name="Medium List 1 Accent 1" w:semiHidden="0" w:uiPriority="65" w:unhideWhenUsed="0"/>
+    <w:lsdException w:name="Revision" w:unhideWhenUsed="0"/>
+    <w:lsdException w:name="List Paragraph" w:semiHidden="0" w:uiPriority="34" w:unhideWhenUsed="0" w:qFormat="1"/>
+    <w:lsdException w:name="Quote" w:semiHidden="0" w:uiPriority="29" w:unhideWhenUsed="0" w:qFormat="1"/>
+    <w:lsdException w:name="Intense Quote" w:semiHidden="0" w:uiPriority="30" w:unhideWhenUsed="0" w:qFormat="1"/>
+    <w:lsdException w:name="Medium List 2 Accent 1" w:semiHidden="0" w:uiPriority="66" w:unhideWhenUsed="0"/>
+    <w:lsdException w:name="Medium Grid 1 Accent 1" w:semiHidden="0" w:uiPriority="67" w:unhideWhenUsed="0"/>
+    <w:lsdException w:name="Medium Grid 2 Accent 1" w:semiHidden="0" w:uiPriority="68" w:unhideWhenUsed="0"/>
+    <w:lsdException w:name="Medium Grid 3 Accent 1" w:semiHidden="0" w:uiPriority="69" w:unhideWhenUsed="0"/>
+    <w:lsdException w:name="Dark List Accent 1" w:semiHidden="0" w:uiPriority="70" w:unhideWhenUsed="0"/>
+    <w:lsdException w:name="Colorful Shading Accent 1" w:semiHidden="0" w:uiPriority="71" w:unhideWhenUsed="0"/>
+    <w:lsdException w:name="Colorful List Accent 1" w:semiHidden="0" w:uiPriority="72" w:unhideWhenUsed="0"/>
+    <w:lsdException w:name="Colorful Grid Accent 1" w:semiHidden="0" w:uiPriority="73" w:unhideWhenUsed="0"/>
+    <w:lsdException w:name="Light Shading Accent 2" w:semiHidden="0" w:uiPriority="60" w:unhideWhenUsed="0"/>
+    <w:lsdException w:name="Light List Accent 2" w:semiHidden="0" w:uiPriority="61" w:unhideWhenUsed="0"/>
+    <w:lsdException w:name="Light Grid Accent 2" w:semiHidden="0" w:uiPriority="62" w:unhideWhenUsed="0"/>
+    <w:lsdException w:name="Medium Shading 1 Accent 2" w:semiHidden="0" w:uiPriority="63" w:unhideWhenUsed="0"/>
+    <w:lsdException w:name="Medium Shading 2 Accent 2" w:semiHidden="0" w:uiPriority="64" w:unhideWhenUsed="0"/>
+    <w:lsdException w:name="Medium List 1 Accent 2" w:semiHidden="0" w:uiPriority="65" w:unhideWhenUsed="0"/>
+    <w:lsdException w:name="Medium List 2 Accent 2" w:semiHidden="0" w:uiPriority="66" w:unhideWhenUsed="0"/>
+    <w:lsdException w:name="Medium Grid 1 Accent 2" w:semiHidden="0" w:uiPriority="67" w:unhideWhenUsed="0"/>
+    <w:lsdException w:name="Medium Grid 2 Accent 2" w:semiHidden="0" w:uiPriority="68" w:unhideWhenUsed="0"/>
+    <w:lsdException w:name="Medium Grid 3 Accent 2" w:semiHidden="0" w:uiPriority="69" w:unhideWhenUsed="0"/>
+    <w:lsdException w:name="Dark List Accent 2" w:semiHidden="0" w:uiPriority="70" w:unhideWhenUsed="0"/>
+    <w:lsdException w:name="Colorful Shading Accent 2" w:semiHidden="0" w:uiPriority="71" w:unhideWhenUsed="0"/>
+    <w:lsdException w:name="Colorful List Accent 2" w:semiHidden="0" w:uiPriority="72" w:unhideWhenUsed="0"/>
+    <w:lsdException w:name="Colorful Grid Accent 2" w:semiHidden="0" w:uiPriority="73" w:unhideWhenUsed="0"/>
+    <w:lsdException w:name="Light Shading Accent 3" w:semiHidden="0" w:uiPriority="60" w:unhideWhenUsed="0"/>
+    <w:lsdException w:name="Light List Accent 3" w:semiHidden="0" w:uiPriority="61" w:unhideWhenUsed="0"/>
+    <w:lsdException w:name="Light Grid Accent 3" w:semiHidden="0" w:uiPriority="62" w:unhideWhenUsed="0"/>
+    <w:lsdException w:name="Medium Shading 1 Accent 3" w:semiHidden="0" w:uiPriority="63" w:unhideWhenUsed="0"/>
+    <w:lsdException w:name="Medium Shading 2 Accent 3" w:semiHidden="0" w:uiPriority="64" w:unhideWhenUsed="0"/>
+    <w:lsdException w:name="Medium List 1 Accent 3" w:semiHidden="0" w:uiPriority="65" w:unhideWhenUsed="0"/>
+    <w:lsdException w:name="Medium List 2 Accent 3" w:semiHidden="0" w:uiPriority="66" w:unhideWhenUsed="0"/>
+    <w:lsdException w:name="Medium Grid 1 Accent 3" w:semiHidden="0" w:uiPriority="67" w:unhideWhenUsed="0"/>
+    <w:lsdException w:name="Medium Grid 2 Accent 3" w:semiHidden="0" w:uiPriority="68" w:unhideWhenUsed="0"/>
+    <w:lsdException w:name="Medium Grid 3 Accent 3" w:semiHidden="0" w:uiPriority="69" w:unhideWhenUsed="0"/>
+    <w:lsdException w:name="Dark List Accent 3" w:semiHidden="0" w:uiPriority="70" w:unhideWhenUsed="0"/>
+    <w:lsdException w:name="Colorful Shading Accent 3" w:semiHidden="0" w:uiPriority="71" w:unhideWhenUsed="0"/>
+    <w:lsdException w:name="Colorful List Accent 3" w:semiHidden="0" w:uiPriority="72" w:unhideWhenUsed="0"/>
+    <w:lsdException w:name="Colorful Grid Accent 3" w:semiHidden="0" w:uiPriority="73" w:unhideWhenUsed="0"/>
+    <w:lsdException w:name="Light Shading Accent 4" w:semiHidden="0" w:uiPriority="60" w:unhideWhenUsed="0"/>
+    <w:lsdException w:name="Light List Accent 4" w:semiHidden="0" w:uiPriority="61" w:unhideWhenUsed="0"/>
+    <w:lsdException w:name="Light Grid Accent 4" w:semiHidden="0" w:uiPriority="62" w:unhideWhenUsed="0"/>
+    <w:lsdException w:name="Medium Shading 1 Accent 4" w:semiHidden="0" w:uiPriority="63" w:unhideWhenUsed="0"/>
+    <w:lsdException w:name="Medium Shading 2 Accent 4" w:semiHidden="0" w:uiPriority="64" w:unhideWhenUsed="0"/>
+    <w:lsdException w:name="Medium List 1 Accent 4" w:semiHidden="0" w:uiPriority="65" w:unhideWhenUsed="0"/>
+    <w:lsdException w:name="Medium List 2 Accent 4" w:semiHidden="0" w:uiPriority="66" w:unhideWhenUsed="0"/>
+    <w:lsdException w:name="Medium Grid 1 Accent 4" w:semiHidden="0" w:uiPriority="67" w:unhideWhenUsed="0"/>
+    <w:lsdException w:name="Medium Grid 2 Accent 4" w:semiHidden="0" w:uiPriority="68" w:unhideWhenUsed="0"/>
+    <w:lsdException w:name="Medium Grid 3 Accent 4" w:semiHidden="0" w:uiPriority="69" w:unhideWhenUsed="0"/>
+    <w:lsdException w:name="Dark List Accent 4" w:semiHidden="0" w:uiPriority="70" w:unhideWhenUsed="0"/>
+    <w:lsdException w:name="Colorful Shading Accent 4" w:semiHidden="0" w:uiPriority="71" w:unhideWhenUsed="0"/>
+    <w:lsdException w:name="Colorful List Accent 4" w:semiHidden="0" w:uiPriority="72" w:unhideWhenUsed="0"/>
+    <w:lsdException w:name="Colorful Grid Accent 4" w:semiHidden="0" w:uiPriority="73" w:unhideWhenUsed="0"/>
+    <w:lsdException w:name="Light Shading Accent 5" w:semiHidden="0" w:uiPriority="60" w:unhideWhenUsed="0"/>
+    <w:lsdException w:name="Light List Accent 5" w:semiHidden="0" w:uiPriority="61" w:unhideWhenUsed="0"/>
+    <w:lsdException w:name="Light Grid Accent 5" w:semiHidden="0" w:uiPriority="62" w:unhideWhenUsed="0"/>
+    <w:lsdException w:name="Medium Shading 1 Accent 5" w:semiHidden="0" w:uiPriority="63" w:unhideWhenUsed="0"/>
+    <w:lsdException w:name="Medium Shading 2 Accent 5" w:semiHidden="0" w:uiPriority="64" w:unhideWhenUsed="0"/>
+    <w:lsdException w:name="Medium List 1 Accent 5" w:semiHidden="0" w:uiPriority="65" w:unhideWhenUsed="0"/>
+    <w:lsdException w:name="Medium List 2 Accent 5" w:semiHidden="0" w:uiPriority="66" w:unhideWhenUsed="0"/>
+    <w:lsdException w:name="Medium Grid 1 Accent 5" w:semiHidden="0" w:uiPriority="67" w:unhideWhenUsed="0"/>
+    <w:lsdException w:name="Medium Grid 2 Accent 5" w:semiHidden="0" w:uiPriority="68" w:unhideWhenUsed="0"/>
+    <w:lsdException w:name="Medium Grid 3 Accent 5" w:semiHidden="0" w:uiPriority="69" w:unhideWhenUsed="0"/>
+    <w:lsdException w:name="Dark List Accent 5" w:semiHidden="0" w:uiPriority="70" w:unhideWhenUsed="0"/>
+    <w:lsdException w:name="Colorful Shading Accent 5" w:semiHidden="0" w:uiPriority="71" w:unhideWhenUsed="0"/>
+    <w:lsdException w:name="Colorful List Accent 5" w:semiHidden="0" w:uiPriority="72" w:unhideWhenUsed="0"/>
+    <w:lsdException w:name="Colorful Grid Accent 5" w:semiHidden="0" w:uiPriority="73" w:unhideWhenUsed="0"/>
+    <w:lsdException w:name="Light Shading Accent 6" w:semiHidden="0" w:uiPriority="60" w:unhideWhenUsed="0"/>
+    <w:lsdException w:name="Light List Accent 6" w:semiHidden="0" w:uiPriority="61" w:unhideWhenUsed="0"/>
+    <w:lsdException w:name="Light Grid Accent 6" w:semiHidden="0" w:uiPriority="62" w:unhideWhenUsed="0"/>
+    <w:lsdException w:name="Medium Shading 1 Accent 6" w:semiHidden="0" w:uiPriority="63" w:unhideWhenUsed="0"/>
+    <w:lsdException w:name="Medium Shading 2 Accent 6" w:semiHidden="0" w:uiPriority="64" w:unhideWhenUsed="0"/>
+    <w:lsdException w:name="Medium List 1 Accent 6" w:semiHidden="0" w:uiPriority="65" w:unhideWhenUsed="0"/>
+    <w:lsdException w:name="Medium List 2 Accent 6" w:semiHidden="0" w:uiPriority="66" w:unhideWhenUsed="0"/>
+    <w:lsdException w:name="Medium Grid 1 Accent 6" w:semiHidden="0" w:uiPriority="67" w:unhideWhenUsed="0"/>
+    <w:lsdException w:name="Medium Grid 2 Accent 6" w:semiHidden="0" w:uiPriority="68" w:unhideWhenUsed="0"/>
+    <w:lsdException w:name="Medium Grid 3 Accent 6" w:semiHidden="0" w:uiPriority="69" w:unhideWhenUsed="0"/>
+    <w:lsdException w:name="Dark List Accent 6" w:semiHidden="0" w:uiPriority="70" w:unhideWhenUsed="0"/>
+    <w:lsdException w:name="Colorful Shading Accent 6" w:semiHidden="0" w:uiPriority="71" w:unhideWhenUsed="0"/>
+    <w:lsdException w:name="Colorful List Accent 6" w:semiHidden="0" w:uiPriority="72" w:unhideWhenUsed="0"/>
+    <w:lsdException w:name="Colorful Grid Accent 6" w:semiHidden="0" w:uiPriority="73" w:unhideWhenUsed="0"/>
+    <w:lsdException w:name="Subtle Emphasis" w:semiHidden="0" w:uiPriority="19" w:unhideWhenUsed="0" w:qFormat="1"/>
+    <w:lsdException w:name="Intense Emphasis" w:semiHidden="0" w:uiPriority="21" w:unhideWhenUsed="0" w:qFormat="1"/>
+    <w:lsdException w:name="Subtle Reference" w:semiHidden="0" w:uiPriority="31" w:unhideWhenUsed="0" w:qFormat="1"/>
+    <w:lsdException w:name="Intense Reference" w:semiHidden="0" w:uiPriority="32" w:unhideWhenUsed="0" w:qFormat="1"/>
+    <w:lsdException w:name="Book Title" w:semiHidden="0" w:uiPriority="33" w:unhideWhenUsed="0" w:qFormat="1"/>
+    <w:lsdException w:name="Bibliography" w:uiPriority="37"/>
+    <w:lsdException w:name="TOC Heading" w:uiPriority="39" w:qFormat="1"/>
+  </w:latentStyles>
+  <w:style w:type="paragraph" w:default="1" w:styleId="Normal">
+    <w:name w:val="Normal"/>
+    <w:qFormat/>
+  </w:style>
+  <w:style w:type="character" w:default="1" w:styleId="DefaultParagraphFont">
+    <w:name w:val="Default Paragraph Font"/>
+    <w:uiPriority w:val="1"/>
+    <w:semiHidden/>
+    <w:unhideWhenUsed/>
+  </w:style>
+  <w:style w:type="table" w:default="1" w:styleId="TableNormal">
+    <w:name w:val="Normal Table"/>
+    <w:uiPriority w:val="99"/>
+    <w:semiHidden/>
+    <w:unhideWhenUsed/>
+    <w:tblPr>
+      <w:tblInd w:w="0" w:type="dxa"/>
+      <w:tblCellMar>
+        <w:top w:w="0" w:type="dxa"/>
+        <w:left w:w="108" w:type="dxa"/>
+        <w:bottom w:w="0" w:type="dxa"/>
+        <w:right w:w="108" w:type="dxa"/>
+      </w:tblCellMar>
+    </w:tblPr>
+  </w:style>
+  <w:style w:type="numbering" w:default="1" w:styleId="NoList">
+    <w:name w:val="No List"/>
+    <w:uiPriority w:val="99"/>
+    <w:semiHidden/>
+    <w:unhideWhenUsed/>
+  </w:style>
+  <w:style w:type="paragraph" w:styleId="ListParagraph">
+    <w:name w:val="List Paragraph"/>
+    <w:basedOn w:val="Normal"/>
+    <w:uiPriority w:val="34"/>
+    <w:qFormat/>
+    <w:rsid w:val="00566BB5"/>
+    <w:pPr>
+      <w:ind w:left="720"/>
+      <w:contextualSpacing/>
+    </w:pPr>
+  </w:style>
+  <w:style w:type="table" w:styleId="TableGrid">
+    <w:name w:val="Table Grid"/>
+    <w:basedOn w:val="TableNormal"/>
+    <w:uiPriority w:val="59"/>
+    <w:rsid w:val="00AE4246"/>
+    <w:pPr>
+      <w:spacing w:after="0" w:line="240" w:lineRule="auto"/>
+    </w:pPr>
+    <w:tblPr>
+      <w:tblInd w:w="0" w:type="dxa"/>
+      <w:tblBorders>
+        <w:top w:val="single" w:sz="4" w:space="0" w:color="auto"/>
+        <w:left w:val="single" w:sz="4" w:space="0" w:color="auto"/>
+        <w:bottom w:val="single" w:sz="4" w:space="0" w:color="auto"/>
+        <w:right w:val="single" w:sz="4" w:space="0" w:color="auto"/>
+        <w:insideH w:val="single" w:sz="4" w:space="0" w:color="auto"/>
+        <w:insideV w:val="single" w:sz="4" w:space="0" w:color="auto"/>
+      </w:tblBorders>
+      <w:tblCellMar>
+        <w:top w:w="0" w:type="dxa"/>
+        <w:left w:w="108" w:type="dxa"/>
+        <w:bottom w:w="0" w:type="dxa"/>
+        <w:right w:w="108" w:type="dxa"/>
+      </w:tblCellMar>
+    </w:tblPr>
+  </w:style>
+  <w:style w:type="paragraph" w:styleId="BalloonText">
+    <w:name w:val="Balloon Text"/>
+    <w:basedOn w:val="Normal"/>
+    <w:link w:val="BalloonTextChar"/>
+    <w:uiPriority w:val="99"/>
+    <w:semiHidden/>
+    <w:unhideWhenUsed/>
+    <w:rsid w:val="002D190D"/>
+    <w:pPr>
+      <w:spacing w:after="0" w:line="240" w:lineRule="auto"/>
+    </w:pPr>
+    <w:rPr>
+      <w:rFonts w:ascii="Lucida Grande" w:hAnsi="Lucida Grande"/>
+      <w:sz w:val="18"/>
+      <w:szCs w:val="18"/>
+    </w:rPr>
+  </w:style>
+  <w:style w:type="character" w:customStyle="1" w:styleId="BalloonTextChar">
+    <w:name w:val="Balloon Text Char"/>
+    <w:basedOn w:val="DefaultParagraphFont"/>
+    <w:link w:val="BalloonText"/>
+    <w:uiPriority w:val="99"/>
+    <w:semiHidden/>
+    <w:rsid w:val="002D190D"/>
+    <w:rPr>
+      <w:rFonts w:ascii="Lucida Grande" w:hAnsi="Lucida Grande"/>
+      <w:sz w:val="18"/>
+      <w:szCs w:val="18"/>
+    </w:rPr>
   </w:style>
 </w:styles>
 </file>
@@ -3303,7 +4480,7 @@
 </file>
 
 <file path=customXml/itemProps1.xml><?xml version="1.0" encoding="utf-8"?>
-<ds:datastoreItem xmlns:ds="http://schemas.openxmlformats.org/officeDocument/2006/customXml" ds:itemID="{8FA9CAF0-F798-43B9-901C-34626C80CB6D}">
+<ds:datastoreItem xmlns:ds="http://schemas.openxmlformats.org/officeDocument/2006/customXml" ds:itemID="{C701432E-1ABC-F041-897C-D82E785EFE0F}">
   <ds:schemaRefs>
     <ds:schemaRef ds:uri="http://schemas.openxmlformats.org/officeDocument/2006/bibliography"/>
   </ds:schemaRefs>

</xml_diff>